<commit_message>
servlet & little spring security
</commit_message>
<xml_diff>
--- a/module5.docx
+++ b/module5.docx
@@ -84,11 +84,42 @@
       </w:pPr>
       <w:r>
         <w:rPr>
-          <w:rFonts w:hint="default" w:ascii="Bodoni MT" w:hAnsi="Bodoni MT" w:eastAsia="等线"/>
-          <w:sz w:val="22"/>
-          <w:szCs w:val="22"/>
-        </w:rPr>
-        <w:t>The browser automatically attaches cookies, so the server thinks the request is legitimate.</w:t>
+          <w:rFonts w:hint="default" w:ascii="Bodoni MT" w:hAnsi="Bodoni MT" w:eastAsia="等线" w:cs="Bodoni MT"/>
+          <w:b w:val="0"/>
+          <w:bCs w:val="0"/>
+          <w:i w:val="0"/>
+          <w:iCs w:val="0"/>
+          <w:sz w:val="22"/>
+          <w:szCs w:val="22"/>
+          <w:lang w:val="en-IN"/>
+        </w:rPr>
+        <w:t xml:space="preserve">So basically, </w:t>
+      </w:r>
+      <w:r>
+        <w:rPr>
+          <w:rFonts w:hint="default" w:ascii="Bodoni MT" w:hAnsi="Bodoni MT" w:eastAsia="等线" w:cs="Bodoni MT"/>
+          <w:b/>
+          <w:bCs/>
+          <w:i w:val="0"/>
+          <w:iCs w:val="0"/>
+          <w:sz w:val="22"/>
+          <w:szCs w:val="22"/>
+          <w:lang w:val="en-IN"/>
+        </w:rPr>
+        <w:t>CSRF</w:t>
+      </w:r>
+      <w:r>
+        <w:rPr>
+          <w:rFonts w:hint="default" w:ascii="Bodoni MT" w:hAnsi="Bodoni MT" w:eastAsia="等线" w:cs="Bodoni MT"/>
+          <w:b w:val="0"/>
+          <w:bCs w:val="0"/>
+          <w:i w:val="0"/>
+          <w:iCs w:val="0"/>
+          <w:sz w:val="22"/>
+          <w:szCs w:val="22"/>
+          <w:lang w:val="en-IN"/>
+        </w:rPr>
+        <w:t xml:space="preserve"> attacks doesn’t steal password; It uses user’s cookies stored in the browser to steal the data/money.</w:t>
       </w:r>
     </w:p>
     <w:p>
@@ -112,419 +143,6 @@
       </w:pPr>
       <w:r>
         <w:rPr>
-          <w:rFonts w:hint="default" w:ascii="Bodoni MT" w:hAnsi="Bodoni MT" w:eastAsia="等线"/>
-          <w:sz w:val="22"/>
-          <w:szCs w:val="22"/>
-          <w:lang w:val="en-IN"/>
-        </w:rPr>
-        <w:t>Example:</w:t>
-      </w:r>
-    </w:p>
-    <w:p>
-      <w:pPr>
-        <w:keepNext w:val="0"/>
-        <w:keepLines w:val="0"/>
-        <w:widowControl/>
-        <w:numPr>
-          <w:ilvl w:val="2"/>
-          <w:numId w:val="11"/>
-        </w:numPr>
-        <w:suppressLineNumbers w:val="0"/>
-        <w:spacing w:before="0" w:beforeAutospacing="0" w:after="0" w:afterAutospacing="0" w:line="360" w:lineRule="auto"/>
-        <w:ind w:left="1260" w:leftChars="0" w:right="0" w:hanging="420" w:firstLineChars="0"/>
-        <w:jc w:val="left"/>
-        <w:rPr>
-          <w:rFonts w:hint="default" w:ascii="Bodoni MT" w:hAnsi="Bodoni MT" w:eastAsia="等线" w:cs="Bodoni MT"/>
-          <w:sz w:val="22"/>
-          <w:szCs w:val="22"/>
-        </w:rPr>
-      </w:pPr>
-      <w:r>
-        <w:rPr>
-          <w:rFonts w:hint="default" w:ascii="Bodoni MT" w:hAnsi="Bodoni MT" w:eastAsia="等线"/>
-          <w:sz w:val="22"/>
-          <w:szCs w:val="22"/>
-          <w:lang w:val="en-IN"/>
-        </w:rPr>
-        <w:t xml:space="preserve">Lets say bank website is </w:t>
-      </w:r>
-      <w:r>
-        <w:rPr>
-          <w:rFonts w:hint="default" w:ascii="Bodoni MT" w:hAnsi="Bodoni MT" w:eastAsia="等线"/>
-          <w:b/>
-          <w:bCs/>
-          <w:sz w:val="22"/>
-          <w:szCs w:val="22"/>
-          <w:lang w:val="en-IN"/>
-        </w:rPr>
-        <w:t>bank.com</w:t>
-      </w:r>
-      <w:r>
-        <w:rPr>
-          <w:rFonts w:hint="default" w:ascii="Bodoni MT" w:hAnsi="Bodoni MT" w:eastAsia="等线"/>
-          <w:b w:val="0"/>
-          <w:bCs w:val="0"/>
-          <w:sz w:val="22"/>
-          <w:szCs w:val="22"/>
-          <w:lang w:val="en-IN"/>
-        </w:rPr>
-        <w:t xml:space="preserve"> and attacker’s website is </w:t>
-      </w:r>
-      <w:r>
-        <w:rPr>
-          <w:rFonts w:hint="default" w:ascii="Bodoni MT" w:hAnsi="Bodoni MT" w:eastAsia="等线"/>
-          <w:b/>
-          <w:bCs/>
-          <w:sz w:val="22"/>
-          <w:szCs w:val="22"/>
-          <w:lang w:val="en-IN"/>
-        </w:rPr>
-        <w:t>evil.com</w:t>
-      </w:r>
-      <w:r>
-        <w:rPr>
-          <w:rFonts w:hint="default" w:ascii="Bodoni MT" w:hAnsi="Bodoni MT" w:eastAsia="等线"/>
-          <w:b w:val="0"/>
-          <w:bCs w:val="0"/>
-          <w:sz w:val="22"/>
-          <w:szCs w:val="22"/>
-          <w:lang w:val="en-IN"/>
-        </w:rPr>
-        <w:t xml:space="preserve">  </w:t>
-      </w:r>
-    </w:p>
-    <w:p>
-      <w:pPr>
-        <w:keepNext w:val="0"/>
-        <w:keepLines w:val="0"/>
-        <w:widowControl/>
-        <w:numPr>
-          <w:ilvl w:val="2"/>
-          <w:numId w:val="11"/>
-        </w:numPr>
-        <w:suppressLineNumbers w:val="0"/>
-        <w:spacing w:before="0" w:beforeAutospacing="0" w:after="0" w:afterAutospacing="0" w:line="360" w:lineRule="auto"/>
-        <w:ind w:left="1260" w:leftChars="0" w:right="0" w:hanging="420" w:firstLineChars="0"/>
-        <w:jc w:val="left"/>
-        <w:rPr>
-          <w:rFonts w:hint="default" w:ascii="Bodoni MT" w:hAnsi="Bodoni MT" w:eastAsia="等线" w:cs="Bodoni MT"/>
-          <w:sz w:val="22"/>
-          <w:szCs w:val="22"/>
-        </w:rPr>
-      </w:pPr>
-      <w:r>
-        <w:rPr>
-          <w:rFonts w:hint="default" w:ascii="Bodoni MT" w:hAnsi="Bodoni MT" w:eastAsia="等线"/>
-          <w:b/>
-          <w:bCs/>
-          <w:sz w:val="22"/>
-          <w:szCs w:val="22"/>
-          <w:lang w:val="en-IN"/>
-        </w:rPr>
-        <w:t>Victim</w:t>
-      </w:r>
-      <w:r>
-        <w:rPr>
-          <w:rFonts w:hint="default" w:ascii="Bodoni MT" w:hAnsi="Bodoni MT" w:eastAsia="等线"/>
-          <w:b w:val="0"/>
-          <w:bCs w:val="0"/>
-          <w:sz w:val="22"/>
-          <w:szCs w:val="22"/>
-          <w:lang w:val="en-IN"/>
-        </w:rPr>
-        <w:t xml:space="preserve"> logs in</w:t>
-      </w:r>
-    </w:p>
-    <w:p>
-      <w:pPr>
-        <w:keepNext w:val="0"/>
-        <w:keepLines w:val="0"/>
-        <w:widowControl/>
-        <w:numPr>
-          <w:ilvl w:val="3"/>
-          <w:numId w:val="11"/>
-        </w:numPr>
-        <w:suppressLineNumbers w:val="0"/>
-        <w:spacing w:before="0" w:beforeAutospacing="0" w:after="0" w:afterAutospacing="0" w:line="360" w:lineRule="auto"/>
-        <w:ind w:left="1680" w:leftChars="0" w:right="0" w:hanging="420" w:firstLineChars="0"/>
-        <w:jc w:val="left"/>
-        <w:rPr>
-          <w:rFonts w:hint="default" w:ascii="Bodoni MT" w:hAnsi="Bodoni MT" w:eastAsia="等线" w:cs="Bodoni MT"/>
-          <w:sz w:val="22"/>
-          <w:szCs w:val="22"/>
-        </w:rPr>
-      </w:pPr>
-      <w:r>
-        <w:drawing>
-          <wp:inline distT="0" distB="0" distL="114300" distR="114300">
-            <wp:extent cx="3814445" cy="527685"/>
-            <wp:effectExtent l="0" t="0" r="8255" b="5715"/>
-            <wp:docPr id="3" name="Picture 3"/>
-            <wp:cNvGraphicFramePr>
-              <a:graphicFrameLocks xmlns:a="http://schemas.openxmlformats.org/drawingml/2006/main" noChangeAspect="1"/>
-            </wp:cNvGraphicFramePr>
-            <a:graphic xmlns:a="http://schemas.openxmlformats.org/drawingml/2006/main">
-              <a:graphicData uri="http://schemas.openxmlformats.org/drawingml/2006/picture">
-                <pic:pic xmlns:pic="http://schemas.openxmlformats.org/drawingml/2006/picture">
-                  <pic:nvPicPr>
-                    <pic:cNvPr id="3" name="Picture 3"/>
-                    <pic:cNvPicPr>
-                      <a:picLocks noChangeAspect="1"/>
-                    </pic:cNvPicPr>
-                  </pic:nvPicPr>
-                  <pic:blipFill>
-                    <a:blip r:embed="rId4"/>
-                    <a:stretch>
-                      <a:fillRect/>
-                    </a:stretch>
-                  </pic:blipFill>
-                  <pic:spPr>
-                    <a:xfrm>
-                      <a:off x="0" y="0"/>
-                      <a:ext cx="3814445" cy="527685"/>
-                    </a:xfrm>
-                    <a:prstGeom prst="rect">
-                      <a:avLst/>
-                    </a:prstGeom>
-                    <a:noFill/>
-                    <a:ln>
-                      <a:noFill/>
-                    </a:ln>
-                  </pic:spPr>
-                </pic:pic>
-              </a:graphicData>
-            </a:graphic>
-          </wp:inline>
-        </w:drawing>
-      </w:r>
-    </w:p>
-    <w:p>
-      <w:pPr>
-        <w:keepNext w:val="0"/>
-        <w:keepLines w:val="0"/>
-        <w:widowControl/>
-        <w:numPr>
-          <w:ilvl w:val="2"/>
-          <w:numId w:val="11"/>
-        </w:numPr>
-        <w:suppressLineNumbers w:val="0"/>
-        <w:spacing w:before="0" w:beforeAutospacing="0" w:after="0" w:afterAutospacing="0" w:line="360" w:lineRule="auto"/>
-        <w:ind w:left="1260" w:leftChars="0" w:right="0" w:hanging="420" w:firstLineChars="0"/>
-        <w:jc w:val="left"/>
-        <w:rPr>
-          <w:rFonts w:hint="default" w:ascii="Bodoni MT" w:hAnsi="Bodoni MT" w:eastAsia="等线" w:cs="Bodoni MT"/>
-          <w:sz w:val="22"/>
-          <w:szCs w:val="22"/>
-        </w:rPr>
-      </w:pPr>
-      <w:r>
-        <w:rPr>
-          <w:rFonts w:hint="default" w:ascii="Bodoni MT" w:hAnsi="Bodoni MT" w:eastAsia="等线"/>
-          <w:sz w:val="22"/>
-          <w:szCs w:val="22"/>
-        </w:rPr>
-        <w:t>Victim visits malicious site</w:t>
-      </w:r>
-    </w:p>
-    <w:p>
-      <w:pPr>
-        <w:keepNext w:val="0"/>
-        <w:keepLines w:val="0"/>
-        <w:widowControl/>
-        <w:numPr>
-          <w:ilvl w:val="3"/>
-          <w:numId w:val="11"/>
-        </w:numPr>
-        <w:suppressLineNumbers w:val="0"/>
-        <w:spacing w:before="0" w:beforeAutospacing="0" w:after="0" w:afterAutospacing="0" w:line="360" w:lineRule="auto"/>
-        <w:ind w:left="1680" w:leftChars="0" w:right="0" w:hanging="420" w:firstLineChars="0"/>
-        <w:jc w:val="left"/>
-        <w:rPr>
-          <w:rFonts w:hint="default" w:ascii="Bodoni MT" w:hAnsi="Bodoni MT" w:eastAsia="等线" w:cs="Bodoni MT"/>
-          <w:sz w:val="22"/>
-          <w:szCs w:val="22"/>
-        </w:rPr>
-      </w:pPr>
-      <w:r>
-        <w:drawing>
-          <wp:inline distT="0" distB="0" distL="114300" distR="114300">
-            <wp:extent cx="4128770" cy="1814195"/>
-            <wp:effectExtent l="0" t="0" r="11430" b="1905"/>
-            <wp:docPr id="4" name="Picture 4"/>
-            <wp:cNvGraphicFramePr>
-              <a:graphicFrameLocks xmlns:a="http://schemas.openxmlformats.org/drawingml/2006/main" noChangeAspect="1"/>
-            </wp:cNvGraphicFramePr>
-            <a:graphic xmlns:a="http://schemas.openxmlformats.org/drawingml/2006/main">
-              <a:graphicData uri="http://schemas.openxmlformats.org/drawingml/2006/picture">
-                <pic:pic xmlns:pic="http://schemas.openxmlformats.org/drawingml/2006/picture">
-                  <pic:nvPicPr>
-                    <pic:cNvPr id="4" name="Picture 4"/>
-                    <pic:cNvPicPr>
-                      <a:picLocks noChangeAspect="1"/>
-                    </pic:cNvPicPr>
-                  </pic:nvPicPr>
-                  <pic:blipFill>
-                    <a:blip r:embed="rId5"/>
-                    <a:stretch>
-                      <a:fillRect/>
-                    </a:stretch>
-                  </pic:blipFill>
-                  <pic:spPr>
-                    <a:xfrm>
-                      <a:off x="0" y="0"/>
-                      <a:ext cx="4128770" cy="1814195"/>
-                    </a:xfrm>
-                    <a:prstGeom prst="rect">
-                      <a:avLst/>
-                    </a:prstGeom>
-                    <a:noFill/>
-                    <a:ln>
-                      <a:noFill/>
-                    </a:ln>
-                  </pic:spPr>
-                </pic:pic>
-              </a:graphicData>
-            </a:graphic>
-          </wp:inline>
-        </w:drawing>
-      </w:r>
-    </w:p>
-    <w:p>
-      <w:pPr>
-        <w:keepNext w:val="0"/>
-        <w:keepLines w:val="0"/>
-        <w:widowControl/>
-        <w:numPr>
-          <w:ilvl w:val="2"/>
-          <w:numId w:val="11"/>
-        </w:numPr>
-        <w:suppressLineNumbers w:val="0"/>
-        <w:spacing w:before="0" w:beforeAutospacing="0" w:after="0" w:afterAutospacing="0" w:line="360" w:lineRule="auto"/>
-        <w:ind w:left="1260" w:leftChars="0" w:right="0" w:hanging="420" w:firstLineChars="0"/>
-        <w:jc w:val="left"/>
-        <w:rPr>
-          <w:rFonts w:hint="default" w:ascii="Bodoni MT" w:hAnsi="Bodoni MT" w:eastAsia="等线" w:cs="Bodoni MT"/>
-          <w:sz w:val="22"/>
-          <w:szCs w:val="22"/>
-        </w:rPr>
-      </w:pPr>
-      <w:r>
-        <w:rPr>
-          <w:rFonts w:hint="default" w:ascii="Bodoni MT" w:hAnsi="Bodoni MT" w:eastAsia="等线"/>
-          <w:sz w:val="22"/>
-          <w:szCs w:val="22"/>
-        </w:rPr>
-        <w:t>Browser sends request</w:t>
-      </w:r>
-    </w:p>
-    <w:p>
-      <w:pPr>
-        <w:keepNext w:val="0"/>
-        <w:keepLines w:val="0"/>
-        <w:widowControl/>
-        <w:numPr>
-          <w:ilvl w:val="3"/>
-          <w:numId w:val="11"/>
-        </w:numPr>
-        <w:suppressLineNumbers w:val="0"/>
-        <w:spacing w:before="0" w:beforeAutospacing="0" w:after="0" w:afterAutospacing="0" w:line="360" w:lineRule="auto"/>
-        <w:ind w:left="1680" w:leftChars="0" w:right="0" w:hanging="420" w:firstLineChars="0"/>
-        <w:jc w:val="left"/>
-        <w:rPr>
-          <w:rFonts w:hint="default" w:ascii="Bodoni MT" w:hAnsi="Bodoni MT" w:eastAsia="等线" w:cs="Bodoni MT"/>
-          <w:sz w:val="22"/>
-          <w:szCs w:val="22"/>
-        </w:rPr>
-      </w:pPr>
-      <w:r>
-        <w:drawing>
-          <wp:inline distT="0" distB="0" distL="114300" distR="114300">
-            <wp:extent cx="1896745" cy="546100"/>
-            <wp:effectExtent l="0" t="0" r="8255" b="0"/>
-            <wp:docPr id="5" name="Picture 5"/>
-            <wp:cNvGraphicFramePr>
-              <a:graphicFrameLocks xmlns:a="http://schemas.openxmlformats.org/drawingml/2006/main" noChangeAspect="1"/>
-            </wp:cNvGraphicFramePr>
-            <a:graphic xmlns:a="http://schemas.openxmlformats.org/drawingml/2006/main">
-              <a:graphicData uri="http://schemas.openxmlformats.org/drawingml/2006/picture">
-                <pic:pic xmlns:pic="http://schemas.openxmlformats.org/drawingml/2006/picture">
-                  <pic:nvPicPr>
-                    <pic:cNvPr id="5" name="Picture 5"/>
-                    <pic:cNvPicPr>
-                      <a:picLocks noChangeAspect="1"/>
-                    </pic:cNvPicPr>
-                  </pic:nvPicPr>
-                  <pic:blipFill>
-                    <a:blip r:embed="rId6"/>
-                    <a:stretch>
-                      <a:fillRect/>
-                    </a:stretch>
-                  </pic:blipFill>
-                  <pic:spPr>
-                    <a:xfrm>
-                      <a:off x="0" y="0"/>
-                      <a:ext cx="1896745" cy="546100"/>
-                    </a:xfrm>
-                    <a:prstGeom prst="rect">
-                      <a:avLst/>
-                    </a:prstGeom>
-                    <a:noFill/>
-                    <a:ln>
-                      <a:noFill/>
-                    </a:ln>
-                  </pic:spPr>
-                </pic:pic>
-              </a:graphicData>
-            </a:graphic>
-          </wp:inline>
-        </w:drawing>
-      </w:r>
-    </w:p>
-    <w:p>
-      <w:pPr>
-        <w:keepNext w:val="0"/>
-        <w:keepLines w:val="0"/>
-        <w:widowControl/>
-        <w:numPr>
-          <w:ilvl w:val="2"/>
-          <w:numId w:val="11"/>
-        </w:numPr>
-        <w:suppressLineNumbers w:val="0"/>
-        <w:spacing w:before="0" w:beforeAutospacing="0" w:after="0" w:afterAutospacing="0" w:line="360" w:lineRule="auto"/>
-        <w:ind w:left="1260" w:leftChars="0" w:right="0" w:hanging="420" w:firstLineChars="0"/>
-        <w:jc w:val="left"/>
-        <w:rPr>
-          <w:rFonts w:hint="default" w:ascii="Bodoni MT" w:hAnsi="Bodoni MT" w:eastAsia="等线" w:cs="Bodoni MT"/>
-          <w:sz w:val="22"/>
-          <w:szCs w:val="22"/>
-        </w:rPr>
-      </w:pPr>
-      <w:r>
-        <w:rPr>
-          <w:rFonts w:hint="default" w:ascii="Bodoni MT" w:hAnsi="Bodoni MT" w:eastAsia="等线" w:cs="Bodoni MT"/>
-          <w:b/>
-          <w:bCs/>
-          <w:sz w:val="22"/>
-          <w:szCs w:val="22"/>
-          <w:lang w:val="en-IN"/>
-        </w:rPr>
-        <w:t xml:space="preserve">Cookie is valid; money transfer successful; money is </w:t>
-      </w:r>
-      <w:r>
-        <w:rPr>
-          <w:rFonts w:hint="default" w:ascii="Bodoni MT" w:hAnsi="Bodoni MT" w:eastAsia="等线" w:cs="Bodoni MT"/>
-          <w:b/>
-          <w:bCs/>
-          <w:i/>
-          <w:iCs/>
-          <w:sz w:val="22"/>
-          <w:szCs w:val="22"/>
-          <w:lang w:val="en-IN"/>
-        </w:rPr>
-        <w:t>gone</w:t>
-      </w:r>
-      <w:r>
-        <w:rPr>
           <w:rFonts w:hint="default" w:ascii="Bodoni MT" w:hAnsi="Bodoni MT" w:eastAsia="等线" w:cs="Bodoni MT"/>
           <w:b w:val="0"/>
           <w:bCs w:val="0"/>
@@ -534,7 +152,7 @@
           <w:szCs w:val="22"/>
           <w:lang w:val="en-IN"/>
         </w:rPr>
-        <w:t>.</w:t>
+        <w:t>So, to prevent CSRF, either you need to pass some unique token in the request headers or make the request bind with a particular website (means other website cannot send that request)</w:t>
       </w:r>
     </w:p>
     <w:p>
@@ -559,41 +177,11 @@
       <w:r>
         <w:rPr>
           <w:rFonts w:hint="default" w:ascii="Bodoni MT" w:hAnsi="Bodoni MT" w:eastAsia="等线" w:cs="Bodoni MT"/>
-          <w:b w:val="0"/>
-          <w:bCs w:val="0"/>
-          <w:i w:val="0"/>
-          <w:iCs w:val="0"/>
           <w:sz w:val="22"/>
           <w:szCs w:val="22"/>
           <w:lang w:val="en-IN"/>
         </w:rPr>
-        <w:t xml:space="preserve">So basically, </w:t>
-      </w:r>
-      <w:r>
-        <w:rPr>
-          <w:rFonts w:hint="default" w:ascii="Bodoni MT" w:hAnsi="Bodoni MT" w:eastAsia="等线" w:cs="Bodoni MT"/>
-          <w:b/>
-          <w:bCs/>
-          <w:i w:val="0"/>
-          <w:iCs w:val="0"/>
-          <w:sz w:val="22"/>
-          <w:szCs w:val="22"/>
-          <w:lang w:val="en-IN"/>
-        </w:rPr>
-        <w:t>CSRF</w:t>
-      </w:r>
-      <w:r>
-        <w:rPr>
-          <w:rFonts w:hint="default" w:ascii="Bodoni MT" w:hAnsi="Bodoni MT" w:eastAsia="等线" w:cs="Bodoni MT"/>
-          <w:b w:val="0"/>
-          <w:bCs w:val="0"/>
-          <w:i w:val="0"/>
-          <w:iCs w:val="0"/>
-          <w:sz w:val="22"/>
-          <w:szCs w:val="22"/>
-          <w:lang w:val="en-IN"/>
-        </w:rPr>
-        <w:t xml:space="preserve"> attacks doesn’t steal password; It uses user’s cookies stored in the browser to steal the data/money.</w:t>
+        <w:t>Someone can steal your cookies, but they don’t have your headers.</w:t>
       </w:r>
     </w:p>
     <w:p>
@@ -602,12 +190,12 @@
         <w:keepLines w:val="0"/>
         <w:widowControl/>
         <w:numPr>
-          <w:ilvl w:val="1"/>
+          <w:ilvl w:val="0"/>
           <w:numId w:val="11"/>
         </w:numPr>
         <w:suppressLineNumbers w:val="0"/>
         <w:spacing w:before="0" w:beforeAutospacing="0" w:after="0" w:afterAutospacing="0" w:line="360" w:lineRule="auto"/>
-        <w:ind w:left="840" w:leftChars="0" w:right="0" w:hanging="420" w:firstLineChars="0"/>
+        <w:ind w:left="420" w:leftChars="0" w:right="0" w:hanging="420" w:firstLineChars="0"/>
         <w:jc w:val="left"/>
         <w:rPr>
           <w:rFonts w:hint="default" w:ascii="Bodoni MT" w:hAnsi="Bodoni MT" w:eastAsia="等线" w:cs="Bodoni MT"/>
@@ -615,86 +203,60 @@
           <w:szCs w:val="22"/>
         </w:rPr>
       </w:pPr>
-      <w:bookmarkStart w:id="0" w:name="_GoBack"/>
-      <w:bookmarkEnd w:id="0"/>
-    </w:p>
-    <w:p>
-      <w:pPr>
-        <w:keepNext w:val="0"/>
-        <w:keepLines w:val="0"/>
-        <w:widowControl/>
-        <w:numPr>
-          <w:ilvl w:val="2"/>
-          <w:numId w:val="11"/>
-        </w:numPr>
-        <w:suppressLineNumbers w:val="0"/>
-        <w:spacing w:before="0" w:beforeAutospacing="0" w:after="0" w:afterAutospacing="0" w:line="360" w:lineRule="auto"/>
-        <w:ind w:left="1260" w:leftChars="0" w:right="0" w:hanging="420" w:firstLineChars="0"/>
-        <w:jc w:val="left"/>
-        <w:rPr>
-          <w:rFonts w:hint="default" w:ascii="Bodoni MT" w:hAnsi="Bodoni MT" w:eastAsia="等线" w:cs="Bodoni MT"/>
-          <w:sz w:val="22"/>
-          <w:szCs w:val="22"/>
-        </w:rPr>
-      </w:pPr>
-      <w:r>
-        <w:rPr>
-          <w:rFonts w:hint="default" w:ascii="Bodoni MT" w:hAnsi="Bodoni MT" w:eastAsia="等线" w:cs="Bodoni MT"/>
+      <w:r>
+        <w:rPr>
+          <w:rFonts w:hint="default" w:ascii="Bodoni MT" w:hAnsi="Bodoni MT" w:eastAsia="等线" w:cs="Bodoni MT"/>
+          <w:b w:val="0"/>
+          <w:bCs w:val="0"/>
+          <w:i w:val="0"/>
+          <w:iCs w:val="0"/>
           <w:sz w:val="22"/>
           <w:szCs w:val="22"/>
           <w:lang w:val="en-IN"/>
         </w:rPr>
-        <w:t>F</w:t>
-      </w:r>
-    </w:p>
-    <w:p>
-      <w:pPr>
-        <w:keepNext w:val="0"/>
-        <w:keepLines w:val="0"/>
-        <w:widowControl/>
-        <w:numPr>
-          <w:ilvl w:val="2"/>
-          <w:numId w:val="11"/>
-        </w:numPr>
-        <w:suppressLineNumbers w:val="0"/>
-        <w:spacing w:before="0" w:beforeAutospacing="0" w:after="0" w:afterAutospacing="0" w:line="360" w:lineRule="auto"/>
-        <w:ind w:left="1260" w:leftChars="0" w:right="0" w:hanging="420" w:firstLineChars="0"/>
-        <w:jc w:val="left"/>
-        <w:rPr>
-          <w:rFonts w:hint="default" w:ascii="Bodoni MT" w:hAnsi="Bodoni MT" w:eastAsia="等线" w:cs="Bodoni MT"/>
-          <w:sz w:val="22"/>
-          <w:szCs w:val="22"/>
-        </w:rPr>
-      </w:pPr>
-      <w:r>
-        <w:rPr>
-          <w:rFonts w:hint="default" w:ascii="Bodoni MT" w:hAnsi="Bodoni MT" w:eastAsia="等线" w:cs="Bodoni MT"/>
+        <w:t>With</w:t>
+      </w:r>
+      <w:r>
+        <w:rPr>
+          <w:rFonts w:hint="default" w:ascii="Bodoni MT" w:hAnsi="Bodoni MT" w:eastAsia="等线" w:cs="Bodoni MT"/>
+          <w:b w:val="0"/>
+          <w:bCs w:val="0"/>
+          <w:i w:val="0"/>
+          <w:iCs w:val="0"/>
+          <w:color w:val="7030A0"/>
           <w:sz w:val="22"/>
           <w:szCs w:val="22"/>
           <w:lang w:val="en-IN"/>
         </w:rPr>
-        <w:t>F</w:t>
-      </w:r>
-    </w:p>
-    <w:p>
-      <w:pPr>
-        <w:keepNext w:val="0"/>
-        <w:keepLines w:val="0"/>
-        <w:widowControl/>
-        <w:numPr>
-          <w:ilvl w:val="2"/>
-          <w:numId w:val="11"/>
-        </w:numPr>
-        <w:suppressLineNumbers w:val="0"/>
-        <w:spacing w:before="0" w:beforeAutospacing="0" w:after="0" w:afterAutospacing="0" w:line="360" w:lineRule="auto"/>
-        <w:ind w:left="1260" w:leftChars="0" w:right="0" w:hanging="420" w:firstLineChars="0"/>
-        <w:jc w:val="left"/>
-        <w:rPr>
-          <w:rFonts w:hint="default" w:ascii="Bodoni MT" w:hAnsi="Bodoni MT" w:eastAsia="等线" w:cs="Bodoni MT"/>
-          <w:sz w:val="22"/>
-          <w:szCs w:val="22"/>
-        </w:rPr>
-      </w:pPr>
+        <w:t xml:space="preserve"> </w:t>
+      </w:r>
+      <w:r>
+        <w:rPr>
+          <w:rFonts w:hint="default" w:ascii="Bodoni MT" w:hAnsi="Bodoni MT" w:eastAsia="等线" w:cs="Bodoni MT"/>
+          <w:b/>
+          <w:bCs/>
+          <w:i w:val="0"/>
+          <w:iCs w:val="0"/>
+          <w:color w:val="7030A0"/>
+          <w:sz w:val="22"/>
+          <w:szCs w:val="22"/>
+          <w:lang w:val="en-IN"/>
+        </w:rPr>
+        <w:t>csrf</w:t>
+      </w:r>
+      <w:r>
+        <w:rPr>
+          <w:rFonts w:hint="default" w:ascii="Bodoni MT" w:hAnsi="Bodoni MT" w:eastAsia="等线" w:cs="Bodoni MT"/>
+          <w:b w:val="0"/>
+          <w:bCs w:val="0"/>
+          <w:i w:val="0"/>
+          <w:iCs w:val="0"/>
+          <w:sz w:val="22"/>
+          <w:szCs w:val="22"/>
+          <w:lang w:val="en-IN"/>
+        </w:rPr>
+        <w:t xml:space="preserve"> token, it can be prevented.</w:t>
+      </w:r>
     </w:p>
     <w:p>
       <w:pPr>
@@ -734,7 +296,7 @@
                     </pic:cNvPicPr>
                   </pic:nvPicPr>
                   <pic:blipFill>
-                    <a:blip r:embed="rId7"/>
+                    <a:blip r:embed="rId4"/>
                     <a:stretch>
                       <a:fillRect/>
                     </a:stretch>
@@ -781,16 +343,68 @@
     </w:p>
     <w:p>
       <w:pPr>
+        <w:rPr>
+          <w:rFonts w:hint="default" w:ascii="Bodoni MT" w:hAnsi="Bodoni MT" w:eastAsia="等线" w:cs="Bodoni MT"/>
+          <w:sz w:val="22"/>
+          <w:szCs w:val="22"/>
+        </w:rPr>
+      </w:pPr>
+      <w:r>
+        <w:rPr>
+          <w:rFonts w:hint="default" w:ascii="Bodoni MT" w:hAnsi="Bodoni MT" w:eastAsia="等线" w:cs="Bodoni MT"/>
+          <w:sz w:val="22"/>
+          <w:szCs w:val="22"/>
+          <w:lang w:val="en-IN"/>
+        </w:rPr>
+        <w:br w:type="page"/>
+      </w:r>
+    </w:p>
+    <w:p>
+      <w:pPr>
         <w:keepNext w:val="0"/>
         <w:keepLines w:val="0"/>
         <w:widowControl/>
         <w:numPr>
-          <w:ilvl w:val="1"/>
+          <w:numId w:val="0"/>
+        </w:numPr>
+        <w:suppressLineNumbers w:val="0"/>
+        <w:spacing w:before="0" w:beforeAutospacing="0" w:after="0" w:afterAutospacing="0" w:line="360" w:lineRule="auto"/>
+        <w:ind w:leftChars="0" w:right="0" w:rightChars="0"/>
+        <w:jc w:val="center"/>
+        <w:rPr>
+          <w:rFonts w:hint="default" w:ascii="Bodoni MT" w:hAnsi="Bodoni MT" w:eastAsia="等线" w:cs="Bodoni MT"/>
+          <w:b/>
+          <w:bCs/>
+          <w:sz w:val="30"/>
+          <w:szCs w:val="30"/>
+          <w:u w:val="single"/>
+        </w:rPr>
+      </w:pPr>
+      <w:r>
+        <w:rPr>
+          <w:rFonts w:hint="default" w:ascii="Bodoni MT" w:hAnsi="Bodoni MT" w:eastAsia="等线" w:cs="Bodoni MT"/>
+          <w:b/>
+          <w:bCs/>
+          <w:sz w:val="30"/>
+          <w:szCs w:val="30"/>
+          <w:u w:val="single"/>
+          <w:lang w:val="en-IN"/>
+        </w:rPr>
+        <w:t>Internal Working Of Spring Security</w:t>
+      </w:r>
+    </w:p>
+    <w:p>
+      <w:pPr>
+        <w:keepNext w:val="0"/>
+        <w:keepLines w:val="0"/>
+        <w:widowControl/>
+        <w:numPr>
+          <w:ilvl w:val="0"/>
           <w:numId w:val="11"/>
         </w:numPr>
         <w:suppressLineNumbers w:val="0"/>
         <w:spacing w:before="0" w:beforeAutospacing="0" w:after="0" w:afterAutospacing="0" w:line="360" w:lineRule="auto"/>
-        <w:ind w:left="840" w:leftChars="0" w:right="0" w:hanging="420" w:firstLineChars="0"/>
+        <w:ind w:left="420" w:leftChars="0" w:right="0" w:hanging="420" w:firstLineChars="0"/>
         <w:jc w:val="left"/>
         <w:rPr>
           <w:rFonts w:hint="default" w:ascii="Bodoni MT" w:hAnsi="Bodoni MT" w:eastAsia="等线" w:cs="Bodoni MT"/>
@@ -805,7 +419,165 @@
           <w:szCs w:val="22"/>
           <w:lang w:val="en-IN"/>
         </w:rPr>
-        <w:t>F</w:t>
+        <w:t xml:space="preserve">The dependency </w:t>
+      </w:r>
+      <w:r>
+        <w:rPr>
+          <w:rFonts w:hint="default" w:ascii="Bodoni MT" w:hAnsi="Bodoni MT" w:eastAsia="等线" w:cs="Bodoni MT"/>
+          <w:b/>
+          <w:bCs/>
+          <w:sz w:val="22"/>
+          <w:szCs w:val="22"/>
+          <w:lang w:val="en-IN"/>
+        </w:rPr>
+        <w:t>spring-boot-starter-security</w:t>
+      </w:r>
+      <w:r>
+        <w:rPr>
+          <w:rFonts w:hint="default" w:ascii="Bodoni MT" w:hAnsi="Bodoni MT" w:eastAsia="等线" w:cs="Bodoni MT"/>
+          <w:b w:val="0"/>
+          <w:bCs w:val="0"/>
+          <w:sz w:val="22"/>
+          <w:szCs w:val="22"/>
+          <w:lang w:val="en-IN"/>
+        </w:rPr>
+        <w:t xml:space="preserve"> has to be added in pom.xml which groupId is </w:t>
+      </w:r>
+      <w:r>
+        <w:rPr>
+          <w:rFonts w:hint="default" w:ascii="Bodoni MT" w:hAnsi="Bodoni MT" w:eastAsia="等线" w:cs="Bodoni MT"/>
+          <w:b/>
+          <w:bCs/>
+          <w:sz w:val="22"/>
+          <w:szCs w:val="22"/>
+          <w:lang w:val="en-IN"/>
+        </w:rPr>
+        <w:t>org.springframework.boot</w:t>
+      </w:r>
+      <w:r>
+        <w:rPr>
+          <w:rFonts w:hint="default" w:ascii="Bodoni MT" w:hAnsi="Bodoni MT" w:eastAsia="等线" w:cs="Bodoni MT"/>
+          <w:b w:val="0"/>
+          <w:bCs w:val="0"/>
+          <w:sz w:val="22"/>
+          <w:szCs w:val="22"/>
+          <w:lang w:val="en-IN"/>
+        </w:rPr>
+        <w:t xml:space="preserve"> </w:t>
+      </w:r>
+    </w:p>
+    <w:p>
+      <w:pPr>
+        <w:keepNext w:val="0"/>
+        <w:keepLines w:val="0"/>
+        <w:widowControl/>
+        <w:numPr>
+          <w:ilvl w:val="0"/>
+          <w:numId w:val="11"/>
+        </w:numPr>
+        <w:suppressLineNumbers w:val="0"/>
+        <w:spacing w:before="0" w:beforeAutospacing="0" w:after="0" w:afterAutospacing="0" w:line="360" w:lineRule="auto"/>
+        <w:ind w:left="420" w:leftChars="0" w:right="0" w:hanging="420" w:firstLineChars="0"/>
+        <w:jc w:val="left"/>
+        <w:rPr>
+          <w:rFonts w:hint="default" w:ascii="Bodoni MT" w:hAnsi="Bodoni MT" w:eastAsia="等线" w:cs="Bodoni MT"/>
+          <w:sz w:val="22"/>
+          <w:szCs w:val="22"/>
+        </w:rPr>
+      </w:pPr>
+      <w:r>
+        <w:rPr>
+          <w:rFonts w:hint="default" w:ascii="Bodoni MT" w:hAnsi="Bodoni MT" w:eastAsia="等线" w:cs="Bodoni MT"/>
+          <w:sz w:val="22"/>
+          <w:szCs w:val="22"/>
+          <w:lang w:val="en-IN"/>
+        </w:rPr>
+        <w:t xml:space="preserve">After that spring-boot will auro-configure the security with sensible defaults defined in </w:t>
+      </w:r>
+      <w:r>
+        <w:rPr>
+          <w:rFonts w:hint="default" w:ascii="Bodoni MT" w:hAnsi="Bodoni MT" w:eastAsia="等线" w:cs="Bodoni MT"/>
+          <w:b/>
+          <w:bCs/>
+          <w:sz w:val="22"/>
+          <w:szCs w:val="22"/>
+          <w:lang w:val="en-IN"/>
+        </w:rPr>
+        <w:t>WebSecurityConfiguration</w:t>
+      </w:r>
+      <w:r>
+        <w:rPr>
+          <w:rFonts w:hint="default" w:ascii="Bodoni MT" w:hAnsi="Bodoni MT" w:eastAsia="等线" w:cs="Bodoni MT"/>
+          <w:b w:val="0"/>
+          <w:bCs w:val="0"/>
+          <w:sz w:val="22"/>
+          <w:szCs w:val="22"/>
+          <w:lang w:val="en-IN"/>
+        </w:rPr>
+        <w:t xml:space="preserve"> class.</w:t>
+      </w:r>
+    </w:p>
+    <w:p>
+      <w:pPr>
+        <w:keepNext w:val="0"/>
+        <w:keepLines w:val="0"/>
+        <w:widowControl/>
+        <w:numPr>
+          <w:ilvl w:val="0"/>
+          <w:numId w:val="11"/>
+        </w:numPr>
+        <w:suppressLineNumbers w:val="0"/>
+        <w:spacing w:before="0" w:beforeAutospacing="0" w:after="0" w:afterAutospacing="0" w:line="360" w:lineRule="auto"/>
+        <w:ind w:left="420" w:leftChars="0" w:right="0" w:hanging="420" w:firstLineChars="0"/>
+        <w:jc w:val="left"/>
+        <w:rPr>
+          <w:rFonts w:hint="default" w:ascii="Bodoni MT" w:hAnsi="Bodoni MT" w:eastAsia="等线" w:cs="Bodoni MT"/>
+          <w:sz w:val="22"/>
+          <w:szCs w:val="22"/>
+        </w:rPr>
+      </w:pPr>
+      <w:r>
+        <w:drawing>
+          <wp:inline distT="0" distB="0" distL="114300" distR="114300">
+            <wp:extent cx="5253355" cy="3174365"/>
+            <wp:effectExtent l="0" t="0" r="4445" b="635"/>
+            <wp:docPr id="6" name="Picture 6"/>
+            <wp:cNvGraphicFramePr>
+              <a:graphicFrameLocks xmlns:a="http://schemas.openxmlformats.org/drawingml/2006/main" noChangeAspect="1"/>
+            </wp:cNvGraphicFramePr>
+            <a:graphic xmlns:a="http://schemas.openxmlformats.org/drawingml/2006/main">
+              <a:graphicData uri="http://schemas.openxmlformats.org/drawingml/2006/picture">
+                <pic:pic xmlns:pic="http://schemas.openxmlformats.org/drawingml/2006/picture">
+                  <pic:nvPicPr>
+                    <pic:cNvPr id="6" name="Picture 6"/>
+                    <pic:cNvPicPr>
+                      <a:picLocks noChangeAspect="1"/>
+                    </pic:cNvPicPr>
+                  </pic:nvPicPr>
+                  <pic:blipFill>
+                    <a:blip r:embed="rId5"/>
+                    <a:stretch>
+                      <a:fillRect/>
+                    </a:stretch>
+                  </pic:blipFill>
+                  <pic:spPr>
+                    <a:xfrm>
+                      <a:off x="0" y="0"/>
+                      <a:ext cx="5253355" cy="3174365"/>
+                    </a:xfrm>
+                    <a:prstGeom prst="rect">
+                      <a:avLst/>
+                    </a:prstGeom>
+                    <a:noFill/>
+                    <a:ln>
+                      <a:noFill/>
+                    </a:ln>
+                  </pic:spPr>
+                </pic:pic>
+              </a:graphicData>
+            </a:graphic>
+          </wp:inline>
+        </w:drawing>
       </w:r>
     </w:p>
     <w:p>
@@ -834,7 +606,73 @@
           <w:szCs w:val="22"/>
           <w:lang w:val="en-IN"/>
         </w:rPr>
-        <w:t>F</w:t>
+        <w:t xml:space="preserve">In Spring Boot application, </w:t>
+      </w:r>
+      <w:r>
+        <w:rPr>
+          <w:rFonts w:hint="default" w:ascii="Bodoni MT" w:hAnsi="Bodoni MT" w:eastAsia="等线" w:cs="Bodoni MT"/>
+          <w:b/>
+          <w:bCs/>
+          <w:sz w:val="22"/>
+          <w:szCs w:val="22"/>
+          <w:lang w:val="en-IN"/>
+        </w:rPr>
+        <w:t xml:space="preserve">SecurityFilterAutoConfiguration </w:t>
+      </w:r>
+      <w:r>
+        <w:rPr>
+          <w:rFonts w:hint="default" w:ascii="Bodoni MT" w:hAnsi="Bodoni MT" w:eastAsia="等线" w:cs="Bodoni MT"/>
+          <w:b w:val="0"/>
+          <w:bCs w:val="0"/>
+          <w:sz w:val="22"/>
+          <w:szCs w:val="22"/>
+          <w:lang w:val="en-IN"/>
+        </w:rPr>
+        <w:t xml:space="preserve">automatically registers the </w:t>
+      </w:r>
+      <w:r>
+        <w:rPr>
+          <w:rFonts w:hint="default" w:ascii="Bodoni MT" w:hAnsi="Bodoni MT" w:eastAsia="等线" w:cs="Bodoni MT"/>
+          <w:b/>
+          <w:bCs/>
+          <w:sz w:val="22"/>
+          <w:szCs w:val="22"/>
+          <w:lang w:val="en-IN"/>
+        </w:rPr>
+        <w:t>DelegatingFilterProxy</w:t>
+      </w:r>
+      <w:r>
+        <w:rPr>
+          <w:rFonts w:hint="default" w:ascii="Bodoni MT" w:hAnsi="Bodoni MT" w:eastAsia="等线" w:cs="Bodoni MT"/>
+          <w:b w:val="0"/>
+          <w:bCs w:val="0"/>
+          <w:sz w:val="22"/>
+          <w:szCs w:val="22"/>
+          <w:lang w:val="en-IN"/>
+        </w:rPr>
+        <w:t xml:space="preserve"> filter with the name </w:t>
+      </w:r>
+      <w:r>
+        <w:rPr>
+          <w:rFonts w:hint="default" w:ascii="Bodoni MT" w:hAnsi="Bodoni MT" w:eastAsia="等线" w:cs="Bodoni MT"/>
+          <w:b/>
+          <w:bCs/>
+          <w:sz w:val="22"/>
+          <w:szCs w:val="22"/>
+          <w:lang w:val="en-IN"/>
+        </w:rPr>
+        <w:t>springSecurityFilterChain</w:t>
+      </w:r>
+      <w:r>
+        <w:rPr>
+          <w:rFonts w:hint="default" w:ascii="Bodoni MT" w:hAnsi="Bodoni MT" w:eastAsia="等线" w:cs="Bodoni MT"/>
+          <w:b w:val="0"/>
+          <w:bCs w:val="0"/>
+          <w:sz w:val="22"/>
+          <w:szCs w:val="22"/>
+          <w:lang w:val="en-IN"/>
+        </w:rPr>
+        <w:t>.</w:t>
       </w:r>
     </w:p>
     <w:p>
@@ -863,7 +701,102 @@
           <w:szCs w:val="22"/>
           <w:lang w:val="en-IN"/>
         </w:rPr>
-        <w:t>F</w:t>
+        <w:t xml:space="preserve">Once the request reaches to </w:t>
+      </w:r>
+      <w:r>
+        <w:rPr>
+          <w:rFonts w:hint="default" w:ascii="Bodoni MT" w:hAnsi="Bodoni MT" w:eastAsia="等线" w:cs="Bodoni MT"/>
+          <w:b/>
+          <w:bCs/>
+          <w:sz w:val="22"/>
+          <w:szCs w:val="22"/>
+          <w:lang w:val="en-IN"/>
+        </w:rPr>
+        <w:t>DelegatingFilterProxy</w:t>
+      </w:r>
+      <w:r>
+        <w:rPr>
+          <w:rFonts w:hint="default" w:ascii="Bodoni MT" w:hAnsi="Bodoni MT" w:eastAsia="等线" w:cs="Bodoni MT"/>
+          <w:b w:val="0"/>
+          <w:bCs w:val="0"/>
+          <w:sz w:val="22"/>
+          <w:szCs w:val="22"/>
+          <w:lang w:val="en-IN"/>
+        </w:rPr>
+        <w:t xml:space="preserve">, Spring delegates the processing to </w:t>
+      </w:r>
+      <w:r>
+        <w:rPr>
+          <w:rFonts w:hint="default" w:ascii="Bodoni MT" w:hAnsi="Bodoni MT" w:eastAsia="等线" w:cs="Bodoni MT"/>
+          <w:b/>
+          <w:bCs/>
+          <w:sz w:val="22"/>
+          <w:szCs w:val="22"/>
+          <w:lang w:val="en-IN"/>
+        </w:rPr>
+        <w:t>FilterChainProxy</w:t>
+      </w:r>
+      <w:r>
+        <w:rPr>
+          <w:rFonts w:hint="default" w:ascii="Bodoni MT" w:hAnsi="Bodoni MT" w:eastAsia="等线" w:cs="Bodoni MT"/>
+          <w:b w:val="0"/>
+          <w:bCs w:val="0"/>
+          <w:sz w:val="22"/>
+          <w:szCs w:val="22"/>
+          <w:lang w:val="en-IN"/>
+        </w:rPr>
+        <w:t xml:space="preserve"> bean that utilizes the </w:t>
+      </w:r>
+      <w:r>
+        <w:rPr>
+          <w:rFonts w:hint="default" w:ascii="Bodoni MT" w:hAnsi="Bodoni MT" w:eastAsia="等线" w:cs="Bodoni MT"/>
+          <w:b/>
+          <w:bCs/>
+          <w:sz w:val="22"/>
+          <w:szCs w:val="22"/>
+          <w:lang w:val="en-IN"/>
+        </w:rPr>
+        <w:t>SecurityFilterChain</w:t>
+      </w:r>
+      <w:r>
+        <w:rPr>
+          <w:rFonts w:hint="default" w:ascii="Bodoni MT" w:hAnsi="Bodoni MT" w:eastAsia="等线" w:cs="Bodoni MT"/>
+          <w:b w:val="0"/>
+          <w:bCs w:val="0"/>
+          <w:sz w:val="22"/>
+          <w:szCs w:val="22"/>
+          <w:lang w:val="en-IN"/>
+        </w:rPr>
+        <w:t xml:space="preserve"> to execute the list of all filters to be invoked for the current request.</w:t>
+      </w:r>
+    </w:p>
+    <w:p>
+      <w:pPr>
+        <w:keepNext w:val="0"/>
+        <w:keepLines w:val="0"/>
+        <w:widowControl/>
+        <w:numPr>
+          <w:ilvl w:val="0"/>
+          <w:numId w:val="11"/>
+        </w:numPr>
+        <w:suppressLineNumbers w:val="0"/>
+        <w:spacing w:before="0" w:beforeAutospacing="0" w:after="0" w:afterAutospacing="0" w:line="360" w:lineRule="auto"/>
+        <w:ind w:left="420" w:leftChars="0" w:right="0" w:hanging="420" w:firstLineChars="0"/>
+        <w:jc w:val="left"/>
+        <w:rPr>
+          <w:rFonts w:hint="default" w:ascii="Bodoni MT" w:hAnsi="Bodoni MT" w:eastAsia="等线" w:cs="Bodoni MT"/>
+          <w:sz w:val="22"/>
+          <w:szCs w:val="22"/>
+        </w:rPr>
+      </w:pPr>
+      <w:r>
+        <w:rPr>
+          <w:rFonts w:hint="default" w:ascii="Bodoni MT" w:hAnsi="Bodoni MT" w:eastAsia="等线" w:cs="Bodoni MT"/>
+          <w:sz w:val="22"/>
+          <w:szCs w:val="22"/>
+          <w:lang w:val="en-IN"/>
+        </w:rPr>
+        <w:t>Default behaviour of Spring-Security</w:t>
       </w:r>
     </w:p>
     <w:p>
@@ -892,7 +825,106 @@
           <w:szCs w:val="22"/>
           <w:lang w:val="en-IN"/>
         </w:rPr>
-        <w:t>F</w:t>
+        <w:t xml:space="preserve">Creates a bean named </w:t>
+      </w:r>
+      <w:r>
+        <w:rPr>
+          <w:rFonts w:hint="default" w:ascii="Bodoni MT" w:hAnsi="Bodoni MT" w:eastAsia="等线" w:cs="Bodoni MT"/>
+          <w:b/>
+          <w:bCs/>
+          <w:sz w:val="22"/>
+          <w:szCs w:val="22"/>
+          <w:lang w:val="en-IN"/>
+        </w:rPr>
+        <w:t>springSecurityFilterChain</w:t>
+      </w:r>
+      <w:r>
+        <w:rPr>
+          <w:rFonts w:hint="default" w:ascii="Bodoni MT" w:hAnsi="Bodoni MT" w:eastAsia="等线" w:cs="Bodoni MT"/>
+          <w:b w:val="0"/>
+          <w:bCs w:val="0"/>
+          <w:sz w:val="22"/>
+          <w:szCs w:val="22"/>
+          <w:lang w:val="en-IN"/>
+        </w:rPr>
+        <w:t xml:space="preserve"> &amp; registers the </w:t>
+      </w:r>
+      <w:r>
+        <w:rPr>
+          <w:rFonts w:hint="default" w:ascii="Bodoni MT" w:hAnsi="Bodoni MT" w:eastAsia="等线" w:cs="Bodoni MT"/>
+          <w:b/>
+          <w:bCs/>
+          <w:i/>
+          <w:iCs/>
+          <w:sz w:val="22"/>
+          <w:szCs w:val="22"/>
+          <w:lang w:val="en-IN"/>
+        </w:rPr>
+        <w:t>filters</w:t>
+      </w:r>
+      <w:r>
+        <w:rPr>
+          <w:rFonts w:hint="default" w:ascii="Bodoni MT" w:hAnsi="Bodoni MT" w:eastAsia="等线" w:cs="Bodoni MT"/>
+          <w:b w:val="0"/>
+          <w:bCs w:val="0"/>
+          <w:i w:val="0"/>
+          <w:iCs w:val="0"/>
+          <w:sz w:val="22"/>
+          <w:szCs w:val="22"/>
+          <w:lang w:val="en-IN"/>
+        </w:rPr>
+        <w:t xml:space="preserve"> with a bean.</w:t>
+      </w:r>
+    </w:p>
+    <w:p>
+      <w:pPr>
+        <w:keepNext w:val="0"/>
+        <w:keepLines w:val="0"/>
+        <w:widowControl/>
+        <w:numPr>
+          <w:ilvl w:val="0"/>
+          <w:numId w:val="11"/>
+        </w:numPr>
+        <w:suppressLineNumbers w:val="0"/>
+        <w:spacing w:before="0" w:beforeAutospacing="0" w:after="0" w:afterAutospacing="0" w:line="360" w:lineRule="auto"/>
+        <w:ind w:left="420" w:leftChars="0" w:right="0" w:hanging="420" w:firstLineChars="0"/>
+        <w:jc w:val="left"/>
+        <w:rPr>
+          <w:rFonts w:hint="default" w:ascii="Bodoni MT" w:hAnsi="Bodoni MT" w:eastAsia="等线" w:cs="Bodoni MT"/>
+          <w:sz w:val="22"/>
+          <w:szCs w:val="22"/>
+        </w:rPr>
+      </w:pPr>
+      <w:r>
+        <w:rPr>
+          <w:rFonts w:hint="default" w:ascii="Bodoni MT" w:hAnsi="Bodoni MT" w:eastAsia="等线" w:cs="Bodoni MT"/>
+          <w:sz w:val="22"/>
+          <w:szCs w:val="22"/>
+          <w:lang w:val="en-IN"/>
+        </w:rPr>
+        <w:t xml:space="preserve">When you run the application after including the dependency </w:t>
+      </w:r>
+      <w:r>
+        <w:rPr>
+          <w:rFonts w:hint="default" w:ascii="Bodoni MT" w:hAnsi="Bodoni MT" w:eastAsia="等线" w:cs="Bodoni MT"/>
+          <w:b/>
+          <w:bCs/>
+          <w:sz w:val="22"/>
+          <w:szCs w:val="22"/>
+          <w:lang w:val="en-IN"/>
+        </w:rPr>
+        <w:t>spring-boot-starter-security</w:t>
+      </w:r>
+      <w:r>
+        <w:rPr>
+          <w:rFonts w:hint="default" w:ascii="Bodoni MT" w:hAnsi="Bodoni MT" w:eastAsia="等线" w:cs="Bodoni MT"/>
+          <w:b w:val="0"/>
+          <w:bCs w:val="0"/>
+          <w:sz w:val="22"/>
+          <w:szCs w:val="22"/>
+          <w:lang w:val="en-IN"/>
+        </w:rPr>
+        <w:t>, by default one login page will appear to authenticate you.</w:t>
       </w:r>
     </w:p>
     <w:p>
@@ -917,11 +949,39 @@
       <w:r>
         <w:rPr>
           <w:rFonts w:hint="default" w:ascii="Bodoni MT" w:hAnsi="Bodoni MT" w:eastAsia="等线" w:cs="Bodoni MT"/>
+          <w:b w:val="0"/>
+          <w:bCs w:val="0"/>
           <w:sz w:val="22"/>
           <w:szCs w:val="22"/>
           <w:lang w:val="en-IN"/>
         </w:rPr>
-        <w:t>F</w:t>
+        <w:t xml:space="preserve">If you inspect that, you’ll find one </w:t>
+      </w:r>
+      <w:r>
+        <w:rPr>
+          <w:rFonts w:hint="default" w:ascii="Bodoni MT" w:hAnsi="Bodoni MT" w:eastAsia="等线" w:cs="Bodoni MT"/>
+          <w:b w:val="0"/>
+          <w:bCs w:val="0"/>
+          <w:i/>
+          <w:iCs/>
+          <w:sz w:val="22"/>
+          <w:szCs w:val="22"/>
+          <w:lang w:val="en-IN"/>
+        </w:rPr>
+        <w:t>hidden input</w:t>
+      </w:r>
+      <w:r>
+        <w:rPr>
+          <w:rFonts w:hint="default" w:ascii="Bodoni MT" w:hAnsi="Bodoni MT" w:eastAsia="等线" w:cs="Bodoni MT"/>
+          <w:b w:val="0"/>
+          <w:bCs w:val="0"/>
+          <w:i w:val="0"/>
+          <w:iCs w:val="0"/>
+          <w:sz w:val="22"/>
+          <w:szCs w:val="22"/>
+          <w:lang w:val="en-IN"/>
+        </w:rPr>
+        <w:t xml:space="preserve"> field containing the csrf token as its value which is being attached to request.</w:t>
       </w:r>
     </w:p>
     <w:p>
@@ -944,13 +1004,47 @@
         </w:rPr>
       </w:pPr>
       <w:r>
-        <w:rPr>
-          <w:rFonts w:hint="default" w:ascii="Bodoni MT" w:hAnsi="Bodoni MT" w:eastAsia="等线" w:cs="Bodoni MT"/>
-          <w:sz w:val="22"/>
-          <w:szCs w:val="22"/>
-          <w:lang w:val="en-IN"/>
-        </w:rPr>
-        <w:t>F</w:t>
+        <w:drawing>
+          <wp:inline distT="0" distB="0" distL="114300" distR="114300">
+            <wp:extent cx="2914015" cy="478790"/>
+            <wp:effectExtent l="0" t="0" r="6985" b="3810"/>
+            <wp:docPr id="16" name="Picture 16"/>
+            <wp:cNvGraphicFramePr>
+              <a:graphicFrameLocks xmlns:a="http://schemas.openxmlformats.org/drawingml/2006/main" noChangeAspect="1"/>
+            </wp:cNvGraphicFramePr>
+            <a:graphic xmlns:a="http://schemas.openxmlformats.org/drawingml/2006/main">
+              <a:graphicData uri="http://schemas.openxmlformats.org/drawingml/2006/picture">
+                <pic:pic xmlns:pic="http://schemas.openxmlformats.org/drawingml/2006/picture">
+                  <pic:nvPicPr>
+                    <pic:cNvPr id="16" name="Picture 16"/>
+                    <pic:cNvPicPr>
+                      <a:picLocks noChangeAspect="1"/>
+                    </pic:cNvPicPr>
+                  </pic:nvPicPr>
+                  <pic:blipFill>
+                    <a:blip r:embed="rId6"/>
+                    <a:stretch>
+                      <a:fillRect/>
+                    </a:stretch>
+                  </pic:blipFill>
+                  <pic:spPr>
+                    <a:xfrm>
+                      <a:off x="0" y="0"/>
+                      <a:ext cx="2914015" cy="478790"/>
+                    </a:xfrm>
+                    <a:prstGeom prst="rect">
+                      <a:avLst/>
+                    </a:prstGeom>
+                    <a:noFill/>
+                    <a:ln>
+                      <a:noFill/>
+                    </a:ln>
+                  </pic:spPr>
+                </pic:pic>
+              </a:graphicData>
+            </a:graphic>
+          </wp:inline>
+        </w:drawing>
       </w:r>
     </w:p>
     <w:p>
@@ -979,7 +1073,504 @@
           <w:szCs w:val="22"/>
           <w:lang w:val="en-IN"/>
         </w:rPr>
+        <w:t xml:space="preserve">Means every time any request being sent, </w:t>
+      </w:r>
+      <w:r>
+        <w:rPr>
+          <w:rFonts w:hint="default" w:ascii="Bodoni MT" w:hAnsi="Bodoni MT" w:eastAsia="等线" w:cs="Bodoni MT"/>
+          <w:b/>
+          <w:bCs/>
+          <w:sz w:val="22"/>
+          <w:szCs w:val="22"/>
+          <w:lang w:val="en-IN"/>
+        </w:rPr>
+        <w:t>session id</w:t>
+      </w:r>
+      <w:r>
+        <w:rPr>
+          <w:rFonts w:hint="default" w:ascii="Bodoni MT" w:hAnsi="Bodoni MT" w:eastAsia="等线" w:cs="Bodoni MT"/>
+          <w:b w:val="0"/>
+          <w:bCs w:val="0"/>
+          <w:sz w:val="22"/>
+          <w:szCs w:val="22"/>
+          <w:lang w:val="en-IN"/>
+        </w:rPr>
+        <w:t xml:space="preserve"> (cookie) along with </w:t>
+      </w:r>
+      <w:r>
+        <w:rPr>
+          <w:rFonts w:hint="default" w:ascii="Bodoni MT" w:hAnsi="Bodoni MT" w:eastAsia="等线" w:cs="Bodoni MT"/>
+          <w:b/>
+          <w:bCs/>
+          <w:sz w:val="22"/>
+          <w:szCs w:val="22"/>
+          <w:lang w:val="en-IN"/>
+        </w:rPr>
+        <w:t>csrf token</w:t>
+      </w:r>
+      <w:r>
+        <w:rPr>
+          <w:rFonts w:hint="default" w:ascii="Bodoni MT" w:hAnsi="Bodoni MT" w:eastAsia="等线" w:cs="Bodoni MT"/>
+          <w:b w:val="0"/>
+          <w:bCs w:val="0"/>
+          <w:sz w:val="22"/>
+          <w:szCs w:val="22"/>
+          <w:lang w:val="en-IN"/>
+        </w:rPr>
+        <w:t xml:space="preserve"> (request header) are also sent.</w:t>
+      </w:r>
+    </w:p>
+    <w:p>
+      <w:pPr>
+        <w:keepNext w:val="0"/>
+        <w:keepLines w:val="0"/>
+        <w:widowControl/>
+        <w:numPr>
+          <w:numId w:val="0"/>
+        </w:numPr>
+        <w:suppressLineNumbers w:val="0"/>
+        <w:spacing w:before="0" w:beforeAutospacing="0" w:after="0" w:afterAutospacing="0" w:line="360" w:lineRule="auto"/>
+        <w:ind w:leftChars="0" w:right="0" w:rightChars="0"/>
+        <w:jc w:val="left"/>
+        <w:rPr>
+          <w:rFonts w:hint="default" w:ascii="Bodoni MT" w:hAnsi="Bodoni MT" w:eastAsia="等线" w:cs="Bodoni MT"/>
+          <w:sz w:val="22"/>
+          <w:szCs w:val="22"/>
+        </w:rPr>
+      </w:pPr>
+      <w:r>
+        <w:drawing>
+          <wp:inline distT="0" distB="0" distL="114300" distR="114300">
+            <wp:extent cx="8832215" cy="4848225"/>
+            <wp:effectExtent l="0" t="0" r="3175" b="6985"/>
+            <wp:docPr id="17" name="Picture 16"/>
+            <wp:cNvGraphicFramePr>
+              <a:graphicFrameLocks xmlns:a="http://schemas.openxmlformats.org/drawingml/2006/main" noChangeAspect="1"/>
+            </wp:cNvGraphicFramePr>
+            <a:graphic xmlns:a="http://schemas.openxmlformats.org/drawingml/2006/main">
+              <a:graphicData uri="http://schemas.openxmlformats.org/drawingml/2006/picture">
+                <pic:pic xmlns:pic="http://schemas.openxmlformats.org/drawingml/2006/picture">
+                  <pic:nvPicPr>
+                    <pic:cNvPr id="17" name="Picture 16"/>
+                    <pic:cNvPicPr>
+                      <a:picLocks noChangeAspect="1"/>
+                    </pic:cNvPicPr>
+                  </pic:nvPicPr>
+                  <pic:blipFill>
+                    <a:blip r:embed="rId7"/>
+                    <a:stretch>
+                      <a:fillRect/>
+                    </a:stretch>
+                  </pic:blipFill>
+                  <pic:spPr>
+                    <a:xfrm rot="5400000">
+                      <a:off x="0" y="0"/>
+                      <a:ext cx="8832215" cy="4848225"/>
+                    </a:xfrm>
+                    <a:prstGeom prst="rect">
+                      <a:avLst/>
+                    </a:prstGeom>
+                    <a:noFill/>
+                    <a:ln>
+                      <a:noFill/>
+                    </a:ln>
+                  </pic:spPr>
+                </pic:pic>
+              </a:graphicData>
+            </a:graphic>
+          </wp:inline>
+        </w:drawing>
+      </w:r>
+    </w:p>
+    <w:p>
+      <w:pPr>
+        <w:keepNext w:val="0"/>
+        <w:keepLines w:val="0"/>
+        <w:widowControl/>
+        <w:numPr>
+          <w:numId w:val="0"/>
+        </w:numPr>
+        <w:suppressLineNumbers w:val="0"/>
+        <w:spacing w:before="0" w:beforeAutospacing="0" w:after="0" w:afterAutospacing="0" w:line="360" w:lineRule="auto"/>
+        <w:ind w:right="0" w:rightChars="0"/>
+        <w:jc w:val="left"/>
+        <w:rPr>
+          <w:rFonts w:hint="default" w:ascii="Bodoni MT" w:hAnsi="Bodoni MT" w:eastAsia="等线" w:cs="Bodoni MT"/>
+          <w:sz w:val="22"/>
+          <w:szCs w:val="22"/>
+        </w:rPr>
+      </w:pPr>
+      <w:r>
+        <w:drawing>
+          <wp:inline distT="0" distB="0" distL="114300" distR="114300">
+            <wp:extent cx="6393180" cy="3509645"/>
+            <wp:effectExtent l="0" t="0" r="7620" b="8255"/>
+            <wp:docPr id="23" name="Picture 16"/>
+            <wp:cNvGraphicFramePr>
+              <a:graphicFrameLocks xmlns:a="http://schemas.openxmlformats.org/drawingml/2006/main" noChangeAspect="1"/>
+            </wp:cNvGraphicFramePr>
+            <a:graphic xmlns:a="http://schemas.openxmlformats.org/drawingml/2006/main">
+              <a:graphicData uri="http://schemas.openxmlformats.org/drawingml/2006/picture">
+                <pic:pic xmlns:pic="http://schemas.openxmlformats.org/drawingml/2006/picture">
+                  <pic:nvPicPr>
+                    <pic:cNvPr id="23" name="Picture 16"/>
+                    <pic:cNvPicPr>
+                      <a:picLocks noChangeAspect="1"/>
+                    </pic:cNvPicPr>
+                  </pic:nvPicPr>
+                  <pic:blipFill>
+                    <a:blip r:embed="rId7"/>
+                    <a:stretch>
+                      <a:fillRect/>
+                    </a:stretch>
+                  </pic:blipFill>
+                  <pic:spPr>
+                    <a:xfrm>
+                      <a:off x="0" y="0"/>
+                      <a:ext cx="6393180" cy="3509645"/>
+                    </a:xfrm>
+                    <a:prstGeom prst="rect">
+                      <a:avLst/>
+                    </a:prstGeom>
+                    <a:noFill/>
+                    <a:ln>
+                      <a:noFill/>
+                    </a:ln>
+                  </pic:spPr>
+                </pic:pic>
+              </a:graphicData>
+            </a:graphic>
+          </wp:inline>
+        </w:drawing>
+      </w:r>
+    </w:p>
+    <w:p>
+      <w:pPr>
+        <w:keepNext w:val="0"/>
+        <w:keepLines w:val="0"/>
+        <w:widowControl/>
+        <w:numPr>
+          <w:ilvl w:val="0"/>
+          <w:numId w:val="11"/>
+        </w:numPr>
+        <w:suppressLineNumbers w:val="0"/>
+        <w:spacing w:before="0" w:beforeAutospacing="0" w:after="0" w:afterAutospacing="0" w:line="360" w:lineRule="auto"/>
+        <w:ind w:left="420" w:leftChars="0" w:right="0" w:hanging="420" w:firstLineChars="0"/>
+        <w:jc w:val="left"/>
+        <w:rPr>
+          <w:rFonts w:hint="default" w:ascii="Bodoni MT" w:hAnsi="Bodoni MT" w:eastAsia="等线" w:cs="Bodoni MT"/>
+          <w:sz w:val="22"/>
+          <w:szCs w:val="22"/>
+        </w:rPr>
+      </w:pPr>
+      <w:r>
+        <w:rPr>
+          <w:rFonts w:hint="default" w:ascii="Bodoni MT" w:hAnsi="Bodoni MT" w:eastAsia="等线" w:cs="Bodoni MT"/>
+          <w:sz w:val="22"/>
+          <w:szCs w:val="22"/>
+          <w:lang w:val="en-IN"/>
+        </w:rPr>
         <w:t>F</w:t>
+      </w:r>
+    </w:p>
+    <w:p>
+      <w:pPr>
+        <w:keepNext w:val="0"/>
+        <w:keepLines w:val="0"/>
+        <w:widowControl/>
+        <w:numPr>
+          <w:ilvl w:val="0"/>
+          <w:numId w:val="11"/>
+        </w:numPr>
+        <w:suppressLineNumbers w:val="0"/>
+        <w:spacing w:before="0" w:beforeAutospacing="0" w:after="0" w:afterAutospacing="0" w:line="360" w:lineRule="auto"/>
+        <w:ind w:left="420" w:leftChars="0" w:right="0" w:hanging="420" w:firstLineChars="0"/>
+        <w:jc w:val="left"/>
+        <w:rPr>
+          <w:rFonts w:hint="default" w:ascii="Bodoni MT" w:hAnsi="Bodoni MT" w:eastAsia="等线" w:cs="Bodoni MT"/>
+          <w:sz w:val="22"/>
+          <w:szCs w:val="22"/>
+        </w:rPr>
+      </w:pPr>
+      <w:r>
+        <w:rPr>
+          <w:rFonts w:hint="default" w:ascii="Bodoni MT" w:hAnsi="Bodoni MT" w:eastAsia="等线" w:cs="Bodoni MT"/>
+          <w:sz w:val="22"/>
+          <w:szCs w:val="22"/>
+          <w:lang w:val="en-IN"/>
+        </w:rPr>
+        <w:t>F</w:t>
+      </w:r>
+    </w:p>
+    <w:p>
+      <w:pPr>
+        <w:keepNext w:val="0"/>
+        <w:keepLines w:val="0"/>
+        <w:widowControl/>
+        <w:numPr>
+          <w:ilvl w:val="0"/>
+          <w:numId w:val="11"/>
+        </w:numPr>
+        <w:suppressLineNumbers w:val="0"/>
+        <w:spacing w:before="0" w:beforeAutospacing="0" w:after="0" w:afterAutospacing="0" w:line="360" w:lineRule="auto"/>
+        <w:ind w:left="420" w:leftChars="0" w:right="0" w:hanging="420" w:firstLineChars="0"/>
+        <w:jc w:val="left"/>
+        <w:rPr>
+          <w:rFonts w:hint="default" w:ascii="Bodoni MT" w:hAnsi="Bodoni MT" w:eastAsia="等线" w:cs="Bodoni MT"/>
+          <w:sz w:val="22"/>
+          <w:szCs w:val="22"/>
+        </w:rPr>
+      </w:pPr>
+      <w:r>
+        <w:rPr>
+          <w:rFonts w:hint="default" w:ascii="Bodoni MT" w:hAnsi="Bodoni MT" w:eastAsia="等线" w:cs="Bodoni MT"/>
+          <w:sz w:val="22"/>
+          <w:szCs w:val="22"/>
+          <w:lang w:val="en-IN"/>
+        </w:rPr>
+        <w:t>F</w:t>
+      </w:r>
+    </w:p>
+    <w:p>
+      <w:pPr>
+        <w:keepNext w:val="0"/>
+        <w:keepLines w:val="0"/>
+        <w:widowControl/>
+        <w:numPr>
+          <w:ilvl w:val="0"/>
+          <w:numId w:val="11"/>
+        </w:numPr>
+        <w:suppressLineNumbers w:val="0"/>
+        <w:spacing w:before="0" w:beforeAutospacing="0" w:after="0" w:afterAutospacing="0" w:line="360" w:lineRule="auto"/>
+        <w:ind w:left="420" w:leftChars="0" w:right="0" w:hanging="420" w:firstLineChars="0"/>
+        <w:jc w:val="left"/>
+        <w:rPr>
+          <w:rFonts w:hint="default" w:ascii="Bodoni MT" w:hAnsi="Bodoni MT" w:eastAsia="等线" w:cs="Bodoni MT"/>
+          <w:sz w:val="22"/>
+          <w:szCs w:val="22"/>
+        </w:rPr>
+      </w:pPr>
+      <w:r>
+        <w:rPr>
+          <w:rFonts w:hint="default" w:ascii="Bodoni MT" w:hAnsi="Bodoni MT" w:eastAsia="等线" w:cs="Bodoni MT"/>
+          <w:sz w:val="22"/>
+          <w:szCs w:val="22"/>
+          <w:lang w:val="en-IN"/>
+        </w:rPr>
+        <w:t>F</w:t>
+      </w:r>
+    </w:p>
+    <w:p>
+      <w:pPr>
+        <w:rPr>
+          <w:rFonts w:hint="default" w:ascii="Bodoni MT" w:hAnsi="Bodoni MT" w:eastAsia="等线" w:cs="Bodoni MT"/>
+          <w:sz w:val="22"/>
+          <w:szCs w:val="22"/>
+        </w:rPr>
+      </w:pPr>
+      <w:r>
+        <w:rPr>
+          <w:rFonts w:hint="default" w:ascii="Bodoni MT" w:hAnsi="Bodoni MT" w:eastAsia="等线" w:cs="Bodoni MT"/>
+          <w:sz w:val="22"/>
+          <w:szCs w:val="22"/>
+          <w:lang w:val="en-IN"/>
+        </w:rPr>
+        <w:br w:type="page"/>
+      </w:r>
+    </w:p>
+    <w:p>
+      <w:pPr>
+        <w:keepNext w:val="0"/>
+        <w:keepLines w:val="0"/>
+        <w:widowControl/>
+        <w:numPr>
+          <w:numId w:val="0"/>
+        </w:numPr>
+        <w:suppressLineNumbers w:val="0"/>
+        <w:spacing w:before="0" w:beforeAutospacing="0" w:after="0" w:afterAutospacing="0" w:line="360" w:lineRule="auto"/>
+        <w:ind w:leftChars="0" w:right="0" w:rightChars="0"/>
+        <w:jc w:val="left"/>
+        <w:rPr>
+          <w:rFonts w:hint="default" w:ascii="Bodoni MT" w:hAnsi="Bodoni MT" w:eastAsia="等线" w:cs="Bodoni MT"/>
+          <w:sz w:val="22"/>
+          <w:szCs w:val="22"/>
+        </w:rPr>
+      </w:pPr>
+      <w:r>
+        <w:drawing>
+          <wp:inline distT="0" distB="0" distL="114300" distR="114300">
+            <wp:extent cx="8843645" cy="4206875"/>
+            <wp:effectExtent l="0" t="0" r="9525" b="8255"/>
+            <wp:docPr id="18" name="Picture 17"/>
+            <wp:cNvGraphicFramePr>
+              <a:graphicFrameLocks xmlns:a="http://schemas.openxmlformats.org/drawingml/2006/main" noChangeAspect="1"/>
+            </wp:cNvGraphicFramePr>
+            <a:graphic xmlns:a="http://schemas.openxmlformats.org/drawingml/2006/main">
+              <a:graphicData uri="http://schemas.openxmlformats.org/drawingml/2006/picture">
+                <pic:pic xmlns:pic="http://schemas.openxmlformats.org/drawingml/2006/picture">
+                  <pic:nvPicPr>
+                    <pic:cNvPr id="18" name="Picture 17"/>
+                    <pic:cNvPicPr>
+                      <a:picLocks noChangeAspect="1"/>
+                    </pic:cNvPicPr>
+                  </pic:nvPicPr>
+                  <pic:blipFill>
+                    <a:blip r:embed="rId8"/>
+                    <a:stretch>
+                      <a:fillRect/>
+                    </a:stretch>
+                  </pic:blipFill>
+                  <pic:spPr>
+                    <a:xfrm rot="5400000">
+                      <a:off x="0" y="0"/>
+                      <a:ext cx="8843645" cy="4206875"/>
+                    </a:xfrm>
+                    <a:prstGeom prst="rect">
+                      <a:avLst/>
+                    </a:prstGeom>
+                    <a:noFill/>
+                    <a:ln>
+                      <a:noFill/>
+                    </a:ln>
+                  </pic:spPr>
+                </pic:pic>
+              </a:graphicData>
+            </a:graphic>
+          </wp:inline>
+        </w:drawing>
+      </w:r>
+    </w:p>
+    <w:p>
+      <w:pPr>
+        <w:keepNext w:val="0"/>
+        <w:keepLines w:val="0"/>
+        <w:widowControl/>
+        <w:numPr>
+          <w:numId w:val="0"/>
+        </w:numPr>
+        <w:suppressLineNumbers w:val="0"/>
+        <w:spacing w:before="0" w:beforeAutospacing="0" w:after="0" w:afterAutospacing="0" w:line="360" w:lineRule="auto"/>
+        <w:ind w:leftChars="0" w:right="0" w:rightChars="0"/>
+        <w:jc w:val="left"/>
+        <w:rPr>
+          <w:rFonts w:hint="default" w:ascii="Bodoni MT" w:hAnsi="Bodoni MT" w:eastAsia="等线" w:cs="Bodoni MT"/>
+          <w:sz w:val="22"/>
+          <w:szCs w:val="22"/>
+        </w:rPr>
+      </w:pPr>
+      <w:r>
+        <w:drawing>
+          <wp:inline distT="0" distB="0" distL="114300" distR="114300">
+            <wp:extent cx="6388735" cy="3039110"/>
+            <wp:effectExtent l="0" t="0" r="12065" b="8890"/>
+            <wp:docPr id="19" name="Picture 18"/>
+            <wp:cNvGraphicFramePr>
+              <a:graphicFrameLocks xmlns:a="http://schemas.openxmlformats.org/drawingml/2006/main" noChangeAspect="1"/>
+            </wp:cNvGraphicFramePr>
+            <a:graphic xmlns:a="http://schemas.openxmlformats.org/drawingml/2006/main">
+              <a:graphicData uri="http://schemas.openxmlformats.org/drawingml/2006/picture">
+                <pic:pic xmlns:pic="http://schemas.openxmlformats.org/drawingml/2006/picture">
+                  <pic:nvPicPr>
+                    <pic:cNvPr id="19" name="Picture 18"/>
+                    <pic:cNvPicPr>
+                      <a:picLocks noChangeAspect="1"/>
+                    </pic:cNvPicPr>
+                  </pic:nvPicPr>
+                  <pic:blipFill>
+                    <a:blip r:embed="rId8"/>
+                    <a:stretch>
+                      <a:fillRect/>
+                    </a:stretch>
+                  </pic:blipFill>
+                  <pic:spPr>
+                    <a:xfrm>
+                      <a:off x="0" y="0"/>
+                      <a:ext cx="6388735" cy="3039110"/>
+                    </a:xfrm>
+                    <a:prstGeom prst="rect">
+                      <a:avLst/>
+                    </a:prstGeom>
+                    <a:noFill/>
+                    <a:ln>
+                      <a:noFill/>
+                    </a:ln>
+                  </pic:spPr>
+                </pic:pic>
+              </a:graphicData>
+            </a:graphic>
+          </wp:inline>
+        </w:drawing>
+      </w:r>
+    </w:p>
+    <w:p>
+      <w:pPr>
+        <w:keepNext w:val="0"/>
+        <w:keepLines w:val="0"/>
+        <w:widowControl/>
+        <w:numPr>
+          <w:numId w:val="0"/>
+        </w:numPr>
+        <w:suppressLineNumbers w:val="0"/>
+        <w:spacing w:before="0" w:beforeAutospacing="0" w:after="0" w:afterAutospacing="0" w:line="360" w:lineRule="auto"/>
+        <w:ind w:leftChars="0" w:right="0" w:rightChars="0"/>
+        <w:jc w:val="left"/>
+        <w:rPr>
+          <w:rFonts w:hint="default" w:ascii="Bodoni MT" w:hAnsi="Bodoni MT" w:eastAsia="等线" w:cs="Bodoni MT"/>
+          <w:sz w:val="22"/>
+          <w:szCs w:val="22"/>
+          <w:lang w:val="en-IN"/>
+        </w:rPr>
+      </w:pPr>
+      <w:r>
+        <w:rPr>
+          <w:rFonts w:hint="default" w:ascii="Bodoni MT" w:hAnsi="Bodoni MT" w:eastAsia="等线" w:cs="Bodoni MT"/>
+          <w:sz w:val="22"/>
+          <w:szCs w:val="22"/>
+          <w:lang w:val="en-IN"/>
+        </w:rPr>
+        <w:t>(rectangles: classes, ellipse: interfaces)</w:t>
+      </w:r>
+    </w:p>
+    <w:p>
+      <w:pPr>
+        <w:keepNext w:val="0"/>
+        <w:keepLines w:val="0"/>
+        <w:widowControl/>
+        <w:numPr>
+          <w:ilvl w:val="0"/>
+          <w:numId w:val="11"/>
+        </w:numPr>
+        <w:suppressLineNumbers w:val="0"/>
+        <w:spacing w:before="0" w:beforeAutospacing="0" w:after="0" w:afterAutospacing="0" w:line="360" w:lineRule="auto"/>
+        <w:ind w:left="420" w:leftChars="0" w:right="0" w:hanging="420" w:firstLineChars="0"/>
+        <w:jc w:val="left"/>
+        <w:rPr>
+          <w:rFonts w:hint="default" w:ascii="Bodoni MT" w:hAnsi="Bodoni MT" w:eastAsia="等线" w:cs="Bodoni MT"/>
+          <w:sz w:val="22"/>
+          <w:szCs w:val="22"/>
+        </w:rPr>
+      </w:pPr>
+      <w:r>
+        <w:rPr>
+          <w:rFonts w:hint="default" w:ascii="Bodoni MT" w:hAnsi="Bodoni MT" w:eastAsia="等线" w:cs="Bodoni MT"/>
+          <w:b/>
+          <w:bCs/>
+          <w:sz w:val="22"/>
+          <w:szCs w:val="22"/>
+          <w:lang w:val="en-IN"/>
+        </w:rPr>
+        <w:t>AuthenticationManager</w:t>
+      </w:r>
+      <w:r>
+        <w:rPr>
+          <w:rFonts w:hint="default" w:ascii="Bodoni MT" w:hAnsi="Bodoni MT" w:eastAsia="等线" w:cs="Bodoni MT"/>
+          <w:b w:val="0"/>
+          <w:bCs w:val="0"/>
+          <w:sz w:val="22"/>
+          <w:szCs w:val="22"/>
+          <w:lang w:val="en-IN"/>
+        </w:rPr>
+        <w:t xml:space="preserve"> is an interface.</w:t>
       </w:r>
     </w:p>
     <w:p>
@@ -1002,13 +1593,47 @@
         </w:rPr>
       </w:pPr>
       <w:r>
-        <w:rPr>
-          <w:rFonts w:hint="default" w:ascii="Bodoni MT" w:hAnsi="Bodoni MT" w:eastAsia="等线" w:cs="Bodoni MT"/>
-          <w:sz w:val="22"/>
-          <w:szCs w:val="22"/>
-          <w:lang w:val="en-IN"/>
-        </w:rPr>
-        <w:t>F</w:t>
+        <w:drawing>
+          <wp:inline distT="0" distB="0" distL="114300" distR="114300">
+            <wp:extent cx="4999990" cy="635000"/>
+            <wp:effectExtent l="0" t="0" r="3810" b="0"/>
+            <wp:docPr id="21" name="Picture 20"/>
+            <wp:cNvGraphicFramePr>
+              <a:graphicFrameLocks xmlns:a="http://schemas.openxmlformats.org/drawingml/2006/main" noChangeAspect="1"/>
+            </wp:cNvGraphicFramePr>
+            <a:graphic xmlns:a="http://schemas.openxmlformats.org/drawingml/2006/main">
+              <a:graphicData uri="http://schemas.openxmlformats.org/drawingml/2006/picture">
+                <pic:pic xmlns:pic="http://schemas.openxmlformats.org/drawingml/2006/picture">
+                  <pic:nvPicPr>
+                    <pic:cNvPr id="21" name="Picture 20"/>
+                    <pic:cNvPicPr>
+                      <a:picLocks noChangeAspect="1"/>
+                    </pic:cNvPicPr>
+                  </pic:nvPicPr>
+                  <pic:blipFill>
+                    <a:blip r:embed="rId9"/>
+                    <a:stretch>
+                      <a:fillRect/>
+                    </a:stretch>
+                  </pic:blipFill>
+                  <pic:spPr>
+                    <a:xfrm>
+                      <a:off x="0" y="0"/>
+                      <a:ext cx="4999990" cy="635000"/>
+                    </a:xfrm>
+                    <a:prstGeom prst="rect">
+                      <a:avLst/>
+                    </a:prstGeom>
+                    <a:noFill/>
+                    <a:ln>
+                      <a:noFill/>
+                    </a:ln>
+                  </pic:spPr>
+                </pic:pic>
+              </a:graphicData>
+            </a:graphic>
+          </wp:inline>
+        </w:drawing>
       </w:r>
     </w:p>
     <w:p>
@@ -1026,6 +1651,8 @@
         <w:jc w:val="left"/>
         <w:rPr>
           <w:rFonts w:hint="default" w:ascii="Bodoni MT" w:hAnsi="Bodoni MT" w:eastAsia="等线" w:cs="Bodoni MT"/>
+          <w:b/>
+          <w:bCs/>
           <w:sz w:val="22"/>
           <w:szCs w:val="22"/>
         </w:rPr>
@@ -1033,11 +1660,193 @@
       <w:r>
         <w:rPr>
           <w:rFonts w:hint="default" w:ascii="Bodoni MT" w:hAnsi="Bodoni MT" w:eastAsia="等线" w:cs="Bodoni MT"/>
+          <w:b/>
+          <w:bCs/>
           <w:sz w:val="22"/>
           <w:szCs w:val="22"/>
           <w:lang w:val="en-IN"/>
         </w:rPr>
-        <w:t>F</w:t>
+        <w:t>Authentication</w:t>
+      </w:r>
+      <w:r>
+        <w:rPr>
+          <w:rFonts w:hint="default" w:ascii="Bodoni MT" w:hAnsi="Bodoni MT" w:eastAsia="等线" w:cs="Bodoni MT"/>
+          <w:b w:val="0"/>
+          <w:bCs w:val="0"/>
+          <w:sz w:val="22"/>
+          <w:szCs w:val="22"/>
+          <w:lang w:val="en-IN"/>
+        </w:rPr>
+        <w:t xml:space="preserve"> is also an interface containing necessary methods </w:t>
+      </w:r>
+      <w:r>
+        <w:rPr>
+          <w:rFonts w:hint="default" w:ascii="Bodoni MT" w:hAnsi="Bodoni MT" w:eastAsia="等线" w:cs="Bodoni MT"/>
+          <w:b w:val="0"/>
+          <w:bCs w:val="0"/>
+          <w:sz w:val="22"/>
+          <w:szCs w:val="22"/>
+          <w:lang w:val="en-IN"/>
+        </w:rPr>
+        <w:tab/>
+      </w:r>
+    </w:p>
+    <w:p>
+      <w:pPr>
+        <w:keepNext w:val="0"/>
+        <w:keepLines w:val="0"/>
+        <w:widowControl/>
+        <w:numPr>
+          <w:ilvl w:val="2"/>
+          <w:numId w:val="11"/>
+        </w:numPr>
+        <w:suppressLineNumbers w:val="0"/>
+        <w:spacing w:before="0" w:beforeAutospacing="0" w:after="0" w:afterAutospacing="0" w:line="360" w:lineRule="auto"/>
+        <w:ind w:left="1260" w:leftChars="0" w:right="0" w:hanging="420" w:firstLineChars="0"/>
+        <w:jc w:val="left"/>
+        <w:rPr>
+          <w:rFonts w:hint="default" w:ascii="Bodoni MT" w:hAnsi="Bodoni MT" w:eastAsia="等线" w:cs="Bodoni MT"/>
+          <w:b/>
+          <w:bCs/>
+          <w:sz w:val="22"/>
+          <w:szCs w:val="22"/>
+        </w:rPr>
+      </w:pPr>
+      <w:r>
+        <w:drawing>
+          <wp:inline distT="0" distB="0" distL="114300" distR="114300">
+            <wp:extent cx="4658995" cy="2486025"/>
+            <wp:effectExtent l="0" t="0" r="1905" b="3175"/>
+            <wp:docPr id="22" name="Picture 21"/>
+            <wp:cNvGraphicFramePr>
+              <a:graphicFrameLocks xmlns:a="http://schemas.openxmlformats.org/drawingml/2006/main" noChangeAspect="1"/>
+            </wp:cNvGraphicFramePr>
+            <a:graphic xmlns:a="http://schemas.openxmlformats.org/drawingml/2006/main">
+              <a:graphicData uri="http://schemas.openxmlformats.org/drawingml/2006/picture">
+                <pic:pic xmlns:pic="http://schemas.openxmlformats.org/drawingml/2006/picture">
+                  <pic:nvPicPr>
+                    <pic:cNvPr id="22" name="Picture 21"/>
+                    <pic:cNvPicPr>
+                      <a:picLocks noChangeAspect="1"/>
+                    </pic:cNvPicPr>
+                  </pic:nvPicPr>
+                  <pic:blipFill>
+                    <a:blip r:embed="rId10"/>
+                    <a:stretch>
+                      <a:fillRect/>
+                    </a:stretch>
+                  </pic:blipFill>
+                  <pic:spPr>
+                    <a:xfrm>
+                      <a:off x="0" y="0"/>
+                      <a:ext cx="4658995" cy="2486025"/>
+                    </a:xfrm>
+                    <a:prstGeom prst="rect">
+                      <a:avLst/>
+                    </a:prstGeom>
+                    <a:noFill/>
+                    <a:ln>
+                      <a:noFill/>
+                    </a:ln>
+                  </pic:spPr>
+                </pic:pic>
+              </a:graphicData>
+            </a:graphic>
+          </wp:inline>
+        </w:drawing>
+      </w:r>
+    </w:p>
+    <w:p>
+      <w:pPr>
+        <w:keepNext w:val="0"/>
+        <w:keepLines w:val="0"/>
+        <w:widowControl/>
+        <w:numPr>
+          <w:ilvl w:val="2"/>
+          <w:numId w:val="11"/>
+        </w:numPr>
+        <w:suppressLineNumbers w:val="0"/>
+        <w:spacing w:before="0" w:beforeAutospacing="0" w:after="0" w:afterAutospacing="0" w:line="360" w:lineRule="auto"/>
+        <w:ind w:left="1260" w:leftChars="0" w:right="0" w:hanging="420" w:firstLineChars="0"/>
+        <w:jc w:val="left"/>
+        <w:rPr>
+          <w:rFonts w:hint="default" w:ascii="Bodoni MT" w:hAnsi="Bodoni MT" w:eastAsia="等线" w:cs="Bodoni MT"/>
+          <w:sz w:val="22"/>
+          <w:szCs w:val="22"/>
+        </w:rPr>
+      </w:pPr>
+      <w:r>
+        <w:rPr>
+          <w:rFonts w:hint="default" w:ascii="Bodoni MT" w:hAnsi="Bodoni MT" w:eastAsia="等线" w:cs="Bodoni MT"/>
+          <w:sz w:val="22"/>
+          <w:szCs w:val="22"/>
+          <w:lang w:val="en-IN"/>
+        </w:rPr>
+        <w:t>After the authentication done, isAuthenticated will be marked as true.</w:t>
+      </w:r>
+    </w:p>
+    <w:p>
+      <w:pPr>
+        <w:keepNext w:val="0"/>
+        <w:keepLines w:val="0"/>
+        <w:widowControl/>
+        <w:numPr>
+          <w:ilvl w:val="0"/>
+          <w:numId w:val="11"/>
+        </w:numPr>
+        <w:suppressLineNumbers w:val="0"/>
+        <w:spacing w:before="0" w:beforeAutospacing="0" w:after="0" w:afterAutospacing="0" w:line="360" w:lineRule="auto"/>
+        <w:ind w:left="420" w:leftChars="0" w:right="0" w:hanging="420" w:firstLineChars="0"/>
+        <w:jc w:val="left"/>
+        <w:rPr>
+          <w:rFonts w:hint="default" w:ascii="Bodoni MT" w:hAnsi="Bodoni MT" w:eastAsia="等线" w:cs="Bodoni MT"/>
+          <w:sz w:val="22"/>
+          <w:szCs w:val="22"/>
+        </w:rPr>
+      </w:pPr>
+      <w:r>
+        <w:rPr>
+          <w:rFonts w:hint="default" w:ascii="Bodoni MT" w:hAnsi="Bodoni MT" w:eastAsia="等线" w:cs="Bodoni MT"/>
+          <w:sz w:val="22"/>
+          <w:szCs w:val="22"/>
+          <w:lang w:val="en-IN"/>
+        </w:rPr>
+        <w:t xml:space="preserve">Now, so many classes implement </w:t>
+      </w:r>
+      <w:r>
+        <w:rPr>
+          <w:rFonts w:hint="default" w:ascii="Bodoni MT" w:hAnsi="Bodoni MT" w:eastAsia="等线" w:cs="Bodoni MT"/>
+          <w:b/>
+          <w:bCs/>
+          <w:sz w:val="22"/>
+          <w:szCs w:val="22"/>
+          <w:lang w:val="en-IN"/>
+        </w:rPr>
+        <w:t>AuthenticationManager</w:t>
+      </w:r>
+      <w:r>
+        <w:rPr>
+          <w:rFonts w:hint="default" w:ascii="Bodoni MT" w:hAnsi="Bodoni MT" w:eastAsia="等线" w:cs="Bodoni MT"/>
+          <w:b w:val="0"/>
+          <w:bCs w:val="0"/>
+          <w:sz w:val="22"/>
+          <w:szCs w:val="22"/>
+          <w:lang w:val="en-IN"/>
+        </w:rPr>
+        <w:t xml:space="preserve">, one of those is </w:t>
+      </w:r>
+      <w:r>
+        <w:rPr>
+          <w:rFonts w:hint="default" w:ascii="Bodoni MT" w:hAnsi="Bodoni MT" w:eastAsia="等线" w:cs="Bodoni MT"/>
+          <w:b/>
+          <w:bCs/>
+          <w:i/>
+          <w:iCs/>
+          <w:sz w:val="22"/>
+          <w:szCs w:val="22"/>
+          <w:lang w:val="en-IN"/>
+        </w:rPr>
+        <w:t>ProviderManager</w:t>
       </w:r>
     </w:p>
     <w:p>
@@ -1066,7 +1875,88 @@
           <w:szCs w:val="22"/>
           <w:lang w:val="en-IN"/>
         </w:rPr>
-        <w:t>F</w:t>
+        <w:t xml:space="preserve">It holds a list of </w:t>
+      </w:r>
+      <w:r>
+        <w:rPr>
+          <w:rFonts w:hint="default" w:ascii="Bodoni MT" w:hAnsi="Bodoni MT" w:eastAsia="等线" w:cs="Bodoni MT"/>
+          <w:b/>
+          <w:bCs/>
+          <w:sz w:val="22"/>
+          <w:szCs w:val="22"/>
+          <w:lang w:val="en-IN"/>
+        </w:rPr>
+        <w:t xml:space="preserve">AuthenticationProvider  </w:t>
+      </w:r>
+      <w:r>
+        <w:rPr>
+          <w:rFonts w:hint="default" w:ascii="Bodoni MT" w:hAnsi="Bodoni MT" w:eastAsia="等线" w:cs="Bodoni MT"/>
+          <w:b w:val="0"/>
+          <w:bCs w:val="0"/>
+          <w:sz w:val="22"/>
+          <w:szCs w:val="22"/>
+          <w:lang w:val="en-IN"/>
+        </w:rPr>
+        <w:t>(which is also an interface)</w:t>
+      </w:r>
+    </w:p>
+    <w:p>
+      <w:pPr>
+        <w:rPr>
+          <w:rFonts w:hint="default" w:ascii="Bodoni MT" w:hAnsi="Bodoni MT" w:eastAsia="等线" w:cs="Bodoni MT"/>
+          <w:sz w:val="22"/>
+          <w:szCs w:val="22"/>
+        </w:rPr>
+      </w:pPr>
+      <w:r>
+        <w:rPr>
+          <w:rFonts w:hint="default" w:ascii="Bodoni MT" w:hAnsi="Bodoni MT" w:eastAsia="等线" w:cs="Bodoni MT"/>
+          <w:sz w:val="22"/>
+          <w:szCs w:val="22"/>
+        </w:rPr>
+        <w:br w:type="page"/>
+      </w:r>
+    </w:p>
+    <w:p>
+      <w:pPr>
+        <w:keepNext w:val="0"/>
+        <w:keepLines w:val="0"/>
+        <w:widowControl/>
+        <w:numPr>
+          <w:ilvl w:val="0"/>
+          <w:numId w:val="11"/>
+        </w:numPr>
+        <w:suppressLineNumbers w:val="0"/>
+        <w:spacing w:before="0" w:beforeAutospacing="0" w:after="0" w:afterAutospacing="0" w:line="360" w:lineRule="auto"/>
+        <w:ind w:left="420" w:leftChars="0" w:right="0" w:hanging="420" w:firstLineChars="0"/>
+        <w:jc w:val="left"/>
+        <w:rPr>
+          <w:rFonts w:hint="default" w:ascii="Bodoni MT" w:hAnsi="Bodoni MT" w:eastAsia="等线" w:cs="Bodoni MT"/>
+          <w:sz w:val="22"/>
+          <w:szCs w:val="22"/>
+        </w:rPr>
+      </w:pPr>
+      <w:r>
+        <w:rPr>
+          <w:rFonts w:hint="default" w:ascii="Bodoni MT" w:hAnsi="Bodoni MT" w:eastAsia="等线" w:cs="Bodoni MT"/>
+          <w:b/>
+          <w:bCs/>
+          <w:sz w:val="22"/>
+          <w:szCs w:val="22"/>
+          <w:lang w:val="en-IN"/>
+        </w:rPr>
+        <w:t>AuthenticationProvider</w:t>
+      </w:r>
+      <w:r>
+        <w:rPr>
+          <w:rFonts w:hint="default" w:ascii="Bodoni MT" w:hAnsi="Bodoni MT" w:eastAsia="等线" w:cs="Bodoni MT"/>
+          <w:b w:val="0"/>
+          <w:bCs w:val="0"/>
+          <w:sz w:val="22"/>
+          <w:szCs w:val="22"/>
+          <w:lang w:val="en-IN"/>
+        </w:rPr>
+        <w:t xml:space="preserve">  </w:t>
       </w:r>
     </w:p>
     <w:p>
@@ -1089,13 +1979,47 @@
         </w:rPr>
       </w:pPr>
       <w:r>
-        <w:rPr>
-          <w:rFonts w:hint="default" w:ascii="Bodoni MT" w:hAnsi="Bodoni MT" w:eastAsia="等线" w:cs="Bodoni MT"/>
-          <w:sz w:val="22"/>
-          <w:szCs w:val="22"/>
-          <w:lang w:val="en-IN"/>
-        </w:rPr>
-        <w:t>F</w:t>
+        <w:drawing>
+          <wp:inline distT="0" distB="0" distL="114300" distR="114300">
+            <wp:extent cx="5269230" cy="1139190"/>
+            <wp:effectExtent l="0" t="0" r="1270" b="3810"/>
+            <wp:docPr id="24" name="Picture 22"/>
+            <wp:cNvGraphicFramePr>
+              <a:graphicFrameLocks xmlns:a="http://schemas.openxmlformats.org/drawingml/2006/main" noChangeAspect="1"/>
+            </wp:cNvGraphicFramePr>
+            <a:graphic xmlns:a="http://schemas.openxmlformats.org/drawingml/2006/main">
+              <a:graphicData uri="http://schemas.openxmlformats.org/drawingml/2006/picture">
+                <pic:pic xmlns:pic="http://schemas.openxmlformats.org/drawingml/2006/picture">
+                  <pic:nvPicPr>
+                    <pic:cNvPr id="24" name="Picture 22"/>
+                    <pic:cNvPicPr>
+                      <a:picLocks noChangeAspect="1"/>
+                    </pic:cNvPicPr>
+                  </pic:nvPicPr>
+                  <pic:blipFill>
+                    <a:blip r:embed="rId11"/>
+                    <a:stretch>
+                      <a:fillRect/>
+                    </a:stretch>
+                  </pic:blipFill>
+                  <pic:spPr>
+                    <a:xfrm>
+                      <a:off x="0" y="0"/>
+                      <a:ext cx="5269230" cy="1139190"/>
+                    </a:xfrm>
+                    <a:prstGeom prst="rect">
+                      <a:avLst/>
+                    </a:prstGeom>
+                    <a:noFill/>
+                    <a:ln>
+                      <a:noFill/>
+                    </a:ln>
+                  </pic:spPr>
+                </pic:pic>
+              </a:graphicData>
+            </a:graphic>
+          </wp:inline>
+        </w:drawing>
       </w:r>
     </w:p>
     <w:p>
@@ -1120,11 +2044,50 @@
       <w:r>
         <w:rPr>
           <w:rFonts w:hint="default" w:ascii="Bodoni MT" w:hAnsi="Bodoni MT" w:eastAsia="等线" w:cs="Bodoni MT"/>
+          <w:b/>
+          <w:bCs/>
           <w:sz w:val="22"/>
           <w:szCs w:val="22"/>
           <w:lang w:val="en-IN"/>
         </w:rPr>
-        <w:t>F</w:t>
+        <w:t>supports</w:t>
+      </w:r>
+      <w:r>
+        <w:rPr>
+          <w:rFonts w:hint="default" w:ascii="Bodoni MT" w:hAnsi="Bodoni MT" w:eastAsia="等线" w:cs="Bodoni MT"/>
+          <w:b w:val="0"/>
+          <w:bCs w:val="0"/>
+          <w:sz w:val="22"/>
+          <w:szCs w:val="22"/>
+          <w:lang w:val="en-IN"/>
+        </w:rPr>
+        <w:t xml:space="preserve"> : Can I handle this </w:t>
+      </w:r>
+      <w:r>
+        <w:rPr>
+          <w:rFonts w:hint="default" w:ascii="Bodoni MT" w:hAnsi="Bodoni MT" w:eastAsia="等线" w:cs="Bodoni MT"/>
+          <w:b w:val="0"/>
+          <w:bCs w:val="0"/>
+          <w:i/>
+          <w:iCs/>
+          <w:sz w:val="22"/>
+          <w:szCs w:val="22"/>
+          <w:lang w:val="en-IN"/>
+        </w:rPr>
+        <w:t>authentication type</w:t>
+      </w:r>
+      <w:r>
+        <w:rPr>
+          <w:rFonts w:hint="default" w:ascii="Bodoni MT" w:hAnsi="Bodoni MT" w:eastAsia="等线" w:cs="Bodoni MT"/>
+          <w:b w:val="0"/>
+          <w:bCs w:val="0"/>
+          <w:i w:val="0"/>
+          <w:iCs w:val="0"/>
+          <w:sz w:val="22"/>
+          <w:szCs w:val="22"/>
+          <w:lang w:val="en-IN"/>
+        </w:rPr>
+        <w:t>.</w:t>
       </w:r>
     </w:p>
     <w:p>
@@ -1149,11 +2112,342 @@
       <w:r>
         <w:rPr>
           <w:rFonts w:hint="default" w:ascii="Bodoni MT" w:hAnsi="Bodoni MT" w:eastAsia="等线" w:cs="Bodoni MT"/>
+          <w:b/>
+          <w:bCs/>
+          <w:i w:val="0"/>
+          <w:iCs w:val="0"/>
           <w:sz w:val="22"/>
           <w:szCs w:val="22"/>
           <w:lang w:val="en-IN"/>
         </w:rPr>
+        <w:t xml:space="preserve">supports </w:t>
+      </w:r>
+      <w:r>
+        <w:rPr>
+          <w:rFonts w:hint="default" w:ascii="Bodoni MT" w:hAnsi="Bodoni MT" w:eastAsia="等线" w:cs="Bodoni MT"/>
+          <w:b w:val="0"/>
+          <w:bCs w:val="0"/>
+          <w:i w:val="0"/>
+          <w:iCs w:val="0"/>
+          <w:sz w:val="22"/>
+          <w:szCs w:val="22"/>
+          <w:lang w:val="en-IN"/>
+        </w:rPr>
+        <w:t xml:space="preserve">: If </w:t>
+      </w:r>
+      <w:r>
+        <w:rPr>
+          <w:rFonts w:hint="default" w:ascii="Bodoni MT" w:hAnsi="Bodoni MT" w:eastAsia="等线" w:cs="Bodoni MT"/>
+          <w:b w:val="0"/>
+          <w:bCs w:val="0"/>
+          <w:i/>
+          <w:iCs/>
+          <w:sz w:val="22"/>
+          <w:szCs w:val="22"/>
+          <w:lang w:val="en-IN"/>
+        </w:rPr>
+        <w:t>yes</w:t>
+      </w:r>
+      <w:r>
+        <w:rPr>
+          <w:rFonts w:hint="default" w:ascii="Bodoni MT" w:hAnsi="Bodoni MT" w:eastAsia="等线" w:cs="Bodoni MT"/>
+          <w:b w:val="0"/>
+          <w:bCs w:val="0"/>
+          <w:i w:val="0"/>
+          <w:iCs w:val="0"/>
+          <w:sz w:val="22"/>
+          <w:szCs w:val="22"/>
+          <w:lang w:val="en-IN"/>
+        </w:rPr>
+        <w:t>, authenticate it</w:t>
+      </w:r>
+    </w:p>
+    <w:p>
+      <w:pPr>
+        <w:keepNext w:val="0"/>
+        <w:keepLines w:val="0"/>
+        <w:widowControl/>
+        <w:numPr>
+          <w:ilvl w:val="0"/>
+          <w:numId w:val="11"/>
+        </w:numPr>
+        <w:suppressLineNumbers w:val="0"/>
+        <w:spacing w:before="0" w:beforeAutospacing="0" w:after="0" w:afterAutospacing="0" w:line="360" w:lineRule="auto"/>
+        <w:ind w:left="420" w:leftChars="0" w:right="0" w:hanging="420" w:firstLineChars="0"/>
+        <w:jc w:val="left"/>
+        <w:rPr>
+          <w:rFonts w:hint="default" w:ascii="Bodoni MT" w:hAnsi="Bodoni MT" w:eastAsia="等线" w:cs="Bodoni MT"/>
+          <w:sz w:val="22"/>
+          <w:szCs w:val="22"/>
+        </w:rPr>
+      </w:pPr>
+      <w:bookmarkStart w:id="0" w:name="_GoBack"/>
+      <w:bookmarkEnd w:id="0"/>
+    </w:p>
+    <w:p>
+      <w:pPr>
+        <w:keepNext w:val="0"/>
+        <w:keepLines w:val="0"/>
+        <w:widowControl/>
+        <w:numPr>
+          <w:ilvl w:val="0"/>
+          <w:numId w:val="11"/>
+        </w:numPr>
+        <w:suppressLineNumbers w:val="0"/>
+        <w:spacing w:before="0" w:beforeAutospacing="0" w:after="0" w:afterAutospacing="0" w:line="360" w:lineRule="auto"/>
+        <w:ind w:left="420" w:leftChars="0" w:right="0" w:hanging="420" w:firstLineChars="0"/>
+        <w:jc w:val="left"/>
+        <w:rPr>
+          <w:rFonts w:hint="default" w:ascii="Bodoni MT" w:hAnsi="Bodoni MT" w:eastAsia="等线" w:cs="Bodoni MT"/>
+          <w:sz w:val="22"/>
+          <w:szCs w:val="22"/>
+        </w:rPr>
+      </w:pPr>
+      <w:r>
+        <w:rPr>
+          <w:rFonts w:hint="default" w:ascii="Bodoni MT" w:hAnsi="Bodoni MT" w:eastAsia="等线" w:cs="Bodoni MT"/>
+          <w:sz w:val="22"/>
+          <w:szCs w:val="22"/>
+          <w:lang w:val="en-IN"/>
+        </w:rPr>
         <w:t>F</w:t>
+      </w:r>
+    </w:p>
+    <w:p>
+      <w:pPr>
+        <w:keepNext w:val="0"/>
+        <w:keepLines w:val="0"/>
+        <w:widowControl/>
+        <w:numPr>
+          <w:ilvl w:val="0"/>
+          <w:numId w:val="11"/>
+        </w:numPr>
+        <w:suppressLineNumbers w:val="0"/>
+        <w:spacing w:before="0" w:beforeAutospacing="0" w:after="0" w:afterAutospacing="0" w:line="360" w:lineRule="auto"/>
+        <w:ind w:left="420" w:leftChars="0" w:right="0" w:hanging="420" w:firstLineChars="0"/>
+        <w:jc w:val="left"/>
+        <w:rPr>
+          <w:rFonts w:hint="default" w:ascii="Bodoni MT" w:hAnsi="Bodoni MT" w:eastAsia="等线" w:cs="Bodoni MT"/>
+          <w:sz w:val="22"/>
+          <w:szCs w:val="22"/>
+        </w:rPr>
+      </w:pPr>
+      <w:r>
+        <w:rPr>
+          <w:rFonts w:hint="default" w:ascii="Bodoni MT" w:hAnsi="Bodoni MT" w:eastAsia="等线" w:cs="Bodoni MT"/>
+          <w:sz w:val="22"/>
+          <w:szCs w:val="22"/>
+          <w:lang w:val="en-IN"/>
+        </w:rPr>
+        <w:t>F</w:t>
+      </w:r>
+    </w:p>
+    <w:p>
+      <w:pPr>
+        <w:keepNext w:val="0"/>
+        <w:keepLines w:val="0"/>
+        <w:widowControl/>
+        <w:numPr>
+          <w:ilvl w:val="0"/>
+          <w:numId w:val="11"/>
+        </w:numPr>
+        <w:suppressLineNumbers w:val="0"/>
+        <w:spacing w:before="0" w:beforeAutospacing="0" w:after="0" w:afterAutospacing="0" w:line="360" w:lineRule="auto"/>
+        <w:ind w:left="420" w:leftChars="0" w:right="0" w:hanging="420" w:firstLineChars="0"/>
+        <w:jc w:val="left"/>
+        <w:rPr>
+          <w:rFonts w:hint="default" w:ascii="Bodoni MT" w:hAnsi="Bodoni MT" w:eastAsia="等线" w:cs="Bodoni MT"/>
+          <w:sz w:val="22"/>
+          <w:szCs w:val="22"/>
+        </w:rPr>
+      </w:pPr>
+      <w:r>
+        <w:rPr>
+          <w:rFonts w:hint="default" w:ascii="Bodoni MT" w:hAnsi="Bodoni MT" w:eastAsia="等线" w:cs="Bodoni MT"/>
+          <w:sz w:val="22"/>
+          <w:szCs w:val="22"/>
+          <w:lang w:val="en-IN"/>
+        </w:rPr>
+        <w:t>F</w:t>
+      </w:r>
+    </w:p>
+    <w:p>
+      <w:pPr>
+        <w:keepNext w:val="0"/>
+        <w:keepLines w:val="0"/>
+        <w:widowControl/>
+        <w:numPr>
+          <w:ilvl w:val="0"/>
+          <w:numId w:val="11"/>
+        </w:numPr>
+        <w:suppressLineNumbers w:val="0"/>
+        <w:spacing w:before="0" w:beforeAutospacing="0" w:after="0" w:afterAutospacing="0" w:line="360" w:lineRule="auto"/>
+        <w:ind w:left="420" w:leftChars="0" w:right="0" w:hanging="420" w:firstLineChars="0"/>
+        <w:jc w:val="left"/>
+        <w:rPr>
+          <w:rFonts w:hint="default" w:ascii="Bodoni MT" w:hAnsi="Bodoni MT" w:eastAsia="等线" w:cs="Bodoni MT"/>
+          <w:sz w:val="22"/>
+          <w:szCs w:val="22"/>
+        </w:rPr>
+      </w:pPr>
+      <w:r>
+        <w:rPr>
+          <w:rFonts w:hint="default" w:ascii="Bodoni MT" w:hAnsi="Bodoni MT" w:eastAsia="等线" w:cs="Bodoni MT"/>
+          <w:sz w:val="22"/>
+          <w:szCs w:val="22"/>
+          <w:lang w:val="en-IN"/>
+        </w:rPr>
+        <w:t>F</w:t>
+      </w:r>
+    </w:p>
+    <w:p>
+      <w:pPr>
+        <w:keepNext w:val="0"/>
+        <w:keepLines w:val="0"/>
+        <w:widowControl/>
+        <w:numPr>
+          <w:ilvl w:val="0"/>
+          <w:numId w:val="11"/>
+        </w:numPr>
+        <w:suppressLineNumbers w:val="0"/>
+        <w:spacing w:before="0" w:beforeAutospacing="0" w:after="0" w:afterAutospacing="0" w:line="360" w:lineRule="auto"/>
+        <w:ind w:left="420" w:leftChars="0" w:right="0" w:hanging="420" w:firstLineChars="0"/>
+        <w:jc w:val="left"/>
+        <w:rPr>
+          <w:rFonts w:hint="default" w:ascii="Bodoni MT" w:hAnsi="Bodoni MT" w:eastAsia="等线" w:cs="Bodoni MT"/>
+          <w:sz w:val="22"/>
+          <w:szCs w:val="22"/>
+        </w:rPr>
+      </w:pPr>
+    </w:p>
+    <w:p>
+      <w:pPr>
+        <w:rPr>
+          <w:rFonts w:hint="default" w:ascii="Bodoni MT" w:hAnsi="Bodoni MT" w:eastAsia="等线" w:cs="Bodoni MT"/>
+          <w:sz w:val="22"/>
+          <w:szCs w:val="22"/>
+        </w:rPr>
+      </w:pPr>
+      <w:r>
+        <w:rPr>
+          <w:rFonts w:hint="default" w:ascii="Bodoni MT" w:hAnsi="Bodoni MT" w:eastAsia="等线" w:cs="Bodoni MT"/>
+          <w:b/>
+          <w:bCs/>
+          <w:sz w:val="22"/>
+          <w:szCs w:val="22"/>
+          <w:lang w:val="en-IN"/>
+        </w:rPr>
+        <w:br w:type="page"/>
+      </w:r>
+    </w:p>
+    <w:p>
+      <w:pPr>
+        <w:keepNext w:val="0"/>
+        <w:keepLines w:val="0"/>
+        <w:widowControl/>
+        <w:numPr>
+          <w:numId w:val="0"/>
+        </w:numPr>
+        <w:suppressLineNumbers w:val="0"/>
+        <w:spacing w:before="0" w:beforeAutospacing="0" w:after="0" w:afterAutospacing="0" w:line="360" w:lineRule="auto"/>
+        <w:ind w:leftChars="0" w:right="0" w:rightChars="0"/>
+        <w:jc w:val="center"/>
+        <w:rPr>
+          <w:rFonts w:hint="default" w:ascii="Bodoni MT" w:hAnsi="Bodoni MT" w:eastAsia="等线" w:cs="Bodoni MT"/>
+          <w:b/>
+          <w:bCs/>
+          <w:color w:val="002060"/>
+          <w:sz w:val="40"/>
+          <w:szCs w:val="40"/>
+          <w:highlight w:val="lightGray"/>
+          <w:u w:val="single"/>
+          <w:lang w:val="en-IN"/>
+        </w:rPr>
+      </w:pPr>
+      <w:r>
+        <w:rPr>
+          <w:rFonts w:hint="default" w:ascii="Bodoni MT" w:hAnsi="Bodoni MT" w:eastAsia="等线" w:cs="Bodoni MT"/>
+          <w:b/>
+          <w:bCs/>
+          <w:color w:val="002060"/>
+          <w:sz w:val="40"/>
+          <w:szCs w:val="40"/>
+          <w:highlight w:val="lightGray"/>
+          <w:u w:val="single"/>
+          <w:lang w:val="en-IN"/>
+        </w:rPr>
+        <w:t>Udemy Part</w:t>
+      </w:r>
+    </w:p>
+    <w:p>
+      <w:pPr>
+        <w:keepNext w:val="0"/>
+        <w:keepLines w:val="0"/>
+        <w:widowControl/>
+        <w:numPr>
+          <w:ilvl w:val="0"/>
+          <w:numId w:val="11"/>
+        </w:numPr>
+        <w:suppressLineNumbers w:val="0"/>
+        <w:spacing w:before="0" w:beforeAutospacing="0" w:after="0" w:afterAutospacing="0" w:line="360" w:lineRule="auto"/>
+        <w:ind w:left="420" w:leftChars="0" w:right="0" w:hanging="420" w:firstLineChars="0"/>
+        <w:jc w:val="left"/>
+        <w:rPr>
+          <w:rFonts w:hint="default" w:ascii="Bodoni MT" w:hAnsi="Bodoni MT" w:eastAsia="等线" w:cs="Bodoni MT"/>
+          <w:sz w:val="22"/>
+          <w:szCs w:val="22"/>
+        </w:rPr>
+      </w:pPr>
+      <w:r>
+        <w:rPr>
+          <w:rFonts w:hint="default" w:ascii="Bodoni MT" w:hAnsi="Bodoni MT" w:eastAsia="等线" w:cs="Bodoni MT"/>
+          <w:b/>
+          <w:bCs/>
+          <w:sz w:val="22"/>
+          <w:szCs w:val="22"/>
+          <w:lang w:val="en-IN"/>
+        </w:rPr>
+        <w:t xml:space="preserve">Client </w:t>
+      </w:r>
+      <w:r>
+        <w:rPr>
+          <w:rFonts w:hint="default" w:ascii="Bodoni MT" w:hAnsi="Bodoni MT" w:eastAsia="等线" w:cs="Bodoni MT"/>
+          <w:sz w:val="22"/>
+          <w:szCs w:val="22"/>
+          <w:lang w:val="en-IN"/>
+        </w:rPr>
+        <w:t xml:space="preserve">--- </w:t>
+      </w:r>
+      <w:r>
+        <w:rPr>
+          <w:rFonts w:hint="default" w:ascii="Bodoni MT" w:hAnsi="Bodoni MT" w:eastAsia="等线" w:cs="Bodoni MT"/>
+          <w:b/>
+          <w:bCs/>
+          <w:sz w:val="22"/>
+          <w:szCs w:val="22"/>
+          <w:lang w:val="en-IN"/>
+        </w:rPr>
+        <w:t>Servlet Container</w:t>
+      </w:r>
+      <w:r>
+        <w:rPr>
+          <w:rFonts w:hint="default" w:ascii="Bodoni MT" w:hAnsi="Bodoni MT" w:eastAsia="等线" w:cs="Bodoni MT"/>
+          <w:sz w:val="22"/>
+          <w:szCs w:val="22"/>
+          <w:lang w:val="en-IN"/>
+        </w:rPr>
+        <w:t xml:space="preserve"> --- filter-1 --- filter-2 --- …. --- filter-N --- </w:t>
+      </w:r>
+      <w:r>
+        <w:rPr>
+          <w:rFonts w:hint="default" w:ascii="Bodoni MT" w:hAnsi="Bodoni MT" w:eastAsia="等线" w:cs="Bodoni MT"/>
+          <w:b/>
+          <w:bCs/>
+          <w:sz w:val="22"/>
+          <w:szCs w:val="22"/>
+          <w:lang w:val="en-IN"/>
+        </w:rPr>
+        <w:t>Servlet</w:t>
       </w:r>
     </w:p>
     <w:p>
@@ -1182,7 +2476,58 @@
           <w:szCs w:val="22"/>
           <w:lang w:val="en-IN"/>
         </w:rPr>
-        <w:t>F</w:t>
+        <w:t>2 way (request and response)</w:t>
+      </w:r>
+    </w:p>
+    <w:p>
+      <w:pPr>
+        <w:keepNext w:val="0"/>
+        <w:keepLines w:val="0"/>
+        <w:widowControl/>
+        <w:numPr>
+          <w:ilvl w:val="0"/>
+          <w:numId w:val="11"/>
+        </w:numPr>
+        <w:suppressLineNumbers w:val="0"/>
+        <w:spacing w:before="0" w:beforeAutospacing="0" w:after="0" w:afterAutospacing="0" w:line="360" w:lineRule="auto"/>
+        <w:ind w:left="420" w:leftChars="0" w:right="0" w:hanging="420" w:firstLineChars="0"/>
+        <w:jc w:val="left"/>
+        <w:rPr>
+          <w:rFonts w:hint="default" w:ascii="Bodoni MT" w:hAnsi="Bodoni MT" w:eastAsia="等线" w:cs="Bodoni MT"/>
+          <w:sz w:val="22"/>
+          <w:szCs w:val="22"/>
+        </w:rPr>
+      </w:pPr>
+      <w:r>
+        <w:rPr>
+          <w:rFonts w:hint="default" w:ascii="Bodoni MT" w:hAnsi="Bodoni MT" w:eastAsia="等线" w:cs="Bodoni MT"/>
+          <w:sz w:val="22"/>
+          <w:szCs w:val="22"/>
+          <w:lang w:val="en-IN"/>
+        </w:rPr>
+        <w:t xml:space="preserve">If you include </w:t>
+      </w:r>
+      <w:r>
+        <w:rPr>
+          <w:rFonts w:hint="default" w:ascii="Bodoni MT" w:hAnsi="Bodoni MT" w:eastAsia="等线" w:cs="Bodoni MT"/>
+          <w:b/>
+          <w:bCs/>
+          <w:sz w:val="22"/>
+          <w:szCs w:val="22"/>
+          <w:lang w:val="en-IN"/>
+        </w:rPr>
+        <w:t>spring-boot-starter-security</w:t>
+      </w:r>
+      <w:r>
+        <w:rPr>
+          <w:rFonts w:hint="default" w:ascii="Bodoni MT" w:hAnsi="Bodoni MT" w:eastAsia="等线" w:cs="Bodoni MT"/>
+          <w:b w:val="0"/>
+          <w:bCs w:val="0"/>
+          <w:sz w:val="22"/>
+          <w:szCs w:val="22"/>
+          <w:lang w:val="en-IN"/>
+        </w:rPr>
+        <w:t xml:space="preserve">, whenever you’ll try to hit any api endpoint, it’ll redirect you to the login page; </w:t>
       </w:r>
     </w:p>
     <w:p>
@@ -1207,11 +2552,61 @@
       <w:r>
         <w:rPr>
           <w:rFonts w:hint="default" w:ascii="Bodoni MT" w:hAnsi="Bodoni MT" w:eastAsia="等线" w:cs="Bodoni MT"/>
+          <w:b w:val="0"/>
+          <w:bCs w:val="0"/>
           <w:sz w:val="22"/>
           <w:szCs w:val="22"/>
           <w:lang w:val="en-IN"/>
         </w:rPr>
-        <w:t>F</w:t>
+        <w:t xml:space="preserve">You need to authenticate yourself with username and password then one </w:t>
+      </w:r>
+      <w:r>
+        <w:rPr>
+          <w:rFonts w:hint="default" w:ascii="Bodoni MT" w:hAnsi="Bodoni MT" w:eastAsia="等线" w:cs="Bodoni MT"/>
+          <w:b/>
+          <w:bCs/>
+          <w:sz w:val="22"/>
+          <w:szCs w:val="22"/>
+          <w:lang w:val="en-IN"/>
+        </w:rPr>
+        <w:t>session id</w:t>
+      </w:r>
+      <w:r>
+        <w:rPr>
+          <w:rFonts w:hint="default" w:ascii="Bodoni MT" w:hAnsi="Bodoni MT" w:eastAsia="等线" w:cs="Bodoni MT"/>
+          <w:b w:val="0"/>
+          <w:bCs w:val="0"/>
+          <w:sz w:val="22"/>
+          <w:szCs w:val="22"/>
+          <w:lang w:val="en-IN"/>
+        </w:rPr>
+        <w:t xml:space="preserve"> will be generated and will be stored in the </w:t>
+      </w:r>
+      <w:r>
+        <w:rPr>
+          <w:rFonts w:hint="default" w:ascii="Bodoni MT" w:hAnsi="Bodoni MT" w:eastAsia="等线" w:cs="Bodoni MT"/>
+          <w:b w:val="0"/>
+          <w:bCs w:val="0"/>
+          <w:i/>
+          <w:iCs/>
+          <w:sz w:val="22"/>
+          <w:szCs w:val="22"/>
+          <w:lang w:val="en-IN"/>
+        </w:rPr>
+        <w:t>browser cookies</w:t>
+      </w:r>
+      <w:r>
+        <w:rPr>
+          <w:rFonts w:hint="default" w:ascii="Bodoni MT" w:hAnsi="Bodoni MT" w:eastAsia="等线" w:cs="Bodoni MT"/>
+          <w:b w:val="0"/>
+          <w:bCs w:val="0"/>
+          <w:i w:val="0"/>
+          <w:iCs w:val="0"/>
+          <w:sz w:val="22"/>
+          <w:szCs w:val="22"/>
+          <w:lang w:val="en-IN"/>
+        </w:rPr>
+        <w:t xml:space="preserve"> . </w:t>
       </w:r>
     </w:p>
     <w:p>
@@ -1236,11 +2631,41 @@
       <w:r>
         <w:rPr>
           <w:rFonts w:hint="default" w:ascii="Bodoni MT" w:hAnsi="Bodoni MT" w:eastAsia="等线" w:cs="Bodoni MT"/>
+          <w:b w:val="0"/>
+          <w:bCs w:val="0"/>
+          <w:i w:val="0"/>
+          <w:iCs w:val="0"/>
           <w:sz w:val="22"/>
           <w:szCs w:val="22"/>
           <w:lang w:val="en-IN"/>
         </w:rPr>
-        <w:t>F</w:t>
+        <w:t xml:space="preserve">whenever you’ll hit any end-point, that </w:t>
+      </w:r>
+      <w:r>
+        <w:rPr>
+          <w:rFonts w:hint="default" w:ascii="Bodoni MT" w:hAnsi="Bodoni MT" w:eastAsia="等线" w:cs="Bodoni MT"/>
+          <w:b/>
+          <w:bCs/>
+          <w:i w:val="0"/>
+          <w:iCs w:val="0"/>
+          <w:sz w:val="22"/>
+          <w:szCs w:val="22"/>
+          <w:lang w:val="en-IN"/>
+        </w:rPr>
+        <w:t>session id</w:t>
+      </w:r>
+      <w:r>
+        <w:rPr>
+          <w:rFonts w:hint="default" w:ascii="Bodoni MT" w:hAnsi="Bodoni MT" w:eastAsia="等线" w:cs="Bodoni MT"/>
+          <w:b w:val="0"/>
+          <w:bCs w:val="0"/>
+          <w:i w:val="0"/>
+          <w:iCs w:val="0"/>
+          <w:sz w:val="22"/>
+          <w:szCs w:val="22"/>
+          <w:lang w:val="en-IN"/>
+        </w:rPr>
+        <w:t xml:space="preserve"> will also be attached with the request.</w:t>
       </w:r>
     </w:p>
     <w:p>
@@ -1265,11 +2690,41 @@
       <w:r>
         <w:rPr>
           <w:rFonts w:hint="default" w:ascii="Bodoni MT" w:hAnsi="Bodoni MT" w:eastAsia="等线" w:cs="Bodoni MT"/>
+          <w:b w:val="0"/>
+          <w:bCs w:val="0"/>
+          <w:i w:val="0"/>
+          <w:iCs w:val="0"/>
           <w:sz w:val="22"/>
           <w:szCs w:val="22"/>
           <w:lang w:val="en-IN"/>
         </w:rPr>
-        <w:t>F</w:t>
+        <w:t xml:space="preserve">By default username id </w:t>
+      </w:r>
+      <w:r>
+        <w:rPr>
+          <w:rFonts w:hint="default" w:ascii="Bodoni MT" w:hAnsi="Bodoni MT" w:eastAsia="等线" w:cs="Bodoni MT"/>
+          <w:b/>
+          <w:bCs/>
+          <w:i w:val="0"/>
+          <w:iCs w:val="0"/>
+          <w:sz w:val="22"/>
+          <w:szCs w:val="22"/>
+          <w:lang w:val="en-IN"/>
+        </w:rPr>
+        <w:t>user</w:t>
+      </w:r>
+      <w:r>
+        <w:rPr>
+          <w:rFonts w:hint="default" w:ascii="Bodoni MT" w:hAnsi="Bodoni MT" w:eastAsia="等线" w:cs="Bodoni MT"/>
+          <w:b w:val="0"/>
+          <w:bCs w:val="0"/>
+          <w:i w:val="0"/>
+          <w:iCs w:val="0"/>
+          <w:sz w:val="22"/>
+          <w:szCs w:val="22"/>
+          <w:lang w:val="en-IN"/>
+        </w:rPr>
+        <w:t xml:space="preserve"> and password will be generated when you’ll run the spring boot application.</w:t>
       </w:r>
     </w:p>
     <w:p>
@@ -1298,7 +2753,143 @@
           <w:szCs w:val="22"/>
           <w:lang w:val="en-IN"/>
         </w:rPr>
-        <w:t>F</w:t>
+        <w:t xml:space="preserve">For customized username and password, you can write those in the </w:t>
+      </w:r>
+      <w:r>
+        <w:rPr>
+          <w:rFonts w:hint="default" w:ascii="Bodoni MT" w:hAnsi="Bodoni MT" w:eastAsia="等线" w:cs="Bodoni MT"/>
+          <w:b/>
+          <w:bCs/>
+          <w:sz w:val="22"/>
+          <w:szCs w:val="22"/>
+          <w:lang w:val="en-IN"/>
+        </w:rPr>
+        <w:t>application.properties</w:t>
+      </w:r>
+      <w:r>
+        <w:rPr>
+          <w:rFonts w:hint="default" w:ascii="Bodoni MT" w:hAnsi="Bodoni MT" w:eastAsia="等线" w:cs="Bodoni MT"/>
+          <w:b w:val="0"/>
+          <w:bCs w:val="0"/>
+          <w:sz w:val="22"/>
+          <w:szCs w:val="22"/>
+          <w:lang w:val="en-IN"/>
+        </w:rPr>
+        <w:t xml:space="preserve"> file.</w:t>
+      </w:r>
+    </w:p>
+    <w:p>
+      <w:pPr>
+        <w:keepNext w:val="0"/>
+        <w:keepLines w:val="0"/>
+        <w:widowControl/>
+        <w:numPr>
+          <w:ilvl w:val="2"/>
+          <w:numId w:val="11"/>
+        </w:numPr>
+        <w:suppressLineNumbers w:val="0"/>
+        <w:spacing w:before="0" w:beforeAutospacing="0" w:after="0" w:afterAutospacing="0" w:line="360" w:lineRule="auto"/>
+        <w:ind w:left="1260" w:leftChars="0" w:right="0" w:hanging="420" w:firstLineChars="0"/>
+        <w:jc w:val="left"/>
+        <w:rPr>
+          <w:rFonts w:hint="default" w:ascii="Bodoni MT" w:hAnsi="Bodoni MT" w:eastAsia="等线" w:cs="Bodoni MT"/>
+          <w:sz w:val="22"/>
+          <w:szCs w:val="22"/>
+        </w:rPr>
+      </w:pPr>
+      <w:r>
+        <w:drawing>
+          <wp:inline distT="0" distB="0" distL="114300" distR="114300">
+            <wp:extent cx="2886710" cy="406400"/>
+            <wp:effectExtent l="0" t="0" r="8890" b="0"/>
+            <wp:docPr id="8" name="Picture 8"/>
+            <wp:cNvGraphicFramePr>
+              <a:graphicFrameLocks xmlns:a="http://schemas.openxmlformats.org/drawingml/2006/main" noChangeAspect="1"/>
+            </wp:cNvGraphicFramePr>
+            <a:graphic xmlns:a="http://schemas.openxmlformats.org/drawingml/2006/main">
+              <a:graphicData uri="http://schemas.openxmlformats.org/drawingml/2006/picture">
+                <pic:pic xmlns:pic="http://schemas.openxmlformats.org/drawingml/2006/picture">
+                  <pic:nvPicPr>
+                    <pic:cNvPr id="8" name="Picture 8"/>
+                    <pic:cNvPicPr>
+                      <a:picLocks noChangeAspect="1"/>
+                    </pic:cNvPicPr>
+                  </pic:nvPicPr>
+                  <pic:blipFill>
+                    <a:blip r:embed="rId12"/>
+                    <a:stretch>
+                      <a:fillRect/>
+                    </a:stretch>
+                  </pic:blipFill>
+                  <pic:spPr>
+                    <a:xfrm>
+                      <a:off x="0" y="0"/>
+                      <a:ext cx="2886710" cy="406400"/>
+                    </a:xfrm>
+                    <a:prstGeom prst="rect">
+                      <a:avLst/>
+                    </a:prstGeom>
+                    <a:noFill/>
+                    <a:ln>
+                      <a:noFill/>
+                    </a:ln>
+                  </pic:spPr>
+                </pic:pic>
+              </a:graphicData>
+            </a:graphic>
+          </wp:inline>
+        </w:drawing>
+      </w:r>
+    </w:p>
+    <w:p>
+      <w:pPr>
+        <w:keepNext w:val="0"/>
+        <w:keepLines w:val="0"/>
+        <w:widowControl/>
+        <w:numPr>
+          <w:ilvl w:val="0"/>
+          <w:numId w:val="11"/>
+        </w:numPr>
+        <w:suppressLineNumbers w:val="0"/>
+        <w:spacing w:before="0" w:beforeAutospacing="0" w:after="0" w:afterAutospacing="0" w:line="360" w:lineRule="auto"/>
+        <w:ind w:left="420" w:leftChars="0" w:right="0" w:hanging="420" w:firstLineChars="0"/>
+        <w:jc w:val="left"/>
+        <w:rPr>
+          <w:rFonts w:hint="default" w:ascii="Bodoni MT" w:hAnsi="Bodoni MT" w:eastAsia="等线" w:cs="Bodoni MT"/>
+          <w:sz w:val="22"/>
+          <w:szCs w:val="22"/>
+        </w:rPr>
+      </w:pPr>
+      <w:r>
+        <w:rPr>
+          <w:rFonts w:hint="default" w:ascii="Bodoni MT" w:hAnsi="Bodoni MT" w:eastAsia="等线" w:cs="Bodoni MT"/>
+          <w:sz w:val="22"/>
+          <w:szCs w:val="22"/>
+          <w:lang w:val="en-IN"/>
+        </w:rPr>
+        <w:t xml:space="preserve">In the controller, you can get </w:t>
+      </w:r>
+      <w:r>
+        <w:rPr>
+          <w:rFonts w:hint="default" w:ascii="Bodoni MT" w:hAnsi="Bodoni MT" w:eastAsia="等线" w:cs="Bodoni MT"/>
+          <w:b/>
+          <w:bCs/>
+          <w:sz w:val="22"/>
+          <w:szCs w:val="22"/>
+          <w:lang w:val="en-IN"/>
+        </w:rPr>
+        <w:t>HttpServletRequest</w:t>
+      </w:r>
+      <w:r>
+        <w:rPr>
+          <w:rFonts w:hint="default" w:ascii="Bodoni MT" w:hAnsi="Bodoni MT" w:eastAsia="等线" w:cs="Bodoni MT"/>
+          <w:b w:val="0"/>
+          <w:bCs w:val="0"/>
+          <w:sz w:val="22"/>
+          <w:szCs w:val="22"/>
+          <w:lang w:val="en-IN"/>
+        </w:rPr>
+        <w:t xml:space="preserve"> type of object which contains details like session id and all.</w:t>
       </w:r>
     </w:p>
     <w:p>
@@ -1321,13 +2912,127 @@
         </w:rPr>
       </w:pPr>
       <w:r>
+        <w:drawing>
+          <wp:inline distT="0" distB="0" distL="114300" distR="114300">
+            <wp:extent cx="4005580" cy="1076325"/>
+            <wp:effectExtent l="0" t="0" r="7620" b="3175"/>
+            <wp:docPr id="7" name="Picture 7"/>
+            <wp:cNvGraphicFramePr>
+              <a:graphicFrameLocks xmlns:a="http://schemas.openxmlformats.org/drawingml/2006/main" noChangeAspect="1"/>
+            </wp:cNvGraphicFramePr>
+            <a:graphic xmlns:a="http://schemas.openxmlformats.org/drawingml/2006/main">
+              <a:graphicData uri="http://schemas.openxmlformats.org/drawingml/2006/picture">
+                <pic:pic xmlns:pic="http://schemas.openxmlformats.org/drawingml/2006/picture">
+                  <pic:nvPicPr>
+                    <pic:cNvPr id="7" name="Picture 7"/>
+                    <pic:cNvPicPr>
+                      <a:picLocks noChangeAspect="1"/>
+                    </pic:cNvPicPr>
+                  </pic:nvPicPr>
+                  <pic:blipFill>
+                    <a:blip r:embed="rId13"/>
+                    <a:stretch>
+                      <a:fillRect/>
+                    </a:stretch>
+                  </pic:blipFill>
+                  <pic:spPr>
+                    <a:xfrm>
+                      <a:off x="0" y="0"/>
+                      <a:ext cx="4005580" cy="1076325"/>
+                    </a:xfrm>
+                    <a:prstGeom prst="rect">
+                      <a:avLst/>
+                    </a:prstGeom>
+                    <a:noFill/>
+                    <a:ln>
+                      <a:noFill/>
+                    </a:ln>
+                  </pic:spPr>
+                </pic:pic>
+              </a:graphicData>
+            </a:graphic>
+          </wp:inline>
+        </w:drawing>
+      </w:r>
+    </w:p>
+    <w:p>
+      <w:pPr>
+        <w:keepNext w:val="0"/>
+        <w:keepLines w:val="0"/>
+        <w:widowControl/>
+        <w:numPr>
+          <w:ilvl w:val="0"/>
+          <w:numId w:val="11"/>
+        </w:numPr>
+        <w:suppressLineNumbers w:val="0"/>
+        <w:spacing w:before="0" w:beforeAutospacing="0" w:after="0" w:afterAutospacing="0" w:line="360" w:lineRule="auto"/>
+        <w:ind w:left="420" w:leftChars="0" w:right="0" w:hanging="420" w:firstLineChars="0"/>
+        <w:jc w:val="left"/>
+        <w:rPr>
+          <w:rFonts w:hint="default" w:ascii="Bodoni MT" w:hAnsi="Bodoni MT" w:eastAsia="等线" w:cs="Bodoni MT"/>
+          <w:sz w:val="22"/>
+          <w:szCs w:val="22"/>
+        </w:rPr>
+      </w:pPr>
+      <w:r>
         <w:rPr>
           <w:rFonts w:hint="default" w:ascii="Bodoni MT" w:hAnsi="Bodoni MT" w:eastAsia="等线" w:cs="Bodoni MT"/>
           <w:sz w:val="22"/>
           <w:szCs w:val="22"/>
           <w:lang w:val="en-IN"/>
         </w:rPr>
-        <w:t>F</w:t>
+        <w:t>Get request working; post not working because we are not sending csrf token;</w:t>
+      </w:r>
+    </w:p>
+    <w:p>
+      <w:pPr>
+        <w:keepNext w:val="0"/>
+        <w:keepLines w:val="0"/>
+        <w:widowControl/>
+        <w:numPr>
+          <w:ilvl w:val="0"/>
+          <w:numId w:val="11"/>
+        </w:numPr>
+        <w:suppressLineNumbers w:val="0"/>
+        <w:spacing w:before="0" w:beforeAutospacing="0" w:after="0" w:afterAutospacing="0" w:line="360" w:lineRule="auto"/>
+        <w:ind w:left="420" w:leftChars="0" w:right="0" w:hanging="420" w:firstLineChars="0"/>
+        <w:jc w:val="left"/>
+        <w:rPr>
+          <w:rFonts w:hint="default" w:ascii="Bodoni MT" w:hAnsi="Bodoni MT" w:eastAsia="等线" w:cs="Bodoni MT"/>
+          <w:sz w:val="22"/>
+          <w:szCs w:val="22"/>
+        </w:rPr>
+      </w:pPr>
+      <w:r>
+        <w:rPr>
+          <w:rFonts w:hint="default" w:ascii="Bodoni MT" w:hAnsi="Bodoni MT" w:eastAsia="等线" w:cs="Bodoni MT"/>
+          <w:sz w:val="22"/>
+          <w:szCs w:val="22"/>
+          <w:lang w:val="en-IN"/>
+        </w:rPr>
+        <w:t xml:space="preserve">When you trigger get request, </w:t>
+      </w:r>
+      <w:r>
+        <w:rPr>
+          <w:rFonts w:hint="default" w:ascii="Bodoni MT" w:hAnsi="Bodoni MT" w:eastAsia="等线" w:cs="Bodoni MT"/>
+          <w:b/>
+          <w:bCs/>
+          <w:sz w:val="22"/>
+          <w:szCs w:val="22"/>
+          <w:lang w:val="en-IN"/>
+        </w:rPr>
+        <w:t>csrf</w:t>
+      </w:r>
+      <w:r>
+        <w:rPr>
+          <w:rFonts w:hint="default" w:ascii="Bodoni MT" w:hAnsi="Bodoni MT" w:eastAsia="等线" w:cs="Bodoni MT"/>
+          <w:b w:val="0"/>
+          <w:bCs w:val="0"/>
+          <w:sz w:val="22"/>
+          <w:szCs w:val="22"/>
+          <w:lang w:val="en-IN"/>
+        </w:rPr>
+        <w:t xml:space="preserve"> token is not required because its read-only;</w:t>
       </w:r>
     </w:p>
     <w:p>
@@ -1342,6 +3047,1782 @@
         <w:suppressLineNumbers w:val="0"/>
         <w:spacing w:before="0" w:beforeAutospacing="0" w:after="0" w:afterAutospacing="0" w:line="360" w:lineRule="auto"/>
         <w:ind w:left="840" w:leftChars="0" w:right="0" w:hanging="420" w:firstLineChars="0"/>
+        <w:jc w:val="left"/>
+        <w:rPr>
+          <w:rFonts w:hint="default" w:ascii="Bodoni MT" w:hAnsi="Bodoni MT" w:eastAsia="等线" w:cs="Bodoni MT"/>
+          <w:sz w:val="22"/>
+          <w:szCs w:val="22"/>
+        </w:rPr>
+      </w:pPr>
+      <w:r>
+        <w:rPr>
+          <w:rFonts w:hint="default" w:ascii="Bodoni MT" w:hAnsi="Bodoni MT" w:eastAsia="等线" w:cs="Bodoni MT"/>
+          <w:b w:val="0"/>
+          <w:bCs w:val="0"/>
+          <w:sz w:val="22"/>
+          <w:szCs w:val="22"/>
+          <w:lang w:val="en-IN"/>
+        </w:rPr>
+        <w:t xml:space="preserve">But, for remaining operations, you need to pass </w:t>
+      </w:r>
+      <w:r>
+        <w:rPr>
+          <w:rFonts w:hint="default" w:ascii="Bodoni MT" w:hAnsi="Bodoni MT" w:eastAsia="等线" w:cs="Bodoni MT"/>
+          <w:b/>
+          <w:bCs/>
+          <w:sz w:val="22"/>
+          <w:szCs w:val="22"/>
+          <w:lang w:val="en-IN"/>
+        </w:rPr>
+        <w:t>csrf</w:t>
+      </w:r>
+      <w:r>
+        <w:rPr>
+          <w:rFonts w:hint="default" w:ascii="Bodoni MT" w:hAnsi="Bodoni MT" w:eastAsia="等线" w:cs="Bodoni MT"/>
+          <w:b w:val="0"/>
+          <w:bCs w:val="0"/>
+          <w:sz w:val="22"/>
+          <w:szCs w:val="22"/>
+          <w:lang w:val="en-IN"/>
+        </w:rPr>
+        <w:t xml:space="preserve"> token in the </w:t>
+      </w:r>
+      <w:r>
+        <w:rPr>
+          <w:rFonts w:hint="default" w:ascii="Bodoni MT" w:hAnsi="Bodoni MT" w:eastAsia="等线" w:cs="Bodoni MT"/>
+          <w:b w:val="0"/>
+          <w:bCs w:val="0"/>
+          <w:i/>
+          <w:iCs/>
+          <w:sz w:val="22"/>
+          <w:szCs w:val="22"/>
+          <w:lang w:val="en-IN"/>
+        </w:rPr>
+        <w:t>headers</w:t>
+      </w:r>
+      <w:r>
+        <w:rPr>
+          <w:rFonts w:hint="default" w:ascii="Bodoni MT" w:hAnsi="Bodoni MT" w:eastAsia="等线" w:cs="Bodoni MT"/>
+          <w:b w:val="0"/>
+          <w:bCs w:val="0"/>
+          <w:i w:val="0"/>
+          <w:iCs w:val="0"/>
+          <w:sz w:val="22"/>
+          <w:szCs w:val="22"/>
+          <w:lang w:val="en-IN"/>
+        </w:rPr>
+        <w:t>.</w:t>
+      </w:r>
+    </w:p>
+    <w:p>
+      <w:pPr>
+        <w:keepNext w:val="0"/>
+        <w:keepLines w:val="0"/>
+        <w:widowControl/>
+        <w:numPr>
+          <w:ilvl w:val="1"/>
+          <w:numId w:val="11"/>
+        </w:numPr>
+        <w:suppressLineNumbers w:val="0"/>
+        <w:spacing w:before="0" w:beforeAutospacing="0" w:after="0" w:afterAutospacing="0" w:line="360" w:lineRule="auto"/>
+        <w:ind w:left="840" w:leftChars="0" w:right="0" w:hanging="420" w:firstLineChars="0"/>
+        <w:jc w:val="left"/>
+        <w:rPr>
+          <w:rFonts w:hint="default" w:ascii="Bodoni MT" w:hAnsi="Bodoni MT" w:eastAsia="等线" w:cs="Bodoni MT"/>
+          <w:sz w:val="22"/>
+          <w:szCs w:val="22"/>
+        </w:rPr>
+      </w:pPr>
+      <w:r>
+        <w:drawing>
+          <wp:inline distT="0" distB="0" distL="114300" distR="114300">
+            <wp:extent cx="4558030" cy="886460"/>
+            <wp:effectExtent l="0" t="0" r="1270" b="2540"/>
+            <wp:docPr id="9" name="Picture 9"/>
+            <wp:cNvGraphicFramePr>
+              <a:graphicFrameLocks xmlns:a="http://schemas.openxmlformats.org/drawingml/2006/main" noChangeAspect="1"/>
+            </wp:cNvGraphicFramePr>
+            <a:graphic xmlns:a="http://schemas.openxmlformats.org/drawingml/2006/main">
+              <a:graphicData uri="http://schemas.openxmlformats.org/drawingml/2006/picture">
+                <pic:pic xmlns:pic="http://schemas.openxmlformats.org/drawingml/2006/picture">
+                  <pic:nvPicPr>
+                    <pic:cNvPr id="9" name="Picture 9"/>
+                    <pic:cNvPicPr>
+                      <a:picLocks noChangeAspect="1"/>
+                    </pic:cNvPicPr>
+                  </pic:nvPicPr>
+                  <pic:blipFill>
+                    <a:blip r:embed="rId14"/>
+                    <a:stretch>
+                      <a:fillRect/>
+                    </a:stretch>
+                  </pic:blipFill>
+                  <pic:spPr>
+                    <a:xfrm>
+                      <a:off x="0" y="0"/>
+                      <a:ext cx="4558030" cy="886460"/>
+                    </a:xfrm>
+                    <a:prstGeom prst="rect">
+                      <a:avLst/>
+                    </a:prstGeom>
+                    <a:noFill/>
+                    <a:ln>
+                      <a:noFill/>
+                    </a:ln>
+                  </pic:spPr>
+                </pic:pic>
+              </a:graphicData>
+            </a:graphic>
+          </wp:inline>
+        </w:drawing>
+      </w:r>
+    </w:p>
+    <w:p>
+      <w:pPr>
+        <w:keepNext w:val="0"/>
+        <w:keepLines w:val="0"/>
+        <w:widowControl/>
+        <w:numPr>
+          <w:ilvl w:val="1"/>
+          <w:numId w:val="11"/>
+        </w:numPr>
+        <w:suppressLineNumbers w:val="0"/>
+        <w:spacing w:before="0" w:beforeAutospacing="0" w:after="0" w:afterAutospacing="0" w:line="360" w:lineRule="auto"/>
+        <w:ind w:left="840" w:leftChars="0" w:right="0" w:hanging="420" w:firstLineChars="0"/>
+        <w:jc w:val="left"/>
+        <w:rPr>
+          <w:rFonts w:hint="default" w:ascii="Bodoni MT" w:hAnsi="Bodoni MT" w:eastAsia="等线" w:cs="Bodoni MT"/>
+          <w:sz w:val="22"/>
+          <w:szCs w:val="22"/>
+        </w:rPr>
+      </w:pPr>
+      <w:r>
+        <w:rPr>
+          <w:rFonts w:hint="default" w:ascii="Bodoni MT" w:hAnsi="Bodoni MT" w:eastAsia="等线" w:cs="Bodoni MT"/>
+          <w:sz w:val="22"/>
+          <w:szCs w:val="22"/>
+          <w:lang w:val="en-IN"/>
+        </w:rPr>
+        <w:t xml:space="preserve">I created this end-point to get the </w:t>
+      </w:r>
+      <w:r>
+        <w:rPr>
+          <w:rFonts w:hint="default" w:ascii="Bodoni MT" w:hAnsi="Bodoni MT" w:eastAsia="等线" w:cs="Bodoni MT"/>
+          <w:b/>
+          <w:bCs/>
+          <w:sz w:val="22"/>
+          <w:szCs w:val="22"/>
+          <w:lang w:val="en-IN"/>
+        </w:rPr>
+        <w:t>csrf</w:t>
+      </w:r>
+      <w:r>
+        <w:rPr>
+          <w:rFonts w:hint="default" w:ascii="Bodoni MT" w:hAnsi="Bodoni MT" w:eastAsia="等线" w:cs="Bodoni MT"/>
+          <w:b w:val="0"/>
+          <w:bCs w:val="0"/>
+          <w:sz w:val="22"/>
+          <w:szCs w:val="22"/>
+          <w:lang w:val="en-IN"/>
+        </w:rPr>
+        <w:t xml:space="preserve"> token.</w:t>
+      </w:r>
+    </w:p>
+    <w:p>
+      <w:pPr>
+        <w:keepNext w:val="0"/>
+        <w:keepLines w:val="0"/>
+        <w:widowControl/>
+        <w:numPr>
+          <w:ilvl w:val="1"/>
+          <w:numId w:val="11"/>
+        </w:numPr>
+        <w:suppressLineNumbers w:val="0"/>
+        <w:spacing w:before="0" w:beforeAutospacing="0" w:after="0" w:afterAutospacing="0" w:line="360" w:lineRule="auto"/>
+        <w:ind w:left="840" w:leftChars="0" w:right="0" w:hanging="420" w:firstLineChars="0"/>
+        <w:jc w:val="left"/>
+        <w:rPr>
+          <w:rFonts w:hint="default" w:ascii="Bodoni MT" w:hAnsi="Bodoni MT" w:eastAsia="等线" w:cs="Bodoni MT"/>
+          <w:sz w:val="22"/>
+          <w:szCs w:val="22"/>
+        </w:rPr>
+      </w:pPr>
+      <w:r>
+        <w:drawing>
+          <wp:inline distT="0" distB="0" distL="114300" distR="114300">
+            <wp:extent cx="3648710" cy="599440"/>
+            <wp:effectExtent l="0" t="0" r="8890" b="10160"/>
+            <wp:docPr id="10" name="Picture 10"/>
+            <wp:cNvGraphicFramePr>
+              <a:graphicFrameLocks xmlns:a="http://schemas.openxmlformats.org/drawingml/2006/main" noChangeAspect="1"/>
+            </wp:cNvGraphicFramePr>
+            <a:graphic xmlns:a="http://schemas.openxmlformats.org/drawingml/2006/main">
+              <a:graphicData uri="http://schemas.openxmlformats.org/drawingml/2006/picture">
+                <pic:pic xmlns:pic="http://schemas.openxmlformats.org/drawingml/2006/picture">
+                  <pic:nvPicPr>
+                    <pic:cNvPr id="10" name="Picture 10"/>
+                    <pic:cNvPicPr>
+                      <a:picLocks noChangeAspect="1"/>
+                    </pic:cNvPicPr>
+                  </pic:nvPicPr>
+                  <pic:blipFill>
+                    <a:blip r:embed="rId6"/>
+                    <a:stretch>
+                      <a:fillRect/>
+                    </a:stretch>
+                  </pic:blipFill>
+                  <pic:spPr>
+                    <a:xfrm>
+                      <a:off x="0" y="0"/>
+                      <a:ext cx="3648710" cy="599440"/>
+                    </a:xfrm>
+                    <a:prstGeom prst="rect">
+                      <a:avLst/>
+                    </a:prstGeom>
+                    <a:noFill/>
+                    <a:ln>
+                      <a:noFill/>
+                    </a:ln>
+                  </pic:spPr>
+                </pic:pic>
+              </a:graphicData>
+            </a:graphic>
+          </wp:inline>
+        </w:drawing>
+      </w:r>
+    </w:p>
+    <w:p>
+      <w:pPr>
+        <w:keepNext w:val="0"/>
+        <w:keepLines w:val="0"/>
+        <w:widowControl/>
+        <w:numPr>
+          <w:ilvl w:val="2"/>
+          <w:numId w:val="11"/>
+        </w:numPr>
+        <w:suppressLineNumbers w:val="0"/>
+        <w:spacing w:before="0" w:beforeAutospacing="0" w:after="0" w:afterAutospacing="0" w:line="360" w:lineRule="auto"/>
+        <w:ind w:left="1260" w:leftChars="0" w:right="0" w:hanging="420" w:firstLineChars="0"/>
+        <w:jc w:val="left"/>
+        <w:rPr>
+          <w:rFonts w:hint="default" w:ascii="Bodoni MT" w:hAnsi="Bodoni MT" w:eastAsia="等线" w:cs="Bodoni MT"/>
+          <w:sz w:val="22"/>
+          <w:szCs w:val="22"/>
+        </w:rPr>
+      </w:pPr>
+      <w:r>
+        <w:rPr>
+          <w:rFonts w:hint="default" w:ascii="Bodoni MT" w:hAnsi="Bodoni MT" w:eastAsia="等线" w:cs="Bodoni MT"/>
+          <w:sz w:val="22"/>
+          <w:szCs w:val="22"/>
+          <w:lang w:val="en-IN"/>
+        </w:rPr>
+        <w:t xml:space="preserve">If you see the default login page generated by </w:t>
+      </w:r>
+      <w:r>
+        <w:rPr>
+          <w:rFonts w:hint="default" w:ascii="Bodoni MT" w:hAnsi="Bodoni MT" w:eastAsia="等线" w:cs="Bodoni MT"/>
+          <w:b/>
+          <w:bCs/>
+          <w:sz w:val="22"/>
+          <w:szCs w:val="22"/>
+          <w:lang w:val="en-IN"/>
+        </w:rPr>
+        <w:t>spring security</w:t>
+      </w:r>
+      <w:r>
+        <w:rPr>
+          <w:rFonts w:hint="default" w:ascii="Bodoni MT" w:hAnsi="Bodoni MT" w:eastAsia="等线" w:cs="Bodoni MT"/>
+          <w:b w:val="0"/>
+          <w:bCs w:val="0"/>
+          <w:sz w:val="22"/>
+          <w:szCs w:val="22"/>
+          <w:lang w:val="en-IN"/>
+        </w:rPr>
+        <w:t xml:space="preserve">, the name will be </w:t>
+      </w:r>
+      <w:r>
+        <w:rPr>
+          <w:rFonts w:hint="default" w:ascii="Bodoni MT" w:hAnsi="Bodoni MT" w:eastAsia="等线" w:cs="Bodoni MT"/>
+          <w:b/>
+          <w:bCs/>
+          <w:sz w:val="22"/>
+          <w:szCs w:val="22"/>
+          <w:lang w:val="en-IN"/>
+        </w:rPr>
+        <w:t>_csrf</w:t>
+      </w:r>
+      <w:r>
+        <w:rPr>
+          <w:rFonts w:hint="default" w:ascii="Bodoni MT" w:hAnsi="Bodoni MT" w:eastAsia="等线" w:cs="Bodoni MT"/>
+          <w:b w:val="0"/>
+          <w:bCs w:val="0"/>
+          <w:sz w:val="22"/>
+          <w:szCs w:val="22"/>
+          <w:lang w:val="en-IN"/>
+        </w:rPr>
+        <w:t xml:space="preserve"> here.</w:t>
+      </w:r>
+    </w:p>
+    <w:p>
+      <w:pPr>
+        <w:keepNext w:val="0"/>
+        <w:keepLines w:val="0"/>
+        <w:widowControl/>
+        <w:numPr>
+          <w:ilvl w:val="2"/>
+          <w:numId w:val="11"/>
+        </w:numPr>
+        <w:suppressLineNumbers w:val="0"/>
+        <w:spacing w:before="0" w:beforeAutospacing="0" w:after="0" w:afterAutospacing="0" w:line="360" w:lineRule="auto"/>
+        <w:ind w:left="1260" w:leftChars="0" w:right="0" w:hanging="420" w:firstLineChars="0"/>
+        <w:jc w:val="left"/>
+        <w:rPr>
+          <w:rFonts w:hint="default" w:ascii="Bodoni MT" w:hAnsi="Bodoni MT" w:eastAsia="等线" w:cs="Bodoni MT"/>
+          <w:sz w:val="22"/>
+          <w:szCs w:val="22"/>
+        </w:rPr>
+      </w:pPr>
+      <w:r>
+        <w:rPr>
+          <w:rFonts w:hint="default" w:ascii="Bodoni MT" w:hAnsi="Bodoni MT" w:eastAsia="等线" w:cs="Bodoni MT"/>
+          <w:sz w:val="22"/>
+          <w:szCs w:val="22"/>
+          <w:lang w:val="en-IN"/>
+        </w:rPr>
+        <w:t xml:space="preserve">So the attribute name is </w:t>
+      </w:r>
+      <w:r>
+        <w:rPr>
+          <w:rFonts w:hint="default" w:ascii="Bodoni MT" w:hAnsi="Bodoni MT" w:eastAsia="等线" w:cs="Bodoni MT"/>
+          <w:b/>
+          <w:bCs/>
+          <w:sz w:val="22"/>
+          <w:szCs w:val="22"/>
+          <w:lang w:val="en-IN"/>
+        </w:rPr>
+        <w:t>_csrf</w:t>
+      </w:r>
+    </w:p>
+    <w:p>
+      <w:pPr>
+        <w:keepNext w:val="0"/>
+        <w:keepLines w:val="0"/>
+        <w:widowControl/>
+        <w:numPr>
+          <w:ilvl w:val="2"/>
+          <w:numId w:val="11"/>
+        </w:numPr>
+        <w:suppressLineNumbers w:val="0"/>
+        <w:spacing w:before="0" w:beforeAutospacing="0" w:after="0" w:afterAutospacing="0" w:line="360" w:lineRule="auto"/>
+        <w:ind w:left="1260" w:leftChars="0" w:right="0" w:hanging="420" w:firstLineChars="0"/>
+        <w:jc w:val="left"/>
+        <w:rPr>
+          <w:rFonts w:hint="default" w:ascii="Bodoni MT" w:hAnsi="Bodoni MT" w:eastAsia="等线" w:cs="Bodoni MT"/>
+          <w:sz w:val="22"/>
+          <w:szCs w:val="22"/>
+        </w:rPr>
+      </w:pPr>
+      <w:r>
+        <w:drawing>
+          <wp:inline distT="0" distB="0" distL="114300" distR="114300">
+            <wp:extent cx="2651125" cy="1002030"/>
+            <wp:effectExtent l="0" t="0" r="3175" b="1270"/>
+            <wp:docPr id="11" name="Picture 11"/>
+            <wp:cNvGraphicFramePr>
+              <a:graphicFrameLocks xmlns:a="http://schemas.openxmlformats.org/drawingml/2006/main" noChangeAspect="1"/>
+            </wp:cNvGraphicFramePr>
+            <a:graphic xmlns:a="http://schemas.openxmlformats.org/drawingml/2006/main">
+              <a:graphicData uri="http://schemas.openxmlformats.org/drawingml/2006/picture">
+                <pic:pic xmlns:pic="http://schemas.openxmlformats.org/drawingml/2006/picture">
+                  <pic:nvPicPr>
+                    <pic:cNvPr id="11" name="Picture 11"/>
+                    <pic:cNvPicPr>
+                      <a:picLocks noChangeAspect="1"/>
+                    </pic:cNvPicPr>
+                  </pic:nvPicPr>
+                  <pic:blipFill>
+                    <a:blip r:embed="rId15"/>
+                    <a:stretch>
+                      <a:fillRect/>
+                    </a:stretch>
+                  </pic:blipFill>
+                  <pic:spPr>
+                    <a:xfrm>
+                      <a:off x="0" y="0"/>
+                      <a:ext cx="2651125" cy="1002030"/>
+                    </a:xfrm>
+                    <a:prstGeom prst="rect">
+                      <a:avLst/>
+                    </a:prstGeom>
+                    <a:noFill/>
+                    <a:ln>
+                      <a:noFill/>
+                    </a:ln>
+                  </pic:spPr>
+                </pic:pic>
+              </a:graphicData>
+            </a:graphic>
+          </wp:inline>
+        </w:drawing>
+      </w:r>
+    </w:p>
+    <w:p>
+      <w:pPr>
+        <w:keepNext w:val="0"/>
+        <w:keepLines w:val="0"/>
+        <w:widowControl/>
+        <w:numPr>
+          <w:ilvl w:val="1"/>
+          <w:numId w:val="11"/>
+        </w:numPr>
+        <w:suppressLineNumbers w:val="0"/>
+        <w:spacing w:before="0" w:beforeAutospacing="0" w:after="0" w:afterAutospacing="0" w:line="360" w:lineRule="auto"/>
+        <w:ind w:left="840" w:leftChars="0" w:right="0" w:hanging="420" w:firstLineChars="0"/>
+        <w:jc w:val="left"/>
+        <w:rPr>
+          <w:rFonts w:hint="default" w:ascii="Bodoni MT" w:hAnsi="Bodoni MT" w:eastAsia="等线" w:cs="Bodoni MT"/>
+          <w:sz w:val="22"/>
+          <w:szCs w:val="22"/>
+        </w:rPr>
+      </w:pPr>
+      <w:r>
+        <w:rPr>
+          <w:rFonts w:hint="default" w:ascii="Bodoni MT" w:hAnsi="Bodoni MT" w:eastAsia="等线" w:cs="Bodoni MT"/>
+          <w:b w:val="0"/>
+          <w:bCs w:val="0"/>
+          <w:sz w:val="22"/>
+          <w:szCs w:val="22"/>
+          <w:lang w:val="en-IN"/>
+        </w:rPr>
+        <w:t xml:space="preserve">While triggering POST request via </w:t>
+      </w:r>
+      <w:r>
+        <w:rPr>
+          <w:rFonts w:hint="default" w:ascii="Bodoni MT" w:hAnsi="Bodoni MT" w:eastAsia="等线" w:cs="Bodoni MT"/>
+          <w:b w:val="0"/>
+          <w:bCs w:val="0"/>
+          <w:i/>
+          <w:iCs/>
+          <w:sz w:val="22"/>
+          <w:szCs w:val="22"/>
+          <w:lang w:val="en-IN"/>
+        </w:rPr>
+        <w:t>postman</w:t>
+      </w:r>
+      <w:r>
+        <w:rPr>
+          <w:rFonts w:hint="default" w:ascii="Bodoni MT" w:hAnsi="Bodoni MT" w:eastAsia="等线" w:cs="Bodoni MT"/>
+          <w:b w:val="0"/>
+          <w:bCs w:val="0"/>
+          <w:i w:val="0"/>
+          <w:iCs w:val="0"/>
+          <w:sz w:val="22"/>
+          <w:szCs w:val="22"/>
+          <w:lang w:val="en-IN"/>
+        </w:rPr>
+        <w:t xml:space="preserve">, you need to pass </w:t>
+      </w:r>
+      <w:r>
+        <w:rPr>
+          <w:rFonts w:hint="default" w:ascii="Bodoni MT" w:hAnsi="Bodoni MT" w:eastAsia="等线" w:cs="Bodoni MT"/>
+          <w:b/>
+          <w:bCs/>
+          <w:i w:val="0"/>
+          <w:iCs w:val="0"/>
+          <w:sz w:val="22"/>
+          <w:szCs w:val="22"/>
+          <w:lang w:val="en-IN"/>
+        </w:rPr>
+        <w:t xml:space="preserve">X-CSRF-TOKEN </w:t>
+      </w:r>
+      <w:r>
+        <w:rPr>
+          <w:rFonts w:hint="default" w:ascii="Bodoni MT" w:hAnsi="Bodoni MT" w:eastAsia="等线" w:cs="Bodoni MT"/>
+          <w:b w:val="0"/>
+          <w:bCs w:val="0"/>
+          <w:i w:val="0"/>
+          <w:iCs w:val="0"/>
+          <w:sz w:val="22"/>
+          <w:szCs w:val="22"/>
+          <w:lang w:val="en-IN"/>
+        </w:rPr>
+        <w:t>in the headers.</w:t>
+      </w:r>
+    </w:p>
+    <w:p>
+      <w:pPr>
+        <w:keepNext w:val="0"/>
+        <w:keepLines w:val="0"/>
+        <w:widowControl/>
+        <w:numPr>
+          <w:ilvl w:val="1"/>
+          <w:numId w:val="11"/>
+        </w:numPr>
+        <w:suppressLineNumbers w:val="0"/>
+        <w:spacing w:before="0" w:beforeAutospacing="0" w:after="0" w:afterAutospacing="0" w:line="360" w:lineRule="auto"/>
+        <w:ind w:left="840" w:leftChars="0" w:right="0" w:hanging="420" w:firstLineChars="0"/>
+        <w:jc w:val="left"/>
+        <w:rPr>
+          <w:rFonts w:hint="default" w:ascii="Bodoni MT" w:hAnsi="Bodoni MT" w:eastAsia="等线" w:cs="Bodoni MT"/>
+          <w:color w:val="7030A0"/>
+          <w:sz w:val="22"/>
+          <w:szCs w:val="22"/>
+          <w:highlight w:val="yellow"/>
+        </w:rPr>
+      </w:pPr>
+      <w:r>
+        <w:rPr>
+          <w:rFonts w:hint="default" w:ascii="Bodoni MT" w:hAnsi="Bodoni MT" w:eastAsia="等线" w:cs="Bodoni MT"/>
+          <w:sz w:val="22"/>
+          <w:szCs w:val="22"/>
+          <w:lang w:val="en-IN"/>
+        </w:rPr>
+        <w:t xml:space="preserve">It is one way of solving CSRF issue; other way is </w:t>
+      </w:r>
+      <w:r>
+        <w:rPr>
+          <w:rFonts w:hint="default" w:ascii="Bodoni MT" w:hAnsi="Bodoni MT" w:eastAsia="等线" w:cs="Bodoni MT"/>
+          <w:color w:val="7030A0"/>
+          <w:sz w:val="22"/>
+          <w:szCs w:val="22"/>
+          <w:highlight w:val="yellow"/>
+          <w:lang w:val="en-IN"/>
+        </w:rPr>
+        <w:t>“Don’t allow any other website to use your session ID”</w:t>
+      </w:r>
+    </w:p>
+    <w:p>
+      <w:pPr>
+        <w:keepNext w:val="0"/>
+        <w:keepLines w:val="0"/>
+        <w:widowControl/>
+        <w:numPr>
+          <w:ilvl w:val="2"/>
+          <w:numId w:val="11"/>
+        </w:numPr>
+        <w:suppressLineNumbers w:val="0"/>
+        <w:spacing w:before="0" w:beforeAutospacing="0" w:after="0" w:afterAutospacing="0" w:line="360" w:lineRule="auto"/>
+        <w:ind w:left="1260" w:leftChars="0" w:right="0" w:hanging="420" w:firstLineChars="0"/>
+        <w:jc w:val="left"/>
+        <w:rPr>
+          <w:rFonts w:hint="default" w:ascii="Bodoni MT" w:hAnsi="Bodoni MT" w:eastAsia="等线" w:cs="Bodoni MT"/>
+          <w:sz w:val="22"/>
+          <w:szCs w:val="22"/>
+        </w:rPr>
+      </w:pPr>
+      <w:r>
+        <w:drawing>
+          <wp:inline distT="0" distB="0" distL="114300" distR="114300">
+            <wp:extent cx="4464050" cy="298450"/>
+            <wp:effectExtent l="0" t="0" r="6350" b="6350"/>
+            <wp:docPr id="12" name="Picture 12"/>
+            <wp:cNvGraphicFramePr>
+              <a:graphicFrameLocks xmlns:a="http://schemas.openxmlformats.org/drawingml/2006/main" noChangeAspect="1"/>
+            </wp:cNvGraphicFramePr>
+            <a:graphic xmlns:a="http://schemas.openxmlformats.org/drawingml/2006/main">
+              <a:graphicData uri="http://schemas.openxmlformats.org/drawingml/2006/picture">
+                <pic:pic xmlns:pic="http://schemas.openxmlformats.org/drawingml/2006/picture">
+                  <pic:nvPicPr>
+                    <pic:cNvPr id="12" name="Picture 12"/>
+                    <pic:cNvPicPr>
+                      <a:picLocks noChangeAspect="1"/>
+                    </pic:cNvPicPr>
+                  </pic:nvPicPr>
+                  <pic:blipFill>
+                    <a:blip r:embed="rId16"/>
+                    <a:stretch>
+                      <a:fillRect/>
+                    </a:stretch>
+                  </pic:blipFill>
+                  <pic:spPr>
+                    <a:xfrm>
+                      <a:off x="0" y="0"/>
+                      <a:ext cx="4464050" cy="298450"/>
+                    </a:xfrm>
+                    <a:prstGeom prst="rect">
+                      <a:avLst/>
+                    </a:prstGeom>
+                    <a:noFill/>
+                    <a:ln>
+                      <a:noFill/>
+                    </a:ln>
+                  </pic:spPr>
+                </pic:pic>
+              </a:graphicData>
+            </a:graphic>
+          </wp:inline>
+        </w:drawing>
+      </w:r>
+    </w:p>
+    <w:p>
+      <w:pPr>
+        <w:keepNext w:val="0"/>
+        <w:keepLines w:val="0"/>
+        <w:widowControl/>
+        <w:numPr>
+          <w:ilvl w:val="2"/>
+          <w:numId w:val="11"/>
+        </w:numPr>
+        <w:suppressLineNumbers w:val="0"/>
+        <w:spacing w:before="0" w:beforeAutospacing="0" w:after="0" w:afterAutospacing="0" w:line="360" w:lineRule="auto"/>
+        <w:ind w:left="1260" w:leftChars="0" w:right="0" w:hanging="420" w:firstLineChars="0"/>
+        <w:jc w:val="left"/>
+        <w:rPr>
+          <w:rFonts w:hint="default" w:ascii="Bodoni MT" w:hAnsi="Bodoni MT" w:eastAsia="等线" w:cs="Bodoni MT"/>
+          <w:sz w:val="22"/>
+          <w:szCs w:val="22"/>
+        </w:rPr>
+      </w:pPr>
+      <w:r>
+        <w:rPr>
+          <w:rFonts w:hint="default" w:ascii="Bodoni MT" w:hAnsi="Bodoni MT" w:eastAsia="等线" w:cs="Bodoni MT"/>
+          <w:sz w:val="22"/>
+          <w:szCs w:val="22"/>
+          <w:lang w:val="en-IN"/>
+        </w:rPr>
+        <w:t xml:space="preserve">Add this in your </w:t>
+      </w:r>
+      <w:r>
+        <w:rPr>
+          <w:rFonts w:hint="default" w:ascii="Bodoni MT" w:hAnsi="Bodoni MT" w:eastAsia="等线" w:cs="Bodoni MT"/>
+          <w:b/>
+          <w:bCs/>
+          <w:sz w:val="22"/>
+          <w:szCs w:val="22"/>
+          <w:lang w:val="en-IN"/>
+        </w:rPr>
+        <w:t>application.properties</w:t>
+      </w:r>
+      <w:r>
+        <w:rPr>
+          <w:rFonts w:hint="default" w:ascii="Bodoni MT" w:hAnsi="Bodoni MT" w:eastAsia="等线" w:cs="Bodoni MT"/>
+          <w:b w:val="0"/>
+          <w:bCs w:val="0"/>
+          <w:sz w:val="22"/>
+          <w:szCs w:val="22"/>
+          <w:lang w:val="en-IN"/>
+        </w:rPr>
+        <w:t xml:space="preserve"> file and it’ll restrict other website to use your session id.</w:t>
+      </w:r>
+    </w:p>
+    <w:p>
+      <w:pPr>
+        <w:keepNext w:val="0"/>
+        <w:keepLines w:val="0"/>
+        <w:widowControl/>
+        <w:numPr>
+          <w:ilvl w:val="0"/>
+          <w:numId w:val="11"/>
+        </w:numPr>
+        <w:suppressLineNumbers w:val="0"/>
+        <w:spacing w:before="0" w:beforeAutospacing="0" w:after="0" w:afterAutospacing="0" w:line="360" w:lineRule="auto"/>
+        <w:ind w:left="420" w:leftChars="0" w:right="0" w:hanging="420" w:firstLineChars="0"/>
+        <w:jc w:val="left"/>
+        <w:rPr>
+          <w:rFonts w:hint="default" w:ascii="Bodoni MT" w:hAnsi="Bodoni MT" w:eastAsia="等线" w:cs="Bodoni MT"/>
+          <w:sz w:val="22"/>
+          <w:szCs w:val="22"/>
+        </w:rPr>
+      </w:pPr>
+      <w:r>
+        <w:rPr>
+          <w:rFonts w:hint="default" w:ascii="Bodoni MT" w:hAnsi="Bodoni MT" w:eastAsia="等线" w:cs="Bodoni MT"/>
+          <w:b w:val="0"/>
+          <w:bCs w:val="0"/>
+          <w:sz w:val="22"/>
+          <w:szCs w:val="22"/>
+          <w:lang w:val="en-IN"/>
+        </w:rPr>
+        <w:t xml:space="preserve">There are 2 types of application: </w:t>
+      </w:r>
+      <w:r>
+        <w:rPr>
+          <w:rFonts w:hint="default" w:ascii="Bodoni MT" w:hAnsi="Bodoni MT" w:eastAsia="等线" w:cs="Bodoni MT"/>
+          <w:b/>
+          <w:bCs/>
+          <w:sz w:val="22"/>
+          <w:szCs w:val="22"/>
+          <w:lang w:val="en-IN"/>
+        </w:rPr>
+        <w:t>stateful</w:t>
+      </w:r>
+      <w:r>
+        <w:rPr>
+          <w:rFonts w:hint="default" w:ascii="Bodoni MT" w:hAnsi="Bodoni MT" w:eastAsia="等线" w:cs="Bodoni MT"/>
+          <w:b w:val="0"/>
+          <w:bCs w:val="0"/>
+          <w:sz w:val="22"/>
+          <w:szCs w:val="22"/>
+          <w:lang w:val="en-IN"/>
+        </w:rPr>
+        <w:t xml:space="preserve"> and </w:t>
+      </w:r>
+      <w:r>
+        <w:rPr>
+          <w:rFonts w:hint="default" w:ascii="Bodoni MT" w:hAnsi="Bodoni MT" w:eastAsia="等线" w:cs="Bodoni MT"/>
+          <w:b/>
+          <w:bCs/>
+          <w:sz w:val="22"/>
+          <w:szCs w:val="22"/>
+          <w:lang w:val="en-IN"/>
+        </w:rPr>
+        <w:t>stateless</w:t>
+      </w:r>
+      <w:r>
+        <w:rPr>
+          <w:rFonts w:hint="default" w:ascii="Bodoni MT" w:hAnsi="Bodoni MT" w:eastAsia="等线" w:cs="Bodoni MT"/>
+          <w:b w:val="0"/>
+          <w:bCs w:val="0"/>
+          <w:sz w:val="22"/>
+          <w:szCs w:val="22"/>
+          <w:lang w:val="en-IN"/>
+        </w:rPr>
+        <w:t>.</w:t>
+      </w:r>
+    </w:p>
+    <w:p>
+      <w:pPr>
+        <w:keepNext w:val="0"/>
+        <w:keepLines w:val="0"/>
+        <w:widowControl/>
+        <w:numPr>
+          <w:ilvl w:val="1"/>
+          <w:numId w:val="11"/>
+        </w:numPr>
+        <w:suppressLineNumbers w:val="0"/>
+        <w:spacing w:before="0" w:beforeAutospacing="0" w:after="0" w:afterAutospacing="0" w:line="360" w:lineRule="auto"/>
+        <w:ind w:left="840" w:leftChars="0" w:right="0" w:hanging="420" w:firstLineChars="0"/>
+        <w:jc w:val="left"/>
+        <w:rPr>
+          <w:rFonts w:hint="default" w:ascii="Bodoni MT" w:hAnsi="Bodoni MT" w:eastAsia="等线" w:cs="Bodoni MT"/>
+          <w:sz w:val="22"/>
+          <w:szCs w:val="22"/>
+        </w:rPr>
+      </w:pPr>
+      <w:r>
+        <w:rPr>
+          <w:rFonts w:hint="default" w:ascii="Bodoni MT" w:hAnsi="Bodoni MT" w:eastAsia="等线" w:cs="Bodoni MT"/>
+          <w:b w:val="0"/>
+          <w:bCs w:val="0"/>
+          <w:sz w:val="22"/>
+          <w:szCs w:val="22"/>
+          <w:lang w:val="en-IN"/>
+        </w:rPr>
+        <w:t xml:space="preserve">The one we were using now was </w:t>
+      </w:r>
+      <w:r>
+        <w:rPr>
+          <w:rFonts w:hint="default" w:ascii="Bodoni MT" w:hAnsi="Bodoni MT" w:eastAsia="等线" w:cs="Bodoni MT"/>
+          <w:b/>
+          <w:bCs/>
+          <w:sz w:val="22"/>
+          <w:szCs w:val="22"/>
+          <w:lang w:val="en-IN"/>
+        </w:rPr>
+        <w:t>stateful</w:t>
+      </w:r>
+      <w:r>
+        <w:rPr>
+          <w:rFonts w:hint="default" w:ascii="Bodoni MT" w:hAnsi="Bodoni MT" w:eastAsia="等线" w:cs="Bodoni MT"/>
+          <w:b w:val="0"/>
+          <w:bCs w:val="0"/>
+          <w:sz w:val="22"/>
+          <w:szCs w:val="22"/>
+          <w:lang w:val="en-IN"/>
+        </w:rPr>
+        <w:t xml:space="preserve">, because it was using same </w:t>
+      </w:r>
+      <w:r>
+        <w:rPr>
+          <w:rFonts w:hint="default" w:ascii="Bodoni MT" w:hAnsi="Bodoni MT" w:eastAsia="等线" w:cs="Bodoni MT"/>
+          <w:b w:val="0"/>
+          <w:bCs w:val="0"/>
+          <w:i/>
+          <w:iCs/>
+          <w:sz w:val="22"/>
+          <w:szCs w:val="22"/>
+          <w:lang w:val="en-IN"/>
+        </w:rPr>
+        <w:t>session ID</w:t>
+      </w:r>
+      <w:r>
+        <w:rPr>
+          <w:rFonts w:hint="default" w:ascii="Bodoni MT" w:hAnsi="Bodoni MT" w:eastAsia="等线" w:cs="Bodoni MT"/>
+          <w:b w:val="0"/>
+          <w:bCs w:val="0"/>
+          <w:i w:val="0"/>
+          <w:iCs w:val="0"/>
+          <w:sz w:val="22"/>
+          <w:szCs w:val="22"/>
+          <w:lang w:val="en-IN"/>
+        </w:rPr>
+        <w:t xml:space="preserve"> for all the requests.</w:t>
+      </w:r>
+    </w:p>
+    <w:p>
+      <w:pPr>
+        <w:keepNext w:val="0"/>
+        <w:keepLines w:val="0"/>
+        <w:widowControl/>
+        <w:numPr>
+          <w:ilvl w:val="1"/>
+          <w:numId w:val="11"/>
+        </w:numPr>
+        <w:suppressLineNumbers w:val="0"/>
+        <w:spacing w:before="0" w:beforeAutospacing="0" w:after="0" w:afterAutospacing="0" w:line="360" w:lineRule="auto"/>
+        <w:ind w:left="840" w:leftChars="0" w:right="0" w:hanging="420" w:firstLineChars="0"/>
+        <w:jc w:val="left"/>
+        <w:rPr>
+          <w:rFonts w:hint="default" w:ascii="Bodoni MT" w:hAnsi="Bodoni MT" w:eastAsia="等线" w:cs="Bodoni MT"/>
+          <w:sz w:val="22"/>
+          <w:szCs w:val="22"/>
+        </w:rPr>
+      </w:pPr>
+      <w:r>
+        <w:rPr>
+          <w:rFonts w:hint="default" w:ascii="Bodoni MT" w:hAnsi="Bodoni MT" w:eastAsia="等线" w:cs="Bodoni MT"/>
+          <w:sz w:val="22"/>
+          <w:szCs w:val="22"/>
+          <w:lang w:val="en-IN"/>
+        </w:rPr>
+        <w:t xml:space="preserve">In case of </w:t>
+      </w:r>
+      <w:r>
+        <w:rPr>
+          <w:rFonts w:hint="default" w:ascii="Bodoni MT" w:hAnsi="Bodoni MT" w:eastAsia="等线" w:cs="Bodoni MT"/>
+          <w:b/>
+          <w:bCs/>
+          <w:sz w:val="22"/>
+          <w:szCs w:val="22"/>
+          <w:lang w:val="en-IN"/>
+        </w:rPr>
+        <w:t>stateless</w:t>
+      </w:r>
+      <w:r>
+        <w:rPr>
+          <w:rFonts w:hint="default" w:ascii="Bodoni MT" w:hAnsi="Bodoni MT" w:eastAsia="等线" w:cs="Bodoni MT"/>
+          <w:b w:val="0"/>
+          <w:bCs w:val="0"/>
+          <w:sz w:val="22"/>
+          <w:szCs w:val="22"/>
+          <w:lang w:val="en-IN"/>
+        </w:rPr>
+        <w:t xml:space="preserve"> we need to pass the </w:t>
+      </w:r>
+      <w:r>
+        <w:rPr>
+          <w:rFonts w:hint="default" w:ascii="Bodoni MT" w:hAnsi="Bodoni MT" w:eastAsia="等线" w:cs="Bodoni MT"/>
+          <w:b/>
+          <w:bCs/>
+          <w:sz w:val="22"/>
+          <w:szCs w:val="22"/>
+          <w:lang w:val="en-IN"/>
+        </w:rPr>
+        <w:t>username</w:t>
+      </w:r>
+      <w:r>
+        <w:rPr>
+          <w:rFonts w:hint="default" w:ascii="Bodoni MT" w:hAnsi="Bodoni MT" w:eastAsia="等线" w:cs="Bodoni MT"/>
+          <w:b w:val="0"/>
+          <w:bCs w:val="0"/>
+          <w:sz w:val="22"/>
+          <w:szCs w:val="22"/>
+          <w:lang w:val="en-IN"/>
+        </w:rPr>
+        <w:t xml:space="preserve"> &amp; </w:t>
+      </w:r>
+      <w:r>
+        <w:rPr>
+          <w:rFonts w:hint="default" w:ascii="Bodoni MT" w:hAnsi="Bodoni MT" w:eastAsia="等线" w:cs="Bodoni MT"/>
+          <w:b/>
+          <w:bCs/>
+          <w:sz w:val="22"/>
+          <w:szCs w:val="22"/>
+          <w:lang w:val="en-IN"/>
+        </w:rPr>
+        <w:t>password</w:t>
+      </w:r>
+      <w:r>
+        <w:rPr>
+          <w:rFonts w:hint="default" w:ascii="Bodoni MT" w:hAnsi="Bodoni MT" w:eastAsia="等线" w:cs="Bodoni MT"/>
+          <w:b w:val="0"/>
+          <w:bCs w:val="0"/>
+          <w:sz w:val="22"/>
+          <w:szCs w:val="22"/>
+          <w:lang w:val="en-IN"/>
+        </w:rPr>
+        <w:t xml:space="preserve"> in each request; so there is no need of </w:t>
+      </w:r>
+      <w:r>
+        <w:rPr>
+          <w:rFonts w:hint="default" w:ascii="Bodoni MT" w:hAnsi="Bodoni MT" w:eastAsia="等线" w:cs="Bodoni MT"/>
+          <w:b/>
+          <w:bCs/>
+          <w:sz w:val="22"/>
+          <w:szCs w:val="22"/>
+          <w:lang w:val="en-IN"/>
+        </w:rPr>
+        <w:t>csrf token</w:t>
+      </w:r>
+      <w:r>
+        <w:rPr>
+          <w:rFonts w:hint="default" w:ascii="Bodoni MT" w:hAnsi="Bodoni MT" w:eastAsia="等线" w:cs="Bodoni MT"/>
+          <w:b w:val="0"/>
+          <w:bCs w:val="0"/>
+          <w:sz w:val="22"/>
+          <w:szCs w:val="22"/>
+          <w:lang w:val="en-IN"/>
+        </w:rPr>
+        <w:t xml:space="preserve"> here.</w:t>
+      </w:r>
+    </w:p>
+    <w:p>
+      <w:pPr>
+        <w:keepNext w:val="0"/>
+        <w:keepLines w:val="0"/>
+        <w:widowControl/>
+        <w:numPr>
+          <w:ilvl w:val="0"/>
+          <w:numId w:val="11"/>
+        </w:numPr>
+        <w:suppressLineNumbers w:val="0"/>
+        <w:spacing w:before="0" w:beforeAutospacing="0" w:after="0" w:afterAutospacing="0" w:line="360" w:lineRule="auto"/>
+        <w:ind w:left="420" w:leftChars="0" w:right="0" w:hanging="420" w:firstLineChars="0"/>
+        <w:jc w:val="left"/>
+        <w:rPr>
+          <w:rFonts w:hint="default" w:ascii="Bodoni MT" w:hAnsi="Bodoni MT" w:eastAsia="等线" w:cs="Bodoni MT"/>
+          <w:sz w:val="22"/>
+          <w:szCs w:val="22"/>
+        </w:rPr>
+      </w:pPr>
+    </w:p>
+    <w:p>
+      <w:pPr>
+        <w:rPr>
+          <w:rFonts w:hint="default" w:ascii="Bodoni MT" w:hAnsi="Bodoni MT" w:eastAsia="等线" w:cs="Bodoni MT"/>
+          <w:sz w:val="22"/>
+          <w:szCs w:val="22"/>
+        </w:rPr>
+      </w:pPr>
+      <w:r>
+        <w:rPr>
+          <w:rFonts w:hint="default" w:ascii="Bodoni MT" w:hAnsi="Bodoni MT" w:eastAsia="等线" w:cs="Bodoni MT"/>
+          <w:sz w:val="22"/>
+          <w:szCs w:val="22"/>
+        </w:rPr>
+        <w:br w:type="page"/>
+      </w:r>
+    </w:p>
+    <w:p>
+      <w:pPr>
+        <w:keepNext w:val="0"/>
+        <w:keepLines w:val="0"/>
+        <w:widowControl/>
+        <w:numPr>
+          <w:ilvl w:val="0"/>
+          <w:numId w:val="11"/>
+        </w:numPr>
+        <w:suppressLineNumbers w:val="0"/>
+        <w:spacing w:before="0" w:beforeAutospacing="0" w:after="0" w:afterAutospacing="0" w:line="360" w:lineRule="auto"/>
+        <w:ind w:left="420" w:leftChars="0" w:right="0" w:hanging="420" w:firstLineChars="0"/>
+        <w:jc w:val="left"/>
+        <w:rPr>
+          <w:rFonts w:hint="default" w:ascii="Bodoni MT" w:hAnsi="Bodoni MT" w:eastAsia="等线" w:cs="Bodoni MT"/>
+          <w:b/>
+          <w:bCs/>
+          <w:color w:val="002060"/>
+          <w:sz w:val="30"/>
+          <w:szCs w:val="30"/>
+          <w:highlight w:val="lightGray"/>
+          <w:u w:val="single"/>
+        </w:rPr>
+      </w:pPr>
+      <w:r>
+        <w:rPr>
+          <w:rFonts w:hint="default" w:ascii="Bodoni MT" w:hAnsi="Bodoni MT" w:eastAsia="等线" w:cs="Bodoni MT"/>
+          <w:b/>
+          <w:bCs/>
+          <w:color w:val="002060"/>
+          <w:sz w:val="30"/>
+          <w:szCs w:val="30"/>
+          <w:highlight w:val="lightGray"/>
+          <w:u w:val="single"/>
+          <w:lang w:val="en-IN"/>
+        </w:rPr>
+        <w:t>Spring Security Working</w:t>
+      </w:r>
+    </w:p>
+    <w:p>
+      <w:pPr>
+        <w:keepNext w:val="0"/>
+        <w:keepLines w:val="0"/>
+        <w:widowControl/>
+        <w:numPr>
+          <w:ilvl w:val="0"/>
+          <w:numId w:val="11"/>
+        </w:numPr>
+        <w:suppressLineNumbers w:val="0"/>
+        <w:spacing w:before="0" w:beforeAutospacing="0" w:after="0" w:afterAutospacing="0" w:line="360" w:lineRule="auto"/>
+        <w:ind w:left="420" w:leftChars="0" w:right="0" w:hanging="420" w:firstLineChars="0"/>
+        <w:jc w:val="left"/>
+        <w:rPr>
+          <w:rFonts w:hint="default" w:ascii="Bodoni MT" w:hAnsi="Bodoni MT" w:eastAsia="等线" w:cs="Bodoni MT"/>
+          <w:sz w:val="22"/>
+          <w:szCs w:val="22"/>
+        </w:rPr>
+      </w:pPr>
+      <w:r>
+        <w:rPr>
+          <w:rFonts w:hint="default" w:ascii="Bodoni MT" w:hAnsi="Bodoni MT" w:eastAsia="等线" w:cs="Bodoni MT"/>
+          <w:sz w:val="22"/>
+          <w:szCs w:val="22"/>
+          <w:lang w:val="en-IN"/>
+        </w:rPr>
+        <w:t xml:space="preserve">The filters are present in between the </w:t>
+      </w:r>
+      <w:r>
+        <w:rPr>
+          <w:rFonts w:hint="default" w:ascii="Bodoni MT" w:hAnsi="Bodoni MT" w:eastAsia="等线" w:cs="Bodoni MT"/>
+          <w:b/>
+          <w:bCs/>
+          <w:sz w:val="22"/>
+          <w:szCs w:val="22"/>
+          <w:lang w:val="en-IN"/>
+        </w:rPr>
+        <w:t>Tomcat</w:t>
+      </w:r>
+      <w:r>
+        <w:rPr>
+          <w:rFonts w:hint="default" w:ascii="Bodoni MT" w:hAnsi="Bodoni MT" w:eastAsia="等线" w:cs="Bodoni MT"/>
+          <w:b w:val="0"/>
+          <w:bCs w:val="0"/>
+          <w:sz w:val="22"/>
+          <w:szCs w:val="22"/>
+          <w:lang w:val="en-IN"/>
+        </w:rPr>
+        <w:t xml:space="preserve"> and </w:t>
+      </w:r>
+      <w:r>
+        <w:rPr>
+          <w:rFonts w:hint="default" w:ascii="Bodoni MT" w:hAnsi="Bodoni MT" w:eastAsia="等线" w:cs="Bodoni MT"/>
+          <w:b/>
+          <w:bCs/>
+          <w:sz w:val="22"/>
+          <w:szCs w:val="22"/>
+          <w:lang w:val="en-IN"/>
+        </w:rPr>
+        <w:t>DispatcherServlet</w:t>
+      </w:r>
+      <w:r>
+        <w:rPr>
+          <w:rFonts w:hint="default" w:ascii="Bodoni MT" w:hAnsi="Bodoni MT" w:eastAsia="等线" w:cs="Bodoni MT"/>
+          <w:b w:val="0"/>
+          <w:bCs w:val="0"/>
+          <w:sz w:val="22"/>
+          <w:szCs w:val="22"/>
+          <w:lang w:val="en-IN"/>
+        </w:rPr>
+        <w:t>’</w:t>
+      </w:r>
+      <w:r>
+        <w:rPr>
+          <w:rFonts w:hint="default" w:ascii="Bodoni MT" w:hAnsi="Bodoni MT" w:eastAsia="等线" w:cs="Bodoni MT"/>
+          <w:b w:val="0"/>
+          <w:bCs w:val="0"/>
+          <w:sz w:val="22"/>
+          <w:szCs w:val="22"/>
+          <w:lang w:val="en-IN"/>
+        </w:rPr>
+        <w:tab/>
+      </w:r>
+    </w:p>
+    <w:p>
+      <w:pPr>
+        <w:keepNext w:val="0"/>
+        <w:keepLines w:val="0"/>
+        <w:widowControl/>
+        <w:numPr>
+          <w:ilvl w:val="1"/>
+          <w:numId w:val="11"/>
+        </w:numPr>
+        <w:suppressLineNumbers w:val="0"/>
+        <w:spacing w:before="0" w:beforeAutospacing="0" w:after="0" w:afterAutospacing="0" w:line="360" w:lineRule="auto"/>
+        <w:ind w:left="840" w:leftChars="0" w:right="0" w:hanging="420" w:firstLineChars="0"/>
+        <w:jc w:val="left"/>
+        <w:rPr>
+          <w:rFonts w:hint="default" w:ascii="Bodoni MT" w:hAnsi="Bodoni MT" w:eastAsia="等线" w:cs="Bodoni MT"/>
+          <w:sz w:val="22"/>
+          <w:szCs w:val="22"/>
+        </w:rPr>
+      </w:pPr>
+      <w:r>
+        <w:drawing>
+          <wp:inline distT="0" distB="0" distL="114300" distR="114300">
+            <wp:extent cx="3415030" cy="3435350"/>
+            <wp:effectExtent l="0" t="0" r="1270" b="6350"/>
+            <wp:docPr id="14" name="Picture 14"/>
+            <wp:cNvGraphicFramePr>
+              <a:graphicFrameLocks xmlns:a="http://schemas.openxmlformats.org/drawingml/2006/main" noChangeAspect="1"/>
+            </wp:cNvGraphicFramePr>
+            <a:graphic xmlns:a="http://schemas.openxmlformats.org/drawingml/2006/main">
+              <a:graphicData uri="http://schemas.openxmlformats.org/drawingml/2006/picture">
+                <pic:pic xmlns:pic="http://schemas.openxmlformats.org/drawingml/2006/picture">
+                  <pic:nvPicPr>
+                    <pic:cNvPr id="14" name="Picture 14"/>
+                    <pic:cNvPicPr>
+                      <a:picLocks noChangeAspect="1"/>
+                    </pic:cNvPicPr>
+                  </pic:nvPicPr>
+                  <pic:blipFill>
+                    <a:blip r:embed="rId17"/>
+                    <a:stretch>
+                      <a:fillRect/>
+                    </a:stretch>
+                  </pic:blipFill>
+                  <pic:spPr>
+                    <a:xfrm>
+                      <a:off x="0" y="0"/>
+                      <a:ext cx="3415030" cy="3435350"/>
+                    </a:xfrm>
+                    <a:prstGeom prst="rect">
+                      <a:avLst/>
+                    </a:prstGeom>
+                    <a:noFill/>
+                    <a:ln>
+                      <a:noFill/>
+                    </a:ln>
+                  </pic:spPr>
+                </pic:pic>
+              </a:graphicData>
+            </a:graphic>
+          </wp:inline>
+        </w:drawing>
+      </w:r>
+    </w:p>
+    <w:p>
+      <w:pPr>
+        <w:keepNext w:val="0"/>
+        <w:keepLines w:val="0"/>
+        <w:widowControl/>
+        <w:numPr>
+          <w:ilvl w:val="0"/>
+          <w:numId w:val="11"/>
+        </w:numPr>
+        <w:suppressLineNumbers w:val="0"/>
+        <w:spacing w:before="0" w:beforeAutospacing="0" w:after="0" w:afterAutospacing="0" w:line="360" w:lineRule="auto"/>
+        <w:ind w:left="420" w:leftChars="0" w:right="0" w:hanging="420" w:firstLineChars="0"/>
+        <w:jc w:val="left"/>
+        <w:rPr>
+          <w:rFonts w:hint="default" w:ascii="Bodoni MT" w:hAnsi="Bodoni MT" w:eastAsia="等线" w:cs="Bodoni MT"/>
+          <w:sz w:val="22"/>
+          <w:szCs w:val="22"/>
+          <w:highlight w:val="lightGray"/>
+        </w:rPr>
+      </w:pPr>
+      <w:r>
+        <w:rPr>
+          <w:rFonts w:hint="default" w:ascii="Bodoni MT" w:hAnsi="Bodoni MT" w:eastAsia="等线" w:cs="Bodoni MT"/>
+          <w:b/>
+          <w:bCs/>
+          <w:sz w:val="22"/>
+          <w:szCs w:val="22"/>
+          <w:highlight w:val="lightGray"/>
+          <w:lang w:val="en-IN"/>
+        </w:rPr>
+        <w:t>@EnableWebSecurity</w:t>
+      </w:r>
+    </w:p>
+    <w:p>
+      <w:pPr>
+        <w:keepNext w:val="0"/>
+        <w:keepLines w:val="0"/>
+        <w:widowControl/>
+        <w:numPr>
+          <w:ilvl w:val="1"/>
+          <w:numId w:val="11"/>
+        </w:numPr>
+        <w:suppressLineNumbers w:val="0"/>
+        <w:spacing w:before="0" w:beforeAutospacing="0" w:after="0" w:afterAutospacing="0" w:line="360" w:lineRule="auto"/>
+        <w:ind w:left="840" w:leftChars="0" w:right="0" w:hanging="420" w:firstLineChars="0"/>
+        <w:jc w:val="left"/>
+        <w:rPr>
+          <w:rFonts w:hint="default" w:ascii="Bodoni MT" w:hAnsi="Bodoni MT" w:eastAsia="等线" w:cs="Bodoni MT"/>
+          <w:sz w:val="22"/>
+          <w:szCs w:val="22"/>
+          <w:highlight w:val="lightGray"/>
+        </w:rPr>
+      </w:pPr>
+      <w:r>
+        <w:rPr>
+          <w:rFonts w:hint="default" w:ascii="Bodoni MT" w:hAnsi="Bodoni MT" w:eastAsia="等线" w:cs="Bodoni MT"/>
+          <w:sz w:val="22"/>
+          <w:szCs w:val="22"/>
+          <w:highlight w:val="lightGray"/>
+          <w:lang w:val="en-IN"/>
+        </w:rPr>
+        <w:t xml:space="preserve">It tells Spring </w:t>
+      </w:r>
+      <w:r>
+        <w:rPr>
+          <w:rFonts w:hint="default" w:ascii="Bodoni MT" w:hAnsi="Bodoni MT" w:eastAsia="等线"/>
+          <w:sz w:val="22"/>
+          <w:szCs w:val="22"/>
+          <w:highlight w:val="lightGray"/>
+          <w:lang w:val="en-IN"/>
+        </w:rPr>
+        <w:t>“Activate Spring Security’s filter chain for web requests”.</w:t>
+      </w:r>
+    </w:p>
+    <w:p>
+      <w:pPr>
+        <w:keepNext w:val="0"/>
+        <w:keepLines w:val="0"/>
+        <w:widowControl/>
+        <w:numPr>
+          <w:ilvl w:val="1"/>
+          <w:numId w:val="11"/>
+        </w:numPr>
+        <w:suppressLineNumbers w:val="0"/>
+        <w:spacing w:before="0" w:beforeAutospacing="0" w:after="0" w:afterAutospacing="0" w:line="360" w:lineRule="auto"/>
+        <w:ind w:left="840" w:leftChars="0" w:right="0" w:hanging="420" w:firstLineChars="0"/>
+        <w:jc w:val="left"/>
+        <w:rPr>
+          <w:rFonts w:hint="default" w:ascii="Bodoni MT" w:hAnsi="Bodoni MT" w:eastAsia="等线" w:cs="Bodoni MT"/>
+          <w:sz w:val="22"/>
+          <w:szCs w:val="22"/>
+        </w:rPr>
+      </w:pPr>
+      <w:r>
+        <w:rPr>
+          <w:rFonts w:hint="default" w:ascii="Bodoni MT" w:hAnsi="Bodoni MT" w:eastAsia="等线"/>
+          <w:sz w:val="22"/>
+          <w:szCs w:val="22"/>
+          <w:lang w:val="en-IN"/>
+        </w:rPr>
+        <w:t>Without it, no security filters are applied.</w:t>
+      </w:r>
+    </w:p>
+    <w:p>
+      <w:pPr>
+        <w:keepNext w:val="0"/>
+        <w:keepLines w:val="0"/>
+        <w:widowControl/>
+        <w:numPr>
+          <w:ilvl w:val="0"/>
+          <w:numId w:val="11"/>
+        </w:numPr>
+        <w:suppressLineNumbers w:val="0"/>
+        <w:spacing w:before="0" w:beforeAutospacing="0" w:after="0" w:afterAutospacing="0" w:line="360" w:lineRule="auto"/>
+        <w:ind w:left="420" w:leftChars="0" w:right="0" w:hanging="420" w:firstLineChars="0"/>
+        <w:jc w:val="left"/>
+        <w:rPr>
+          <w:rFonts w:hint="default" w:ascii="Bodoni MT" w:hAnsi="Bodoni MT" w:eastAsia="等线" w:cs="Bodoni MT"/>
+          <w:sz w:val="22"/>
+          <w:szCs w:val="22"/>
+        </w:rPr>
+      </w:pPr>
+      <w:r>
+        <w:rPr>
+          <w:rFonts w:hint="default" w:ascii="Bodoni MT" w:hAnsi="Bodoni MT" w:eastAsia="等线"/>
+          <w:sz w:val="22"/>
+          <w:szCs w:val="22"/>
+          <w:lang w:val="en-IN"/>
+        </w:rPr>
+        <w:t xml:space="preserve">In </w:t>
+      </w:r>
+      <w:r>
+        <w:rPr>
+          <w:rFonts w:hint="default" w:ascii="Bodoni MT" w:hAnsi="Bodoni MT" w:eastAsia="等线"/>
+          <w:b/>
+          <w:bCs/>
+          <w:sz w:val="22"/>
+          <w:szCs w:val="22"/>
+          <w:lang w:val="en-IN"/>
+        </w:rPr>
+        <w:t>Spring Boot</w:t>
+      </w:r>
+      <w:r>
+        <w:rPr>
+          <w:rFonts w:hint="default" w:ascii="Bodoni MT" w:hAnsi="Bodoni MT" w:eastAsia="等线"/>
+          <w:b w:val="0"/>
+          <w:bCs w:val="0"/>
+          <w:sz w:val="22"/>
+          <w:szCs w:val="22"/>
+          <w:lang w:val="en-IN"/>
+        </w:rPr>
+        <w:t xml:space="preserve">, spring security filters are auto-configured if the dependency </w:t>
+      </w:r>
+      <w:r>
+        <w:rPr>
+          <w:rFonts w:hint="default" w:ascii="Bodoni MT" w:hAnsi="Bodoni MT" w:eastAsia="等线"/>
+          <w:b/>
+          <w:bCs/>
+          <w:sz w:val="22"/>
+          <w:szCs w:val="22"/>
+          <w:lang w:val="en-IN"/>
+        </w:rPr>
+        <w:t>spring-boot-starter-security</w:t>
+      </w:r>
+      <w:r>
+        <w:rPr>
+          <w:rFonts w:hint="default" w:ascii="Bodoni MT" w:hAnsi="Bodoni MT" w:eastAsia="等线"/>
+          <w:b w:val="0"/>
+          <w:bCs w:val="0"/>
+          <w:sz w:val="22"/>
+          <w:szCs w:val="22"/>
+          <w:lang w:val="en-IN"/>
+        </w:rPr>
+        <w:t xml:space="preserve"> is present in the pom.xml</w:t>
+      </w:r>
+    </w:p>
+    <w:p>
+      <w:pPr>
+        <w:keepNext w:val="0"/>
+        <w:keepLines w:val="0"/>
+        <w:widowControl/>
+        <w:numPr>
+          <w:ilvl w:val="0"/>
+          <w:numId w:val="11"/>
+        </w:numPr>
+        <w:suppressLineNumbers w:val="0"/>
+        <w:spacing w:before="0" w:beforeAutospacing="0" w:after="0" w:afterAutospacing="0" w:line="360" w:lineRule="auto"/>
+        <w:ind w:left="420" w:leftChars="0" w:right="0" w:hanging="420" w:firstLineChars="0"/>
+        <w:jc w:val="left"/>
+        <w:rPr>
+          <w:rFonts w:hint="default" w:ascii="Bodoni MT" w:hAnsi="Bodoni MT" w:eastAsia="等线" w:cs="Bodoni MT"/>
+          <w:sz w:val="22"/>
+          <w:szCs w:val="22"/>
+        </w:rPr>
+      </w:pPr>
+      <w:r>
+        <w:rPr>
+          <w:rFonts w:hint="default" w:ascii="Bodoni MT" w:hAnsi="Bodoni MT" w:eastAsia="等线" w:cs="Bodoni MT"/>
+          <w:sz w:val="22"/>
+          <w:szCs w:val="22"/>
+          <w:lang w:val="en-IN"/>
+        </w:rPr>
+        <w:t xml:space="preserve">If you create a </w:t>
+      </w:r>
+      <w:r>
+        <w:rPr>
+          <w:rFonts w:hint="default" w:ascii="Bodoni MT" w:hAnsi="Bodoni MT" w:eastAsia="等线" w:cs="Bodoni MT"/>
+          <w:b/>
+          <w:bCs/>
+          <w:sz w:val="22"/>
+          <w:szCs w:val="22"/>
+          <w:lang w:val="en-IN"/>
+        </w:rPr>
+        <w:t>bean</w:t>
+      </w:r>
+      <w:r>
+        <w:rPr>
+          <w:rFonts w:hint="default" w:ascii="Bodoni MT" w:hAnsi="Bodoni MT" w:eastAsia="等线" w:cs="Bodoni MT"/>
+          <w:b w:val="0"/>
+          <w:bCs w:val="0"/>
+          <w:sz w:val="22"/>
+          <w:szCs w:val="22"/>
+          <w:lang w:val="en-IN"/>
+        </w:rPr>
+        <w:t xml:space="preserve"> of type </w:t>
+      </w:r>
+      <w:r>
+        <w:rPr>
+          <w:rFonts w:hint="default" w:ascii="Bodoni MT" w:hAnsi="Bodoni MT" w:eastAsia="等线"/>
+          <w:b w:val="0"/>
+          <w:bCs w:val="0"/>
+          <w:sz w:val="22"/>
+          <w:szCs w:val="22"/>
+          <w:lang w:val="en-IN"/>
+        </w:rPr>
+        <w:t>SecurityFilterChain then Spring will not create bean; menas basically you did override the bean creation.</w:t>
+      </w:r>
+    </w:p>
+    <w:p>
+      <w:pPr>
+        <w:keepNext w:val="0"/>
+        <w:keepLines w:val="0"/>
+        <w:widowControl/>
+        <w:numPr>
+          <w:ilvl w:val="1"/>
+          <w:numId w:val="11"/>
+        </w:numPr>
+        <w:suppressLineNumbers w:val="0"/>
+        <w:spacing w:before="0" w:beforeAutospacing="0" w:after="0" w:afterAutospacing="0" w:line="360" w:lineRule="auto"/>
+        <w:ind w:left="840" w:leftChars="0" w:right="0" w:hanging="420" w:firstLineChars="0"/>
+        <w:jc w:val="left"/>
+        <w:rPr>
+          <w:rFonts w:hint="default" w:ascii="Bodoni MT" w:hAnsi="Bodoni MT" w:eastAsia="等线" w:cs="Bodoni MT"/>
+          <w:sz w:val="22"/>
+          <w:szCs w:val="22"/>
+        </w:rPr>
+      </w:pPr>
+      <w:r>
+        <w:drawing>
+          <wp:inline distT="0" distB="0" distL="114300" distR="114300">
+            <wp:extent cx="5769610" cy="1626870"/>
+            <wp:effectExtent l="0" t="0" r="8890" b="11430"/>
+            <wp:docPr id="15" name="Picture 15"/>
+            <wp:cNvGraphicFramePr>
+              <a:graphicFrameLocks xmlns:a="http://schemas.openxmlformats.org/drawingml/2006/main" noChangeAspect="1"/>
+            </wp:cNvGraphicFramePr>
+            <a:graphic xmlns:a="http://schemas.openxmlformats.org/drawingml/2006/main">
+              <a:graphicData uri="http://schemas.openxmlformats.org/drawingml/2006/picture">
+                <pic:pic xmlns:pic="http://schemas.openxmlformats.org/drawingml/2006/picture">
+                  <pic:nvPicPr>
+                    <pic:cNvPr id="15" name="Picture 15"/>
+                    <pic:cNvPicPr>
+                      <a:picLocks noChangeAspect="1"/>
+                    </pic:cNvPicPr>
+                  </pic:nvPicPr>
+                  <pic:blipFill>
+                    <a:blip r:embed="rId18"/>
+                    <a:stretch>
+                      <a:fillRect/>
+                    </a:stretch>
+                  </pic:blipFill>
+                  <pic:spPr>
+                    <a:xfrm>
+                      <a:off x="0" y="0"/>
+                      <a:ext cx="5769610" cy="1626870"/>
+                    </a:xfrm>
+                    <a:prstGeom prst="rect">
+                      <a:avLst/>
+                    </a:prstGeom>
+                    <a:noFill/>
+                    <a:ln>
+                      <a:noFill/>
+                    </a:ln>
+                  </pic:spPr>
+                </pic:pic>
+              </a:graphicData>
+            </a:graphic>
+          </wp:inline>
+        </w:drawing>
+      </w:r>
+    </w:p>
+    <w:p>
+      <w:pPr>
+        <w:keepNext w:val="0"/>
+        <w:keepLines w:val="0"/>
+        <w:widowControl/>
+        <w:numPr>
+          <w:ilvl w:val="1"/>
+          <w:numId w:val="11"/>
+        </w:numPr>
+        <w:suppressLineNumbers w:val="0"/>
+        <w:spacing w:before="0" w:beforeAutospacing="0" w:after="0" w:afterAutospacing="0" w:line="360" w:lineRule="auto"/>
+        <w:ind w:left="840" w:leftChars="0" w:right="0" w:hanging="420" w:firstLineChars="0"/>
+        <w:jc w:val="left"/>
+        <w:rPr>
+          <w:rFonts w:hint="default" w:ascii="Bodoni MT" w:hAnsi="Bodoni MT" w:eastAsia="等线" w:cs="Bodoni MT"/>
+          <w:sz w:val="22"/>
+          <w:szCs w:val="22"/>
+        </w:rPr>
+      </w:pPr>
+      <w:r>
+        <w:rPr>
+          <w:rFonts w:hint="default" w:ascii="Bodoni MT" w:hAnsi="Bodoni MT" w:eastAsia="等线" w:cs="Bodoni MT"/>
+          <w:sz w:val="22"/>
+          <w:szCs w:val="22"/>
+          <w:lang w:val="en-IN"/>
+        </w:rPr>
+        <w:t>Now the filters will not be executed; you need to mention those filters.</w:t>
+      </w:r>
+    </w:p>
+    <w:p>
+      <w:pPr>
+        <w:keepNext w:val="0"/>
+        <w:keepLines w:val="0"/>
+        <w:widowControl/>
+        <w:numPr>
+          <w:ilvl w:val="0"/>
+          <w:numId w:val="11"/>
+        </w:numPr>
+        <w:suppressLineNumbers w:val="0"/>
+        <w:spacing w:before="0" w:beforeAutospacing="0" w:after="0" w:afterAutospacing="0" w:line="360" w:lineRule="auto"/>
+        <w:ind w:left="420" w:leftChars="0" w:right="0" w:hanging="420" w:firstLineChars="0"/>
+        <w:jc w:val="left"/>
+        <w:rPr>
+          <w:rFonts w:hint="default" w:ascii="Bodoni MT" w:hAnsi="Bodoni MT" w:eastAsia="等线" w:cs="Bodoni MT"/>
+          <w:sz w:val="22"/>
+          <w:szCs w:val="22"/>
+        </w:rPr>
+      </w:pPr>
+    </w:p>
+    <w:p>
+      <w:pPr>
+        <w:keepNext w:val="0"/>
+        <w:keepLines w:val="0"/>
+        <w:widowControl/>
+        <w:numPr>
+          <w:ilvl w:val="0"/>
+          <w:numId w:val="11"/>
+        </w:numPr>
+        <w:suppressLineNumbers w:val="0"/>
+        <w:spacing w:before="0" w:beforeAutospacing="0" w:after="0" w:afterAutospacing="0" w:line="360" w:lineRule="auto"/>
+        <w:ind w:left="420" w:leftChars="0" w:right="0" w:hanging="420" w:firstLineChars="0"/>
+        <w:jc w:val="left"/>
+        <w:rPr>
+          <w:rFonts w:hint="default" w:ascii="Bodoni MT" w:hAnsi="Bodoni MT" w:eastAsia="等线" w:cs="Bodoni MT"/>
+          <w:sz w:val="22"/>
+          <w:szCs w:val="22"/>
+        </w:rPr>
+      </w:pPr>
+      <w:r>
+        <w:rPr>
+          <w:rFonts w:hint="default" w:ascii="Bodoni MT" w:hAnsi="Bodoni MT" w:eastAsia="等线" w:cs="Bodoni MT"/>
+          <w:sz w:val="22"/>
+          <w:szCs w:val="22"/>
+          <w:lang w:val="en-IN"/>
+        </w:rPr>
+        <w:t>F</w:t>
+      </w:r>
+    </w:p>
+    <w:p>
+      <w:pPr>
+        <w:keepNext w:val="0"/>
+        <w:keepLines w:val="0"/>
+        <w:widowControl/>
+        <w:numPr>
+          <w:ilvl w:val="0"/>
+          <w:numId w:val="11"/>
+        </w:numPr>
+        <w:suppressLineNumbers w:val="0"/>
+        <w:spacing w:before="0" w:beforeAutospacing="0" w:after="0" w:afterAutospacing="0" w:line="360" w:lineRule="auto"/>
+        <w:ind w:left="420" w:leftChars="0" w:right="0" w:hanging="420" w:firstLineChars="0"/>
+        <w:jc w:val="left"/>
+        <w:rPr>
+          <w:rFonts w:hint="default" w:ascii="Bodoni MT" w:hAnsi="Bodoni MT" w:eastAsia="等线" w:cs="Bodoni MT"/>
+          <w:sz w:val="22"/>
+          <w:szCs w:val="22"/>
+        </w:rPr>
+      </w:pPr>
+      <w:r>
+        <w:rPr>
+          <w:rFonts w:hint="default" w:ascii="Bodoni MT" w:hAnsi="Bodoni MT" w:eastAsia="等线" w:cs="Bodoni MT"/>
+          <w:sz w:val="22"/>
+          <w:szCs w:val="22"/>
+          <w:lang w:val="en-IN"/>
+        </w:rPr>
+        <w:t>F</w:t>
+      </w:r>
+    </w:p>
+    <w:p>
+      <w:pPr>
+        <w:keepNext w:val="0"/>
+        <w:keepLines w:val="0"/>
+        <w:widowControl/>
+        <w:numPr>
+          <w:ilvl w:val="0"/>
+          <w:numId w:val="11"/>
+        </w:numPr>
+        <w:suppressLineNumbers w:val="0"/>
+        <w:spacing w:before="0" w:beforeAutospacing="0" w:after="0" w:afterAutospacing="0" w:line="360" w:lineRule="auto"/>
+        <w:ind w:left="420" w:leftChars="0" w:right="0" w:hanging="420" w:firstLineChars="0"/>
+        <w:jc w:val="left"/>
+        <w:rPr>
+          <w:rFonts w:hint="default" w:ascii="Bodoni MT" w:hAnsi="Bodoni MT" w:eastAsia="等线" w:cs="Bodoni MT"/>
+          <w:sz w:val="22"/>
+          <w:szCs w:val="22"/>
+        </w:rPr>
+      </w:pPr>
+      <w:r>
+        <w:rPr>
+          <w:rFonts w:hint="default" w:ascii="Bodoni MT" w:hAnsi="Bodoni MT" w:eastAsia="等线" w:cs="Bodoni MT"/>
+          <w:sz w:val="22"/>
+          <w:szCs w:val="22"/>
+          <w:lang w:val="en-IN"/>
+        </w:rPr>
+        <w:t>F</w:t>
+      </w:r>
+    </w:p>
+    <w:p>
+      <w:pPr>
+        <w:keepNext w:val="0"/>
+        <w:keepLines w:val="0"/>
+        <w:widowControl/>
+        <w:numPr>
+          <w:ilvl w:val="0"/>
+          <w:numId w:val="11"/>
+        </w:numPr>
+        <w:suppressLineNumbers w:val="0"/>
+        <w:spacing w:before="0" w:beforeAutospacing="0" w:after="0" w:afterAutospacing="0" w:line="360" w:lineRule="auto"/>
+        <w:ind w:left="420" w:leftChars="0" w:right="0" w:hanging="420" w:firstLineChars="0"/>
+        <w:jc w:val="left"/>
+        <w:rPr>
+          <w:rFonts w:hint="default" w:ascii="Bodoni MT" w:hAnsi="Bodoni MT" w:eastAsia="等线" w:cs="Bodoni MT"/>
+          <w:sz w:val="22"/>
+          <w:szCs w:val="22"/>
+        </w:rPr>
+      </w:pPr>
+      <w:r>
+        <w:rPr>
+          <w:rFonts w:hint="default" w:ascii="Bodoni MT" w:hAnsi="Bodoni MT" w:eastAsia="等线" w:cs="Bodoni MT"/>
+          <w:sz w:val="22"/>
+          <w:szCs w:val="22"/>
+          <w:lang w:val="en-IN"/>
+        </w:rPr>
+        <w:t>F</w:t>
+      </w:r>
+    </w:p>
+    <w:p>
+      <w:pPr>
+        <w:keepNext w:val="0"/>
+        <w:keepLines w:val="0"/>
+        <w:widowControl/>
+        <w:numPr>
+          <w:ilvl w:val="0"/>
+          <w:numId w:val="11"/>
+        </w:numPr>
+        <w:suppressLineNumbers w:val="0"/>
+        <w:spacing w:before="0" w:beforeAutospacing="0" w:after="0" w:afterAutospacing="0" w:line="360" w:lineRule="auto"/>
+        <w:ind w:left="420" w:leftChars="0" w:right="0" w:hanging="420" w:firstLineChars="0"/>
+        <w:jc w:val="left"/>
+        <w:rPr>
+          <w:rFonts w:hint="default" w:ascii="Bodoni MT" w:hAnsi="Bodoni MT" w:eastAsia="等线" w:cs="Bodoni MT"/>
+          <w:sz w:val="22"/>
+          <w:szCs w:val="22"/>
+        </w:rPr>
+      </w:pPr>
+      <w:r>
+        <w:rPr>
+          <w:rFonts w:hint="default" w:ascii="Bodoni MT" w:hAnsi="Bodoni MT" w:eastAsia="等线" w:cs="Bodoni MT"/>
+          <w:sz w:val="22"/>
+          <w:szCs w:val="22"/>
+          <w:lang w:val="en-IN"/>
+        </w:rPr>
+        <w:t>F</w:t>
+      </w:r>
+    </w:p>
+    <w:p>
+      <w:pPr>
+        <w:keepNext w:val="0"/>
+        <w:keepLines w:val="0"/>
+        <w:widowControl/>
+        <w:numPr>
+          <w:ilvl w:val="0"/>
+          <w:numId w:val="11"/>
+        </w:numPr>
+        <w:suppressLineNumbers w:val="0"/>
+        <w:spacing w:before="0" w:beforeAutospacing="0" w:after="0" w:afterAutospacing="0" w:line="360" w:lineRule="auto"/>
+        <w:ind w:left="420" w:leftChars="0" w:right="0" w:hanging="420" w:firstLineChars="0"/>
+        <w:jc w:val="left"/>
+        <w:rPr>
+          <w:rFonts w:hint="default" w:ascii="Bodoni MT" w:hAnsi="Bodoni MT" w:eastAsia="等线" w:cs="Bodoni MT"/>
+          <w:sz w:val="22"/>
+          <w:szCs w:val="22"/>
+        </w:rPr>
+      </w:pPr>
+      <w:r>
+        <w:rPr>
+          <w:rFonts w:hint="default" w:ascii="Bodoni MT" w:hAnsi="Bodoni MT" w:eastAsia="等线" w:cs="Bodoni MT"/>
+          <w:sz w:val="22"/>
+          <w:szCs w:val="22"/>
+          <w:lang w:val="en-IN"/>
+        </w:rPr>
+        <w:t>F</w:t>
+      </w:r>
+    </w:p>
+    <w:p>
+      <w:pPr>
+        <w:keepNext w:val="0"/>
+        <w:keepLines w:val="0"/>
+        <w:widowControl/>
+        <w:numPr>
+          <w:ilvl w:val="0"/>
+          <w:numId w:val="11"/>
+        </w:numPr>
+        <w:suppressLineNumbers w:val="0"/>
+        <w:spacing w:before="0" w:beforeAutospacing="0" w:after="0" w:afterAutospacing="0" w:line="360" w:lineRule="auto"/>
+        <w:ind w:left="420" w:leftChars="0" w:right="0" w:hanging="420" w:firstLineChars="0"/>
+        <w:jc w:val="left"/>
+        <w:rPr>
+          <w:rFonts w:hint="default" w:ascii="Bodoni MT" w:hAnsi="Bodoni MT" w:eastAsia="等线" w:cs="Bodoni MT"/>
+          <w:sz w:val="22"/>
+          <w:szCs w:val="22"/>
+        </w:rPr>
+      </w:pPr>
+      <w:r>
+        <w:rPr>
+          <w:rFonts w:hint="default" w:ascii="Bodoni MT" w:hAnsi="Bodoni MT" w:eastAsia="等线" w:cs="Bodoni MT"/>
+          <w:sz w:val="22"/>
+          <w:szCs w:val="22"/>
+          <w:lang w:val="en-IN"/>
+        </w:rPr>
+        <w:t>F</w:t>
+      </w:r>
+    </w:p>
+    <w:p>
+      <w:pPr>
+        <w:keepNext w:val="0"/>
+        <w:keepLines w:val="0"/>
+        <w:widowControl/>
+        <w:numPr>
+          <w:ilvl w:val="0"/>
+          <w:numId w:val="11"/>
+        </w:numPr>
+        <w:suppressLineNumbers w:val="0"/>
+        <w:spacing w:before="0" w:beforeAutospacing="0" w:after="0" w:afterAutospacing="0" w:line="360" w:lineRule="auto"/>
+        <w:ind w:left="420" w:leftChars="0" w:right="0" w:hanging="420" w:firstLineChars="0"/>
+        <w:jc w:val="left"/>
+        <w:rPr>
+          <w:rFonts w:hint="default" w:ascii="Bodoni MT" w:hAnsi="Bodoni MT" w:eastAsia="等线" w:cs="Bodoni MT"/>
+          <w:sz w:val="22"/>
+          <w:szCs w:val="22"/>
+        </w:rPr>
+      </w:pPr>
+      <w:r>
+        <w:rPr>
+          <w:rFonts w:hint="default" w:ascii="Bodoni MT" w:hAnsi="Bodoni MT" w:eastAsia="等线" w:cs="Bodoni MT"/>
+          <w:sz w:val="22"/>
+          <w:szCs w:val="22"/>
+          <w:lang w:val="en-IN"/>
+        </w:rPr>
+        <w:t>F</w:t>
+      </w:r>
+    </w:p>
+    <w:p>
+      <w:pPr>
+        <w:keepNext w:val="0"/>
+        <w:keepLines w:val="0"/>
+        <w:widowControl/>
+        <w:numPr>
+          <w:ilvl w:val="0"/>
+          <w:numId w:val="11"/>
+        </w:numPr>
+        <w:suppressLineNumbers w:val="0"/>
+        <w:spacing w:before="0" w:beforeAutospacing="0" w:after="0" w:afterAutospacing="0" w:line="360" w:lineRule="auto"/>
+        <w:ind w:left="420" w:leftChars="0" w:right="0" w:hanging="420" w:firstLineChars="0"/>
+        <w:jc w:val="left"/>
+        <w:rPr>
+          <w:rFonts w:hint="default" w:ascii="Bodoni MT" w:hAnsi="Bodoni MT" w:eastAsia="等线" w:cs="Bodoni MT"/>
+          <w:sz w:val="22"/>
+          <w:szCs w:val="22"/>
+        </w:rPr>
+      </w:pPr>
+      <w:r>
+        <w:rPr>
+          <w:rFonts w:hint="default" w:ascii="Bodoni MT" w:hAnsi="Bodoni MT" w:eastAsia="等线" w:cs="Bodoni MT"/>
+          <w:sz w:val="22"/>
+          <w:szCs w:val="22"/>
+          <w:lang w:val="en-IN"/>
+        </w:rPr>
+        <w:t>F</w:t>
+      </w:r>
+    </w:p>
+    <w:p>
+      <w:pPr>
+        <w:keepNext w:val="0"/>
+        <w:keepLines w:val="0"/>
+        <w:widowControl/>
+        <w:numPr>
+          <w:ilvl w:val="0"/>
+          <w:numId w:val="11"/>
+        </w:numPr>
+        <w:suppressLineNumbers w:val="0"/>
+        <w:spacing w:before="0" w:beforeAutospacing="0" w:after="0" w:afterAutospacing="0" w:line="360" w:lineRule="auto"/>
+        <w:ind w:left="420" w:leftChars="0" w:right="0" w:hanging="420" w:firstLineChars="0"/>
         <w:jc w:val="left"/>
         <w:rPr>
           <w:rFonts w:hint="default" w:ascii="Bodoni MT" w:hAnsi="Bodoni MT" w:eastAsia="等线" w:cs="Bodoni MT"/>

</xml_diff>

<commit_message>
minor dependency ingjection check
</commit_message>
<xml_diff>
--- a/module5.docx
+++ b/module5.docx
@@ -947,6 +947,7 @@
         <w:keepLines w:val="0"/>
         <w:widowControl/>
         <w:numPr>
+          <w:ilvl w:val="0"/>
           <w:numId w:val="0"/>
         </w:numPr>
         <w:suppressLineNumbers w:val="0"/>
@@ -1820,7 +1821,7 @@
           <w:szCs w:val="22"/>
           <w:lang w:val="en-IN"/>
         </w:rPr>
-        <w:t xml:space="preserve">, rather it is beind added to </w:t>
+        <w:t xml:space="preserve">, rather it is being added to </w:t>
       </w:r>
       <w:r>
         <w:rPr>
@@ -2391,18 +2392,7 @@
           <w:szCs w:val="22"/>
           <w:lang w:val="en-IN"/>
         </w:rPr>
-        <w:t xml:space="preserve"> can have many filters, many servlets; but in case of spring we have only one Servlet</w:t>
-      </w:r>
-      <w:r>
-        <w:rPr>
-          <w:rFonts w:hint="default" w:ascii="Bodoni MT" w:hAnsi="Bodoni MT" w:eastAsia="等线" w:cs="Bodoni MT"/>
-          <w:b w:val="0"/>
-          <w:bCs w:val="0"/>
-          <w:sz w:val="22"/>
-          <w:szCs w:val="22"/>
-          <w:lang w:val="en-IN"/>
-        </w:rPr>
-        <w:t xml:space="preserve"> which is </w:t>
+        <w:t xml:space="preserve"> can have many filters, many servlets; but in case of spring we have only one Servlet which is </w:t>
       </w:r>
       <w:r>
         <w:rPr>
@@ -2413,7 +2403,7 @@
           <w:szCs w:val="22"/>
           <w:lang w:val="en-IN"/>
         </w:rPr>
-        <w:t>DispathcerServlet</w:t>
+        <w:t>DispatcherServlet</w:t>
       </w:r>
       <w:r>
         <w:rPr>
@@ -2455,7 +2445,7 @@
           <w:szCs w:val="22"/>
           <w:lang w:val="en-IN"/>
         </w:rPr>
-        <w:t xml:space="preserve">And, its not by limitation, but by design spring make sures only one </w:t>
+        <w:t xml:space="preserve">And, its not by limitation, but by design spring make sure only one </w:t>
       </w:r>
       <w:r>
         <w:rPr>
@@ -4896,7 +4886,6 @@
         <w:ind w:leftChars="0" w:right="0" w:rightChars="0"/>
         <w:jc w:val="left"/>
       </w:pPr>
-      <w:bookmarkStart w:id="0" w:name="_GoBack"/>
       <w:r>
         <w:drawing>
           <wp:inline distT="0" distB="0" distL="114300" distR="114300">
@@ -4940,7 +4929,6 @@
           </wp:inline>
         </w:drawing>
       </w:r>
-      <w:bookmarkEnd w:id="0"/>
     </w:p>
     <w:p>
       <w:pPr>
@@ -5931,6 +5919,94 @@
     </w:p>
     <w:p>
       <w:pPr>
+        <w:rPr>
+          <w:rFonts w:hint="default" w:ascii="Bodoni MT" w:hAnsi="Bodoni MT" w:eastAsia="等线" w:cs="Bodoni MT"/>
+          <w:sz w:val="22"/>
+          <w:szCs w:val="22"/>
+        </w:rPr>
+      </w:pPr>
+      <w:r>
+        <w:rPr>
+          <w:rFonts w:hint="default" w:ascii="Bodoni MT" w:hAnsi="Bodoni MT" w:eastAsia="等线" w:cs="Bodoni MT"/>
+          <w:b w:val="0"/>
+          <w:bCs w:val="0"/>
+          <w:sz w:val="22"/>
+          <w:szCs w:val="22"/>
+          <w:lang w:val="en-IN"/>
+        </w:rPr>
+        <w:br w:type="page"/>
+      </w:r>
+    </w:p>
+    <w:p>
+      <w:pPr>
+        <w:keepNext w:val="0"/>
+        <w:keepLines w:val="0"/>
+        <w:widowControl/>
+        <w:numPr>
+          <w:ilvl w:val="0"/>
+          <w:numId w:val="11"/>
+        </w:numPr>
+        <w:suppressLineNumbers w:val="0"/>
+        <w:spacing w:before="0" w:beforeAutospacing="0" w:after="0" w:afterAutospacing="0" w:line="360" w:lineRule="auto"/>
+        <w:ind w:left="420" w:leftChars="0" w:right="0" w:hanging="420" w:firstLineChars="0"/>
+        <w:jc w:val="left"/>
+        <w:rPr>
+          <w:rFonts w:hint="default" w:ascii="Bodoni MT" w:hAnsi="Bodoni MT" w:eastAsia="等线" w:cs="Bodoni MT"/>
+          <w:b/>
+          <w:bCs/>
+          <w:color w:val="002060"/>
+          <w:sz w:val="30"/>
+          <w:szCs w:val="30"/>
+          <w:highlight w:val="lightGray"/>
+          <w:u w:val="single"/>
+        </w:rPr>
+      </w:pPr>
+      <w:r>
+        <w:rPr>
+          <w:rFonts w:hint="default" w:ascii="Bodoni MT" w:hAnsi="Bodoni MT" w:eastAsia="等线" w:cs="Bodoni MT"/>
+          <w:b/>
+          <w:bCs/>
+          <w:color w:val="002060"/>
+          <w:sz w:val="30"/>
+          <w:szCs w:val="30"/>
+          <w:highlight w:val="lightGray"/>
+          <w:u w:val="single"/>
+          <w:lang w:val="en-IN"/>
+        </w:rPr>
+        <w:t>Writing custom Filter Chains</w:t>
+      </w:r>
+    </w:p>
+    <w:p>
+      <w:pPr>
+        <w:keepNext w:val="0"/>
+        <w:keepLines w:val="0"/>
+        <w:widowControl/>
+        <w:numPr>
+          <w:ilvl w:val="0"/>
+          <w:numId w:val="11"/>
+        </w:numPr>
+        <w:suppressLineNumbers w:val="0"/>
+        <w:spacing w:before="0" w:beforeAutospacing="0" w:after="0" w:afterAutospacing="0" w:line="360" w:lineRule="auto"/>
+        <w:ind w:left="420" w:leftChars="0" w:right="0" w:hanging="420" w:firstLineChars="0"/>
+        <w:jc w:val="left"/>
+        <w:rPr>
+          <w:rFonts w:hint="default" w:ascii="Bodoni MT" w:hAnsi="Bodoni MT" w:eastAsia="等线" w:cs="Bodoni MT"/>
+          <w:sz w:val="22"/>
+          <w:szCs w:val="22"/>
+        </w:rPr>
+      </w:pPr>
+      <w:r>
+        <w:rPr>
+          <w:rFonts w:hint="default" w:ascii="Bodoni MT" w:hAnsi="Bodoni MT" w:eastAsia="等线" w:cs="Bodoni MT"/>
+          <w:sz w:val="22"/>
+          <w:szCs w:val="22"/>
+          <w:lang w:val="en-IN"/>
+        </w:rPr>
+        <w:t>We’ll create the custom filters like the below</w:t>
+      </w:r>
+    </w:p>
+    <w:p>
+      <w:pPr>
         <w:keepNext w:val="0"/>
         <w:keepLines w:val="0"/>
         <w:widowControl/>
@@ -5949,15 +6025,47 @@
         </w:rPr>
       </w:pPr>
       <w:r>
-        <w:rPr>
-          <w:rFonts w:hint="default" w:ascii="Bodoni MT" w:hAnsi="Bodoni MT" w:eastAsia="等线" w:cs="Bodoni MT"/>
-          <w:b w:val="0"/>
-          <w:bCs w:val="0"/>
-          <w:sz w:val="22"/>
-          <w:szCs w:val="22"/>
-          <w:lang w:val="en-IN"/>
-        </w:rPr>
-        <w:t>F</w:t>
+        <w:drawing>
+          <wp:inline distT="0" distB="0" distL="114300" distR="114300">
+            <wp:extent cx="5267960" cy="1302385"/>
+            <wp:effectExtent l="0" t="0" r="2540" b="5715"/>
+            <wp:docPr id="1" name="Picture 1"/>
+            <wp:cNvGraphicFramePr>
+              <a:graphicFrameLocks xmlns:a="http://schemas.openxmlformats.org/drawingml/2006/main" noChangeAspect="1"/>
+            </wp:cNvGraphicFramePr>
+            <a:graphic xmlns:a="http://schemas.openxmlformats.org/drawingml/2006/main">
+              <a:graphicData uri="http://schemas.openxmlformats.org/drawingml/2006/picture">
+                <pic:pic xmlns:pic="http://schemas.openxmlformats.org/drawingml/2006/picture">
+                  <pic:nvPicPr>
+                    <pic:cNvPr id="1" name="Picture 1"/>
+                    <pic:cNvPicPr>
+                      <a:picLocks noChangeAspect="1"/>
+                    </pic:cNvPicPr>
+                  </pic:nvPicPr>
+                  <pic:blipFill>
+                    <a:blip r:embed="rId23"/>
+                    <a:stretch>
+                      <a:fillRect/>
+                    </a:stretch>
+                  </pic:blipFill>
+                  <pic:spPr>
+                    <a:xfrm>
+                      <a:off x="0" y="0"/>
+                      <a:ext cx="5267960" cy="1302385"/>
+                    </a:xfrm>
+                    <a:prstGeom prst="rect">
+                      <a:avLst/>
+                    </a:prstGeom>
+                    <a:noFill/>
+                    <a:ln>
+                      <a:noFill/>
+                    </a:ln>
+                  </pic:spPr>
+                </pic:pic>
+              </a:graphicData>
+            </a:graphic>
+          </wp:inline>
+        </w:drawing>
       </w:r>
     </w:p>
     <w:p>
@@ -5982,14 +6090,113 @@
       <w:r>
         <w:rPr>
           <w:rFonts w:hint="default" w:ascii="Bodoni MT" w:hAnsi="Bodoni MT" w:eastAsia="等线" w:cs="Bodoni MT"/>
+          <w:sz w:val="22"/>
+          <w:szCs w:val="22"/>
+          <w:lang w:val="en-IN"/>
+        </w:rPr>
+        <w:t xml:space="preserve">You might be thinking, while creating the bean, how this </w:t>
+      </w:r>
+      <w:r>
+        <w:rPr>
+          <w:rFonts w:hint="default" w:ascii="Bodoni MT" w:hAnsi="Bodoni MT" w:eastAsia="等线" w:cs="Bodoni MT"/>
+          <w:b/>
+          <w:bCs/>
+          <w:sz w:val="22"/>
+          <w:szCs w:val="22"/>
+          <w:lang w:val="en-IN"/>
+        </w:rPr>
+        <w:t>HttpSecurity</w:t>
+      </w:r>
+      <w:r>
+        <w:rPr>
+          <w:rFonts w:hint="default" w:ascii="Bodoni MT" w:hAnsi="Bodoni MT" w:eastAsia="等线" w:cs="Bodoni MT"/>
           <w:b w:val="0"/>
           <w:bCs w:val="0"/>
           <w:sz w:val="22"/>
           <w:szCs w:val="22"/>
           <w:lang w:val="en-IN"/>
         </w:rPr>
-        <w:t>F</w:t>
-      </w:r>
+        <w:t xml:space="preserve"> type of objects is being coming; as according to what we were doing earlier, it didn’t have any argument in the @Bean method.</w:t>
+      </w:r>
+    </w:p>
+    <w:p>
+      <w:pPr>
+        <w:keepNext w:val="0"/>
+        <w:keepLines w:val="0"/>
+        <w:widowControl/>
+        <w:numPr>
+          <w:ilvl w:val="1"/>
+          <w:numId w:val="11"/>
+        </w:numPr>
+        <w:suppressLineNumbers w:val="0"/>
+        <w:spacing w:before="0" w:beforeAutospacing="0" w:after="0" w:afterAutospacing="0" w:line="360" w:lineRule="auto"/>
+        <w:ind w:left="840" w:leftChars="0" w:right="0" w:hanging="420" w:firstLineChars="0"/>
+        <w:jc w:val="left"/>
+        <w:rPr>
+          <w:rFonts w:hint="default" w:ascii="Bodoni MT" w:hAnsi="Bodoni MT" w:eastAsia="等线" w:cs="Bodoni MT"/>
+          <w:sz w:val="22"/>
+          <w:szCs w:val="22"/>
+          <w:highlight w:val="yellow"/>
+        </w:rPr>
+      </w:pPr>
+      <w:r>
+        <w:rPr>
+          <w:rFonts w:hint="default" w:ascii="Bodoni MT" w:hAnsi="Bodoni MT" w:eastAsia="等线" w:cs="Bodoni MT"/>
+          <w:b w:val="0"/>
+          <w:bCs w:val="0"/>
+          <w:sz w:val="22"/>
+          <w:szCs w:val="22"/>
+          <w:highlight w:val="yellow"/>
+          <w:lang w:val="en-IN"/>
+        </w:rPr>
+        <w:t xml:space="preserve">You can mention any type of argument you want in the @Bean method, if that type of </w:t>
+      </w:r>
+      <w:r>
+        <w:rPr>
+          <w:rFonts w:hint="default" w:ascii="Bodoni MT" w:hAnsi="Bodoni MT" w:eastAsia="等线" w:cs="Bodoni MT"/>
+          <w:b/>
+          <w:bCs/>
+          <w:sz w:val="22"/>
+          <w:szCs w:val="22"/>
+          <w:highlight w:val="yellow"/>
+          <w:lang w:val="en-IN"/>
+        </w:rPr>
+        <w:t>bean</w:t>
+      </w:r>
+      <w:r>
+        <w:rPr>
+          <w:rFonts w:hint="default" w:ascii="Bodoni MT" w:hAnsi="Bodoni MT" w:eastAsia="等线" w:cs="Bodoni MT"/>
+          <w:b w:val="0"/>
+          <w:bCs w:val="0"/>
+          <w:sz w:val="22"/>
+          <w:szCs w:val="22"/>
+          <w:highlight w:val="yellow"/>
+          <w:lang w:val="en-IN"/>
+        </w:rPr>
+        <w:t xml:space="preserve"> is created, then Spring will automatically inject that bean to your @Bean method’s argument.</w:t>
+      </w:r>
+    </w:p>
+    <w:p>
+      <w:pPr>
+        <w:keepNext w:val="0"/>
+        <w:keepLines w:val="0"/>
+        <w:widowControl/>
+        <w:numPr>
+          <w:ilvl w:val="0"/>
+          <w:numId w:val="11"/>
+        </w:numPr>
+        <w:suppressLineNumbers w:val="0"/>
+        <w:spacing w:before="0" w:beforeAutospacing="0" w:after="0" w:afterAutospacing="0" w:line="360" w:lineRule="auto"/>
+        <w:ind w:left="420" w:leftChars="0" w:right="0" w:hanging="420" w:firstLineChars="0"/>
+        <w:jc w:val="left"/>
+        <w:rPr>
+          <w:rFonts w:hint="default" w:ascii="Bodoni MT" w:hAnsi="Bodoni MT" w:eastAsia="等线" w:cs="Bodoni MT"/>
+          <w:sz w:val="22"/>
+          <w:szCs w:val="22"/>
+        </w:rPr>
+      </w:pPr>
+      <w:bookmarkStart w:id="0" w:name="_GoBack"/>
+      <w:bookmarkEnd w:id="0"/>
     </w:p>
     <w:p>
       <w:pPr>
@@ -6528,7 +6735,7 @@
                     </pic:cNvPicPr>
                   </pic:nvPicPr>
                   <pic:blipFill>
-                    <a:blip r:embed="rId23"/>
+                    <a:blip r:embed="rId24"/>
                     <a:stretch>
                       <a:fillRect/>
                     </a:stretch>
@@ -6642,7 +6849,7 @@
                     </pic:cNvPicPr>
                   </pic:nvPicPr>
                   <pic:blipFill>
-                    <a:blip r:embed="rId24"/>
+                    <a:blip r:embed="rId25"/>
                     <a:stretch>
                       <a:fillRect/>
                     </a:stretch>
@@ -6864,7 +7071,7 @@
                     </pic:cNvPicPr>
                   </pic:nvPicPr>
                   <pic:blipFill>
-                    <a:blip r:embed="rId25"/>
+                    <a:blip r:embed="rId26"/>
                     <a:stretch>
                       <a:fillRect/>
                     </a:stretch>
@@ -7154,7 +7361,7 @@
                     </pic:cNvPicPr>
                   </pic:nvPicPr>
                   <pic:blipFill>
-                    <a:blip r:embed="rId26"/>
+                    <a:blip r:embed="rId27"/>
                     <a:stretch>
                       <a:fillRect/>
                     </a:stretch>
@@ -7342,7 +7549,7 @@
                     </pic:cNvPicPr>
                   </pic:nvPicPr>
                   <pic:blipFill>
-                    <a:blip r:embed="rId27"/>
+                    <a:blip r:embed="rId28"/>
                     <a:stretch>
                       <a:fillRect/>
                     </a:stretch>
@@ -7887,7 +8094,7 @@
                     </pic:cNvPicPr>
                   </pic:nvPicPr>
                   <pic:blipFill>
-                    <a:blip r:embed="rId28"/>
+                    <a:blip r:embed="rId29"/>
                     <a:stretch>
                       <a:fillRect/>
                     </a:stretch>
@@ -8188,7 +8395,7 @@
                     </pic:cNvPicPr>
                   </pic:nvPicPr>
                   <pic:blipFill>
-                    <a:blip r:embed="rId29"/>
+                    <a:blip r:embed="rId30"/>
                     <a:stretch>
                       <a:fillRect/>
                     </a:stretch>
@@ -9117,7 +9324,7 @@
     <w:lsdException w:qFormat="1" w:unhideWhenUsed="0" w:uiPriority="62" w:semiHidden="0" w:name="Light Grid Accent 1"/>
     <w:lsdException w:qFormat="1" w:unhideWhenUsed="0" w:uiPriority="63" w:semiHidden="0" w:name="Medium Shading 1 Accent 1"/>
     <w:lsdException w:qFormat="1" w:unhideWhenUsed="0" w:uiPriority="64" w:semiHidden="0" w:name="Medium Shading 2 Accent 1"/>
-    <w:lsdException w:unhideWhenUsed="0" w:uiPriority="65" w:semiHidden="0" w:name="Medium List 1 Accent 1"/>
+    <w:lsdException w:qFormat="1" w:unhideWhenUsed="0" w:uiPriority="65" w:semiHidden="0" w:name="Medium List 1 Accent 1"/>
     <w:lsdException w:qFormat="1" w:unhideWhenUsed="0" w:uiPriority="66" w:semiHidden="0" w:name="Medium List 2 Accent 1"/>
     <w:lsdException w:qFormat="1" w:unhideWhenUsed="0" w:uiPriority="67" w:semiHidden="0" w:name="Medium Grid 1 Accent 1"/>
     <w:lsdException w:qFormat="1" w:unhideWhenUsed="0" w:uiPriority="68" w:semiHidden="0" w:name="Medium Grid 2 Accent 1"/>
@@ -9132,19 +9339,19 @@
     <w:lsdException w:qFormat="1" w:unhideWhenUsed="0" w:uiPriority="63" w:semiHidden="0" w:name="Medium Shading 1 Accent 2"/>
     <w:lsdException w:qFormat="1" w:unhideWhenUsed="0" w:uiPriority="64" w:semiHidden="0" w:name="Medium Shading 2 Accent 2"/>
     <w:lsdException w:qFormat="1" w:unhideWhenUsed="0" w:uiPriority="65" w:semiHidden="0" w:name="Medium List 1 Accent 2"/>
-    <w:lsdException w:unhideWhenUsed="0" w:uiPriority="66" w:semiHidden="0" w:name="Medium List 2 Accent 2"/>
-    <w:lsdException w:unhideWhenUsed="0" w:uiPriority="67" w:semiHidden="0" w:name="Medium Grid 1 Accent 2"/>
-    <w:lsdException w:unhideWhenUsed="0" w:uiPriority="68" w:semiHidden="0" w:name="Medium Grid 2 Accent 2"/>
+    <w:lsdException w:qFormat="1" w:unhideWhenUsed="0" w:uiPriority="66" w:semiHidden="0" w:name="Medium List 2 Accent 2"/>
+    <w:lsdException w:qFormat="1" w:unhideWhenUsed="0" w:uiPriority="67" w:semiHidden="0" w:name="Medium Grid 1 Accent 2"/>
+    <w:lsdException w:qFormat="1" w:unhideWhenUsed="0" w:uiPriority="68" w:semiHidden="0" w:name="Medium Grid 2 Accent 2"/>
     <w:lsdException w:qFormat="1" w:unhideWhenUsed="0" w:uiPriority="69" w:semiHidden="0" w:name="Medium Grid 3 Accent 2"/>
     <w:lsdException w:qFormat="1" w:unhideWhenUsed="0" w:uiPriority="70" w:semiHidden="0" w:name="Dark List Accent 2"/>
     <w:lsdException w:qFormat="1" w:unhideWhenUsed="0" w:uiPriority="71" w:semiHidden="0" w:name="Colorful Shading Accent 2"/>
     <w:lsdException w:qFormat="1" w:unhideWhenUsed="0" w:uiPriority="72" w:semiHidden="0" w:name="Colorful List Accent 2"/>
     <w:lsdException w:qFormat="1" w:unhideWhenUsed="0" w:uiPriority="73" w:semiHidden="0" w:name="Colorful Grid Accent 2"/>
     <w:lsdException w:qFormat="1" w:unhideWhenUsed="0" w:uiPriority="60" w:semiHidden="0" w:name="Light Shading Accent 3"/>
-    <w:lsdException w:unhideWhenUsed="0" w:uiPriority="61" w:semiHidden="0" w:name="Light List Accent 3"/>
+    <w:lsdException w:qFormat="1" w:unhideWhenUsed="0" w:uiPriority="61" w:semiHidden="0" w:name="Light List Accent 3"/>
     <w:lsdException w:qFormat="1" w:unhideWhenUsed="0" w:uiPriority="62" w:semiHidden="0" w:name="Light Grid Accent 3"/>
     <w:lsdException w:qFormat="1" w:unhideWhenUsed="0" w:uiPriority="63" w:semiHidden="0" w:name="Medium Shading 1 Accent 3"/>
-    <w:lsdException w:unhideWhenUsed="0" w:uiPriority="64" w:semiHidden="0" w:name="Medium Shading 2 Accent 3"/>
+    <w:lsdException w:qFormat="1" w:unhideWhenUsed="0" w:uiPriority="64" w:semiHidden="0" w:name="Medium Shading 2 Accent 3"/>
     <w:lsdException w:qFormat="1" w:unhideWhenUsed="0" w:uiPriority="65" w:semiHidden="0" w:name="Medium List 1 Accent 3"/>
     <w:lsdException w:qFormat="1" w:unhideWhenUsed="0" w:uiPriority="66" w:semiHidden="0" w:name="Medium List 2 Accent 3"/>
     <w:lsdException w:qFormat="1" w:unhideWhenUsed="0" w:uiPriority="67" w:semiHidden="0" w:name="Medium Grid 1 Accent 3"/>
@@ -9152,10 +9359,10 @@
     <w:lsdException w:qFormat="1" w:unhideWhenUsed="0" w:uiPriority="69" w:semiHidden="0" w:name="Medium Grid 3 Accent 3"/>
     <w:lsdException w:qFormat="1" w:unhideWhenUsed="0" w:uiPriority="70" w:semiHidden="0" w:name="Dark List Accent 3"/>
     <w:lsdException w:qFormat="1" w:unhideWhenUsed="0" w:uiPriority="71" w:semiHidden="0" w:name="Colorful Shading Accent 3"/>
-    <w:lsdException w:unhideWhenUsed="0" w:uiPriority="72" w:semiHidden="0" w:name="Colorful List Accent 3"/>
+    <w:lsdException w:qFormat="1" w:unhideWhenUsed="0" w:uiPriority="72" w:semiHidden="0" w:name="Colorful List Accent 3"/>
     <w:lsdException w:qFormat="1" w:unhideWhenUsed="0" w:uiPriority="73" w:semiHidden="0" w:name="Colorful Grid Accent 3"/>
     <w:lsdException w:qFormat="1" w:unhideWhenUsed="0" w:uiPriority="60" w:semiHidden="0" w:name="Light Shading Accent 4"/>
-    <w:lsdException w:unhideWhenUsed="0" w:uiPriority="61" w:semiHidden="0" w:name="Light List Accent 4"/>
+    <w:lsdException w:qFormat="1" w:unhideWhenUsed="0" w:uiPriority="61" w:semiHidden="0" w:name="Light List Accent 4"/>
     <w:lsdException w:qFormat="1" w:unhideWhenUsed="0" w:uiPriority="62" w:semiHidden="0" w:name="Light Grid Accent 4"/>
     <w:lsdException w:qFormat="1" w:unhideWhenUsed="0" w:uiPriority="63" w:semiHidden="0" w:name="Medium Shading 1 Accent 4"/>
     <w:lsdException w:qFormat="1" w:unhideWhenUsed="0" w:uiPriority="64" w:semiHidden="0" w:name="Medium Shading 2 Accent 4"/>
@@ -9163,8 +9370,8 @@
     <w:lsdException w:qFormat="1" w:unhideWhenUsed="0" w:uiPriority="66" w:semiHidden="0" w:name="Medium List 2 Accent 4"/>
     <w:lsdException w:qFormat="1" w:unhideWhenUsed="0" w:uiPriority="67" w:semiHidden="0" w:name="Medium Grid 1 Accent 4"/>
     <w:lsdException w:qFormat="1" w:unhideWhenUsed="0" w:uiPriority="68" w:semiHidden="0" w:name="Medium Grid 2 Accent 4"/>
-    <w:lsdException w:unhideWhenUsed="0" w:uiPriority="69" w:semiHidden="0" w:name="Medium Grid 3 Accent 4"/>
-    <w:lsdException w:unhideWhenUsed="0" w:uiPriority="70" w:semiHidden="0" w:name="Dark List Accent 4"/>
+    <w:lsdException w:qFormat="1" w:unhideWhenUsed="0" w:uiPriority="69" w:semiHidden="0" w:name="Medium Grid 3 Accent 4"/>
+    <w:lsdException w:qFormat="1" w:unhideWhenUsed="0" w:uiPriority="70" w:semiHidden="0" w:name="Dark List Accent 4"/>
     <w:lsdException w:qFormat="1" w:unhideWhenUsed="0" w:uiPriority="71" w:semiHidden="0" w:name="Colorful Shading Accent 4"/>
     <w:lsdException w:qFormat="1" w:unhideWhenUsed="0" w:uiPriority="72" w:semiHidden="0" w:name="Colorful List Accent 4"/>
     <w:lsdException w:qFormat="1" w:unhideWhenUsed="0" w:uiPriority="73" w:semiHidden="0" w:name="Colorful Grid Accent 4"/>
@@ -9177,7 +9384,7 @@
     <w:lsdException w:qFormat="1" w:unhideWhenUsed="0" w:uiPriority="66" w:semiHidden="0" w:name="Medium List 2 Accent 5"/>
     <w:lsdException w:qFormat="1" w:unhideWhenUsed="0" w:uiPriority="67" w:semiHidden="0" w:name="Medium Grid 1 Accent 5"/>
     <w:lsdException w:qFormat="1" w:unhideWhenUsed="0" w:uiPriority="68" w:semiHidden="0" w:name="Medium Grid 2 Accent 5"/>
-    <w:lsdException w:unhideWhenUsed="0" w:uiPriority="69" w:semiHidden="0" w:name="Medium Grid 3 Accent 5"/>
+    <w:lsdException w:qFormat="1" w:unhideWhenUsed="0" w:uiPriority="69" w:semiHidden="0" w:name="Medium Grid 3 Accent 5"/>
     <w:lsdException w:qFormat="1" w:unhideWhenUsed="0" w:uiPriority="70" w:semiHidden="0" w:name="Dark List Accent 5"/>
     <w:lsdException w:qFormat="1" w:unhideWhenUsed="0" w:uiPriority="71" w:semiHidden="0" w:name="Colorful Shading Accent 5"/>
     <w:lsdException w:qFormat="1" w:unhideWhenUsed="0" w:uiPriority="72" w:semiHidden="0" w:name="Colorful List Accent 5"/>
@@ -9191,7 +9398,7 @@
     <w:lsdException w:qFormat="1" w:unhideWhenUsed="0" w:uiPriority="66" w:semiHidden="0" w:name="Medium List 2 Accent 6"/>
     <w:lsdException w:qFormat="1" w:unhideWhenUsed="0" w:uiPriority="67" w:semiHidden="0" w:name="Medium Grid 1 Accent 6"/>
     <w:lsdException w:unhideWhenUsed="0" w:uiPriority="68" w:semiHidden="0" w:name="Medium Grid 2 Accent 6"/>
-    <w:lsdException w:unhideWhenUsed="0" w:uiPriority="69" w:semiHidden="0" w:name="Medium Grid 3 Accent 6"/>
+    <w:lsdException w:qFormat="1" w:unhideWhenUsed="0" w:uiPriority="69" w:semiHidden="0" w:name="Medium Grid 3 Accent 6"/>
     <w:lsdException w:qFormat="1" w:unhideWhenUsed="0" w:uiPriority="70" w:semiHidden="0" w:name="Dark List Accent 6"/>
     <w:lsdException w:qFormat="1" w:unhideWhenUsed="0" w:uiPriority="71" w:semiHidden="0" w:name="Colorful Shading Accent 6"/>
     <w:lsdException w:qFormat="1" w:unhideWhenUsed="0" w:uiPriority="72" w:semiHidden="0" w:name="Colorful List Accent 6"/>
@@ -14402,6 +14609,7 @@
   <w:style w:type="table" w:styleId="161">
     <w:name w:val="Light List Accent 3"/>
     <w:basedOn w:val="12"/>
+    <w:qFormat/>
     <w:uiPriority w:val="61"/>
     <w:tblPr>
       <w:tblBorders>
@@ -14481,6 +14689,7 @@
   <w:style w:type="table" w:styleId="162">
     <w:name w:val="Light List Accent 4"/>
     <w:basedOn w:val="12"/>
+    <w:qFormat/>
     <w:uiPriority w:val="61"/>
     <w:tblPr>
       <w:tblBorders>
@@ -16615,6 +16824,7 @@
   <w:style w:type="table" w:styleId="182">
     <w:name w:val="Medium Shading 2 Accent 3"/>
     <w:basedOn w:val="12"/>
+    <w:qFormat/>
     <w:uiPriority w:val="64"/>
     <w:tblPr>
       <w:tblBorders>
@@ -17234,6 +17444,7 @@
   <w:style w:type="table" w:styleId="187">
     <w:name w:val="Medium List 1 Accent 1"/>
     <w:basedOn w:val="12"/>
+    <w:qFormat/>
     <w:uiPriority w:val="65"/>
     <w:rPr>
       <w:color w:val="000000"/>
@@ -17897,6 +18108,7 @@
   <w:style w:type="table" w:styleId="195">
     <w:name w:val="Medium List 2 Accent 2"/>
     <w:basedOn w:val="12"/>
+    <w:qFormat/>
     <w:uiPriority w:val="66"/>
     <w:rPr>
       <w:rFonts w:ascii="SimSun" w:hAnsi="SimSun" w:eastAsia="Courier New" w:cs="Times New Roman"/>
@@ -18598,6 +18810,7 @@
   <w:style w:type="table" w:styleId="202">
     <w:name w:val="Medium Grid 1 Accent 2"/>
     <w:basedOn w:val="12"/>
+    <w:qFormat/>
     <w:uiPriority w:val="67"/>
     <w:tblPr>
       <w:tblBorders>
@@ -19128,6 +19341,7 @@
   <w:style w:type="table" w:styleId="209">
     <w:name w:val="Medium Grid 2 Accent 2"/>
     <w:basedOn w:val="12"/>
+    <w:qFormat/>
     <w:uiPriority w:val="68"/>
     <w:rPr>
       <w:rFonts w:ascii="SimSun" w:hAnsi="SimSun" w:eastAsia="Courier New" w:cs="Times New Roman"/>
@@ -20205,6 +20419,7 @@
   <w:style w:type="table" w:styleId="218">
     <w:name w:val="Medium Grid 3 Accent 4"/>
     <w:basedOn w:val="12"/>
+    <w:qFormat/>
     <w:uiPriority w:val="69"/>
     <w:tblPr>
       <w:tblBorders>
@@ -20333,6 +20548,7 @@
   <w:style w:type="table" w:styleId="219">
     <w:name w:val="Medium Grid 3 Accent 5"/>
     <w:basedOn w:val="12"/>
+    <w:qFormat/>
     <w:uiPriority w:val="69"/>
     <w:tblPr>
       <w:tblBorders>
@@ -20461,6 +20677,7 @@
   <w:style w:type="table" w:styleId="220">
     <w:name w:val="Medium Grid 3 Accent 6"/>
     <w:basedOn w:val="12"/>
+    <w:qFormat/>
     <w:uiPriority w:val="69"/>
     <w:tblPr>
       <w:tblBorders>
@@ -21004,6 +21221,7 @@
   <w:style w:type="table" w:styleId="225">
     <w:name w:val="Dark List Accent 4"/>
     <w:basedOn w:val="12"/>
+    <w:qFormat/>
     <w:uiPriority w:val="70"/>
     <w:rPr>
       <w:color w:val="FFFFFF"/>
@@ -22303,6 +22521,7 @@
   <w:style w:type="table" w:styleId="238">
     <w:name w:val="Colorful List Accent 3"/>
     <w:basedOn w:val="12"/>
+    <w:qFormat/>
     <w:uiPriority w:val="72"/>
     <w:rPr>
       <w:color w:val="000000"/>
@@ -23081,6 +23300,7 @@
   </w:style>
   <w:style w:type="character" w:customStyle="1" w:styleId="249">
     <w:name w:val="15"/>
+    <w:qFormat/>
     <w:uiPriority w:val="0"/>
     <w:rPr>
       <w:rFonts w:hint="default" w:ascii="Times New Roman" w:hAnsi="Times New Roman" w:cs="Times New Roman"/>
@@ -23090,6 +23310,7 @@
   </w:style>
   <w:style w:type="character" w:customStyle="1" w:styleId="250">
     <w:name w:val="10"/>
+    <w:qFormat/>
     <w:uiPriority w:val="0"/>
     <w:rPr>
       <w:rFonts w:hint="default" w:ascii="Times New Roman" w:hAnsi="Times New Roman" w:cs="Times New Roman"/>

</xml_diff>